<commit_message>
[ADD] Part B and C of Q.#4 from second HW added.
Question 4 added completely.
</commit_message>
<xml_diff>
--- a/Digital Image Processing/HW & PR/DIP_HW02_MohammadAliMojtahedSoleimani/DIP_HW02_MohammadAliMojtahedSoleimani.docx
+++ b/Digital Image Processing/HW & PR/DIP_HW02_MohammadAliMojtahedSoleimani/DIP_HW02_MohammadAliMojtahedSoleimani.docx
@@ -1250,7 +1250,7 @@
                     <pic:cNvPicPr/>
                   </pic:nvPicPr>
                   <pic:blipFill>
-                    <a:blip r:embed="rId5"/>
+                    <a:blip r:embed="rId7"/>
                     <a:stretch>
                       <a:fillRect/>
                     </a:stretch>
@@ -1399,7 +1399,7 @@
                     <pic:cNvPicPr/>
                   </pic:nvPicPr>
                   <pic:blipFill>
-                    <a:blip r:embed="rId6"/>
+                    <a:blip r:embed="rId8"/>
                     <a:stretch>
                       <a:fillRect/>
                     </a:stretch>
@@ -1488,7 +1488,7 @@
                     <pic:cNvPicPr/>
                   </pic:nvPicPr>
                   <pic:blipFill>
-                    <a:blip r:embed="rId7"/>
+                    <a:blip r:embed="rId9"/>
                     <a:stretch>
                       <a:fillRect/>
                     </a:stretch>
@@ -1624,7 +1624,7 @@
                     <pic:cNvPicPr/>
                   </pic:nvPicPr>
                   <pic:blipFill>
-                    <a:blip r:embed="rId8"/>
+                    <a:blip r:embed="rId10"/>
                     <a:stretch>
                       <a:fillRect/>
                     </a:stretch>
@@ -1700,7 +1700,7 @@
                     <pic:cNvPicPr/>
                   </pic:nvPicPr>
                   <pic:blipFill>
-                    <a:blip r:embed="rId9"/>
+                    <a:blip r:embed="rId11"/>
                     <a:stretch>
                       <a:fillRect/>
                     </a:stretch>
@@ -2106,7 +2106,7 @@
                     <pic:cNvPicPr/>
                   </pic:nvPicPr>
                   <pic:blipFill>
-                    <a:blip r:embed="rId10"/>
+                    <a:blip r:embed="rId12"/>
                     <a:stretch>
                       <a:fillRect/>
                     </a:stretch>
@@ -2182,7 +2182,7 @@
                     <pic:cNvPicPr/>
                   </pic:nvPicPr>
                   <pic:blipFill>
-                    <a:blip r:embed="rId11"/>
+                    <a:blip r:embed="rId13"/>
                     <a:stretch>
                       <a:fillRect/>
                     </a:stretch>
@@ -2494,7 +2494,7 @@
                     <pic:cNvPicPr/>
                   </pic:nvPicPr>
                   <pic:blipFill>
-                    <a:blip r:embed="rId12"/>
+                    <a:blip r:embed="rId14"/>
                     <a:stretch>
                       <a:fillRect/>
                     </a:stretch>
@@ -3124,7 +3124,7 @@
                     <pic:cNvPicPr/>
                   </pic:nvPicPr>
                   <pic:blipFill>
-                    <a:blip r:embed="rId13"/>
+                    <a:blip r:embed="rId15"/>
                     <a:stretch>
                       <a:fillRect/>
                     </a:stretch>
@@ -3231,7 +3231,7 @@
                     <pic:cNvPicPr/>
                   </pic:nvPicPr>
                   <pic:blipFill>
-                    <a:blip r:embed="rId14"/>
+                    <a:blip r:embed="rId16"/>
                     <a:stretch>
                       <a:fillRect/>
                     </a:stretch>
@@ -3284,7 +3284,7 @@
                     <pic:cNvPicPr/>
                   </pic:nvPicPr>
                   <pic:blipFill>
-                    <a:blip r:embed="rId15"/>
+                    <a:blip r:embed="rId17"/>
                     <a:stretch>
                       <a:fillRect/>
                     </a:stretch>
@@ -3380,7 +3380,7 @@
                     <pic:cNvPicPr/>
                   </pic:nvPicPr>
                   <pic:blipFill>
-                    <a:blip r:embed="rId16"/>
+                    <a:blip r:embed="rId18"/>
                     <a:stretch>
                       <a:fillRect/>
                     </a:stretch>
@@ -3493,7 +3493,7 @@
                     <pic:cNvPicPr/>
                   </pic:nvPicPr>
                   <pic:blipFill>
-                    <a:blip r:embed="rId17"/>
+                    <a:blip r:embed="rId19"/>
                     <a:stretch>
                       <a:fillRect/>
                     </a:stretch>
@@ -3547,7 +3547,7 @@
                     <pic:cNvPicPr/>
                   </pic:nvPicPr>
                   <pic:blipFill>
-                    <a:blip r:embed="rId18"/>
+                    <a:blip r:embed="rId20"/>
                     <a:stretch>
                       <a:fillRect/>
                     </a:stretch>
@@ -3644,7 +3644,7 @@
                     <pic:cNvPicPr/>
                   </pic:nvPicPr>
                   <pic:blipFill>
-                    <a:blip r:embed="rId19"/>
+                    <a:blip r:embed="rId21"/>
                     <a:stretch>
                       <a:fillRect/>
                     </a:stretch>
@@ -3781,7 +3781,7 @@
                     <pic:cNvPicPr/>
                   </pic:nvPicPr>
                   <pic:blipFill>
-                    <a:blip r:embed="rId20"/>
+                    <a:blip r:embed="rId22"/>
                     <a:stretch>
                       <a:fillRect/>
                     </a:stretch>
@@ -3834,7 +3834,7 @@
                     <pic:cNvPicPr/>
                   </pic:nvPicPr>
                   <pic:blipFill>
-                    <a:blip r:embed="rId21"/>
+                    <a:blip r:embed="rId23"/>
                     <a:stretch>
                       <a:fillRect/>
                     </a:stretch>
@@ -3910,7 +3910,7 @@
                     <pic:cNvPicPr/>
                   </pic:nvPicPr>
                   <pic:blipFill>
-                    <a:blip r:embed="rId22"/>
+                    <a:blip r:embed="rId24"/>
                     <a:stretch>
                       <a:fillRect/>
                     </a:stretch>
@@ -4364,25 +4364,513 @@
     </w:p>
     <w:p>
       <w:pPr>
+        <w:pStyle w:val="Heading2"/>
+        <w:shd w:val="clear" w:color="auto" w:fill="D6FFC1" w:themeFill="accent6" w:themeFillTint="66"/>
+        <w:bidi/>
+        <w:jc w:val="center"/>
+        <w:rPr>
+          <w:rFonts w:cs="B Lotus"/>
+          <w:color w:val="000000" w:themeColor="text1"/>
+          <w:sz w:val="40"/>
+          <w:szCs w:val="40"/>
+          <w:rtl/>
+          <w:lang w:bidi="fa-IR"/>
+        </w:rPr>
+      </w:pPr>
+      <w:r>
+        <w:rPr>
+          <w:rFonts w:cs="B Lotus" w:hint="cs"/>
+          <w:color w:val="000000" w:themeColor="text1"/>
+          <w:sz w:val="40"/>
+          <w:szCs w:val="40"/>
+          <w:rtl/>
+          <w:lang w:bidi="fa-IR"/>
+        </w:rPr>
+        <w:t>بخش ب</w:t>
+      </w:r>
+    </w:p>
+    <w:p>
+      <w:pPr>
         <w:bidi/>
         <w:jc w:val="both"/>
         <w:rPr>
-          <w:rFonts w:ascii="Cascadia Mono Light" w:hAnsi="Cascadia Mono Light" w:cs="B Lotus"/>
-          <w:sz w:val="32"/>
-          <w:szCs w:val="32"/>
-          <w:rtl/>
-          <w:lang w:bidi="fa-IR"/>
-        </w:rPr>
-      </w:pPr>
-      <w:r>
-        <w:rPr>
-          <w:rFonts w:ascii="Cascadia Mono Light" w:hAnsi="Cascadia Mono Light" w:cs="B Lotus" w:hint="cs"/>
-          <w:sz w:val="32"/>
-          <w:szCs w:val="32"/>
-          <w:rtl/>
-          <w:lang w:bidi="fa-IR"/>
-        </w:rPr>
-        <w:t>بخش ب</w:t>
+          <w:rFonts w:ascii="Century" w:hAnsi="Century" w:cs="B Lotus" w:hint="cs"/>
+          <w:sz w:val="32"/>
+          <w:szCs w:val="32"/>
+          <w:rtl/>
+          <w:lang w:bidi="fa-IR"/>
+        </w:rPr>
+      </w:pPr>
+      <w:r>
+        <w:rPr>
+          <w:rFonts w:ascii="Cascadia Mono Light" w:hAnsi="Cascadia Mono Light" w:cs="B Lotus" w:hint="cs"/>
+          <w:sz w:val="32"/>
+          <w:szCs w:val="32"/>
+          <w:rtl/>
+          <w:lang w:bidi="fa-IR"/>
+        </w:rPr>
+        <w:t xml:space="preserve">در این بخش ما یک فیلتر پایین گذر </w:t>
+      </w:r>
+      <w:proofErr w:type="spellStart"/>
+      <w:r>
+        <w:rPr>
+          <w:rFonts w:ascii="Cascadia Mono Light" w:hAnsi="Cascadia Mono Light" w:cs="B Lotus" w:hint="cs"/>
+          <w:sz w:val="32"/>
+          <w:szCs w:val="32"/>
+          <w:rtl/>
+          <w:lang w:bidi="fa-IR"/>
+        </w:rPr>
+        <w:t>گوسی</w:t>
+      </w:r>
+      <w:proofErr w:type="spellEnd"/>
+      <w:r>
+        <w:rPr>
+          <w:rFonts w:ascii="Cascadia Mono Light" w:hAnsi="Cascadia Mono Light" w:cs="B Lotus" w:hint="cs"/>
+          <w:sz w:val="32"/>
+          <w:szCs w:val="32"/>
+          <w:rtl/>
+          <w:lang w:bidi="fa-IR"/>
+        </w:rPr>
+        <w:t xml:space="preserve"> پیاده‌سازی و سپس روی تصویر اعمال میکنیم. </w:t>
+      </w:r>
+      <w:r>
+        <w:rPr>
+          <w:rFonts w:ascii="Cascadia Mono Light" w:hAnsi="Cascadia Mono Light" w:cs="B Lotus" w:hint="cs"/>
+          <w:sz w:val="32"/>
+          <w:szCs w:val="32"/>
+          <w:rtl/>
+          <w:lang w:bidi="fa-IR"/>
+        </w:rPr>
+        <w:t xml:space="preserve">توجه شود که </w:t>
+      </w:r>
+      <w:proofErr w:type="spellStart"/>
+      <w:r>
+        <w:rPr>
+          <w:rFonts w:ascii="Cascadia Mono Light" w:hAnsi="Cascadia Mono Light" w:cs="B Lotus" w:hint="cs"/>
+          <w:sz w:val="32"/>
+          <w:szCs w:val="32"/>
+          <w:rtl/>
+          <w:lang w:bidi="fa-IR"/>
+        </w:rPr>
+        <w:t>بخش‌های</w:t>
+      </w:r>
+      <w:proofErr w:type="spellEnd"/>
+      <w:r>
+        <w:rPr>
+          <w:rFonts w:ascii="Cascadia Mono Light" w:hAnsi="Cascadia Mono Light" w:cs="B Lotus" w:hint="cs"/>
+          <w:sz w:val="32"/>
+          <w:szCs w:val="32"/>
+          <w:rtl/>
+          <w:lang w:bidi="fa-IR"/>
+        </w:rPr>
+        <w:t xml:space="preserve"> بارگذاری </w:t>
+      </w:r>
+      <w:proofErr w:type="spellStart"/>
+      <w:r>
+        <w:rPr>
+          <w:rFonts w:ascii="Cascadia Mono Light" w:hAnsi="Cascadia Mono Light" w:cs="B Lotus" w:hint="cs"/>
+          <w:sz w:val="32"/>
+          <w:szCs w:val="32"/>
+          <w:rtl/>
+          <w:lang w:bidi="fa-IR"/>
+        </w:rPr>
+        <w:t>تصویو</w:t>
+      </w:r>
+      <w:proofErr w:type="spellEnd"/>
+      <w:r>
+        <w:rPr>
+          <w:rFonts w:ascii="Cascadia Mono Light" w:hAnsi="Cascadia Mono Light" w:cs="B Lotus" w:hint="cs"/>
+          <w:sz w:val="32"/>
+          <w:szCs w:val="32"/>
+          <w:rtl/>
+          <w:lang w:bidi="fa-IR"/>
+        </w:rPr>
+        <w:t xml:space="preserve">، قسمت تبدیل فوریه و محاسبه </w:t>
+      </w:r>
+      <w:r>
+        <w:rPr>
+          <w:rFonts w:ascii="Cascadia Mono Light" w:hAnsi="Cascadia Mono Light" w:cs="B Lotus"/>
+          <w:sz w:val="32"/>
+          <w:szCs w:val="32"/>
+          <w:lang w:bidi="fa-IR"/>
+        </w:rPr>
+        <w:t>PSNR</w:t>
+      </w:r>
+      <w:r>
+        <w:rPr>
+          <w:rFonts w:ascii="Cascadia Mono Light" w:hAnsi="Cascadia Mono Light" w:cs="B Lotus" w:hint="cs"/>
+          <w:sz w:val="32"/>
+          <w:szCs w:val="32"/>
+          <w:rtl/>
+          <w:lang w:bidi="fa-IR"/>
+        </w:rPr>
+        <w:t xml:space="preserve"> مانند بخش الف بوده و از توضیح این موارد در این بخش صرف نظر میکنیم. </w:t>
+      </w:r>
+      <w:r>
+        <w:rPr>
+          <w:rFonts w:ascii="Cascadia Mono Light" w:hAnsi="Cascadia Mono Light" w:cs="B Lotus" w:hint="cs"/>
+          <w:sz w:val="32"/>
+          <w:szCs w:val="32"/>
+          <w:rtl/>
+          <w:lang w:bidi="fa-IR"/>
+        </w:rPr>
+        <w:t xml:space="preserve">در این قسمت میدانیم شعاع همان سیگما خواهد بود که آن را </w:t>
+      </w:r>
+      <w:r>
+        <w:rPr>
+          <w:rFonts w:ascii="Century" w:hAnsi="Century" w:cs="B Lotus"/>
+          <w:sz w:val="32"/>
+          <w:szCs w:val="32"/>
+          <w:lang w:bidi="fa-IR"/>
+        </w:rPr>
+        <w:t>D0</w:t>
+      </w:r>
+      <w:r>
+        <w:rPr>
+          <w:rFonts w:ascii="Century" w:hAnsi="Century" w:cs="B Lotus" w:hint="cs"/>
+          <w:sz w:val="32"/>
+          <w:szCs w:val="32"/>
+          <w:rtl/>
+          <w:lang w:bidi="fa-IR"/>
+        </w:rPr>
+        <w:t xml:space="preserve"> نشان میدهیم. </w:t>
+      </w:r>
+      <w:r>
+        <w:rPr>
+          <w:rFonts w:ascii="Cascadia Mono Light" w:hAnsi="Cascadia Mono Light" w:cs="B Lotus" w:hint="cs"/>
+          <w:sz w:val="32"/>
+          <w:szCs w:val="32"/>
+          <w:rtl/>
+          <w:lang w:bidi="fa-IR"/>
+        </w:rPr>
+        <w:t xml:space="preserve">هدف فیلتر </w:t>
+      </w:r>
+      <w:proofErr w:type="spellStart"/>
+      <w:r>
+        <w:rPr>
+          <w:rFonts w:ascii="Cascadia Mono Light" w:hAnsi="Cascadia Mono Light" w:cs="B Lotus" w:hint="cs"/>
+          <w:sz w:val="32"/>
+          <w:szCs w:val="32"/>
+          <w:rtl/>
+          <w:lang w:bidi="fa-IR"/>
+        </w:rPr>
+        <w:t>گوسی</w:t>
+      </w:r>
+      <w:proofErr w:type="spellEnd"/>
+      <w:r>
+        <w:rPr>
+          <w:rFonts w:ascii="Cascadia Mono Light" w:hAnsi="Cascadia Mono Light" w:cs="B Lotus" w:hint="cs"/>
+          <w:sz w:val="32"/>
+          <w:szCs w:val="32"/>
+          <w:rtl/>
+          <w:lang w:bidi="fa-IR"/>
+        </w:rPr>
+        <w:t xml:space="preserve"> با فیلتر ایده آل یکی است هر 2 فیلتر پایین گذر هستند ولی به جای اینکه مانند فیلتر ایده آل باینری عمل کند یعنی </w:t>
+      </w:r>
+      <w:proofErr w:type="spellStart"/>
+      <w:r>
+        <w:rPr>
+          <w:rFonts w:ascii="Cascadia Mono Light" w:hAnsi="Cascadia Mono Light" w:cs="B Lotus" w:hint="cs"/>
+          <w:sz w:val="32"/>
+          <w:szCs w:val="32"/>
+          <w:rtl/>
+          <w:lang w:bidi="fa-IR"/>
+        </w:rPr>
+        <w:t>مولفه</w:t>
+      </w:r>
+      <w:r>
+        <w:rPr>
+          <w:rFonts w:ascii="Cascadia Mono Light" w:hAnsi="Cascadia Mono Light" w:cs="B Lotus" w:hint="cs"/>
+          <w:sz w:val="32"/>
+          <w:szCs w:val="32"/>
+          <w:rtl/>
+          <w:lang w:bidi="fa-IR"/>
+        </w:rPr>
+        <w:t>‌</w:t>
+      </w:r>
+      <w:r>
+        <w:rPr>
+          <w:rFonts w:ascii="Cascadia Mono Light" w:hAnsi="Cascadia Mono Light" w:cs="B Lotus" w:hint="cs"/>
+          <w:sz w:val="32"/>
+          <w:szCs w:val="32"/>
+          <w:rtl/>
+          <w:lang w:bidi="fa-IR"/>
+        </w:rPr>
+        <w:t>هایی</w:t>
+      </w:r>
+      <w:proofErr w:type="spellEnd"/>
+      <w:r>
+        <w:rPr>
+          <w:rFonts w:ascii="Cascadia Mono Light" w:hAnsi="Cascadia Mono Light" w:cs="B Lotus" w:hint="cs"/>
+          <w:sz w:val="32"/>
+          <w:szCs w:val="32"/>
+          <w:rtl/>
+          <w:lang w:bidi="fa-IR"/>
+        </w:rPr>
+        <w:t xml:space="preserve"> زیر </w:t>
+      </w:r>
+      <w:r>
+        <w:rPr>
+          <w:rFonts w:ascii="Cascadia Mono Light" w:hAnsi="Cascadia Mono Light" w:cs="B Lotus"/>
+          <w:sz w:val="32"/>
+          <w:szCs w:val="32"/>
+          <w:lang w:bidi="fa-IR"/>
+        </w:rPr>
+        <w:t>cutoff</w:t>
+      </w:r>
+      <w:r>
+        <w:rPr>
+          <w:rFonts w:ascii="Cascadia Mono Light" w:hAnsi="Cascadia Mono Light" w:cs="B Lotus" w:hint="cs"/>
+          <w:sz w:val="32"/>
+          <w:szCs w:val="32"/>
+          <w:rtl/>
+          <w:lang w:bidi="fa-IR"/>
+        </w:rPr>
+        <w:t xml:space="preserve"> هستند عبور کنند (ضربدر 1 شوند) و </w:t>
+      </w:r>
+      <w:proofErr w:type="spellStart"/>
+      <w:r>
+        <w:rPr>
+          <w:rFonts w:ascii="Cascadia Mono Light" w:hAnsi="Cascadia Mono Light" w:cs="B Lotus" w:hint="cs"/>
+          <w:sz w:val="32"/>
+          <w:szCs w:val="32"/>
+          <w:rtl/>
+          <w:lang w:bidi="fa-IR"/>
+        </w:rPr>
+        <w:t>مولفه‌هایی</w:t>
+      </w:r>
+      <w:proofErr w:type="spellEnd"/>
+      <w:r>
+        <w:rPr>
+          <w:rFonts w:ascii="Cascadia Mono Light" w:hAnsi="Cascadia Mono Light" w:cs="B Lotus" w:hint="cs"/>
+          <w:sz w:val="32"/>
+          <w:szCs w:val="32"/>
+          <w:rtl/>
+          <w:lang w:bidi="fa-IR"/>
+        </w:rPr>
+        <w:t xml:space="preserve"> که بالای </w:t>
+      </w:r>
+      <w:r>
+        <w:rPr>
+          <w:rFonts w:ascii="Cascadia Mono Light" w:hAnsi="Cascadia Mono Light" w:cs="B Lotus"/>
+          <w:sz w:val="32"/>
+          <w:szCs w:val="32"/>
+          <w:lang w:bidi="fa-IR"/>
+        </w:rPr>
+        <w:t>cutoff</w:t>
+      </w:r>
+      <w:r>
+        <w:rPr>
+          <w:rFonts w:ascii="Cascadia Mono Light" w:hAnsi="Cascadia Mono Light" w:cs="B Lotus" w:hint="cs"/>
+          <w:sz w:val="32"/>
+          <w:szCs w:val="32"/>
+          <w:rtl/>
+          <w:lang w:bidi="fa-IR"/>
+        </w:rPr>
+        <w:t xml:space="preserve"> هستند عبور نکنند ( در 0 ضرب شوند)، رویکرد آرام </w:t>
+      </w:r>
+      <w:proofErr w:type="spellStart"/>
+      <w:r>
+        <w:rPr>
+          <w:rFonts w:ascii="Cascadia Mono Light" w:hAnsi="Cascadia Mono Light" w:cs="B Lotus" w:hint="cs"/>
+          <w:sz w:val="32"/>
+          <w:szCs w:val="32"/>
+          <w:rtl/>
+          <w:lang w:bidi="fa-IR"/>
+        </w:rPr>
+        <w:t>هموارتر</w:t>
+      </w:r>
+      <w:proofErr w:type="spellEnd"/>
+      <w:r>
+        <w:rPr>
+          <w:rFonts w:ascii="Cascadia Mono Light" w:hAnsi="Cascadia Mono Light" w:cs="B Lotus" w:hint="cs"/>
+          <w:sz w:val="32"/>
+          <w:szCs w:val="32"/>
+          <w:rtl/>
+          <w:lang w:bidi="fa-IR"/>
+        </w:rPr>
+        <w:t xml:space="preserve"> و نرم تری را در پیش میگیرد و به آرامی عمل میکند. به عبارت دیگر پایین ترین فرکانس ها را با قدرت عبور میدهد (که دقیقا در مرکز </w:t>
+      </w:r>
+      <w:r>
+        <w:rPr>
+          <w:rFonts w:ascii="Cascadia Mono Light" w:hAnsi="Cascadia Mono Light" w:cs="B Lotus"/>
+          <w:sz w:val="32"/>
+          <w:szCs w:val="32"/>
+          <w:lang w:bidi="fa-IR"/>
+        </w:rPr>
+        <w:t>spectrum</w:t>
+      </w:r>
+      <w:r>
+        <w:rPr>
+          <w:rFonts w:ascii="Cascadia Mono Light" w:hAnsi="Cascadia Mono Light" w:cs="B Lotus" w:hint="cs"/>
+          <w:sz w:val="32"/>
+          <w:szCs w:val="32"/>
+          <w:rtl/>
+          <w:lang w:bidi="fa-IR"/>
+        </w:rPr>
+        <w:t xml:space="preserve"> قرار دارند یا در نوک تابع </w:t>
+      </w:r>
+      <w:proofErr w:type="spellStart"/>
+      <w:r>
+        <w:rPr>
+          <w:rFonts w:ascii="Cascadia Mono Light" w:hAnsi="Cascadia Mono Light" w:cs="B Lotus" w:hint="cs"/>
+          <w:sz w:val="32"/>
+          <w:szCs w:val="32"/>
+          <w:rtl/>
+          <w:lang w:bidi="fa-IR"/>
+        </w:rPr>
+        <w:t>گوسی</w:t>
+      </w:r>
+      <w:proofErr w:type="spellEnd"/>
+      <w:r>
+        <w:rPr>
+          <w:rFonts w:ascii="Cascadia Mono Light" w:hAnsi="Cascadia Mono Light" w:cs="B Lotus" w:hint="cs"/>
+          <w:sz w:val="32"/>
+          <w:szCs w:val="32"/>
+          <w:rtl/>
+          <w:lang w:bidi="fa-IR"/>
+        </w:rPr>
+        <w:t xml:space="preserve"> هستند) و هر چه قدر که به مقادیر فرکانس بالاتر </w:t>
+      </w:r>
+      <w:r>
+        <w:rPr>
+          <w:rFonts w:ascii="Cascadia Mono Light" w:hAnsi="Cascadia Mono Light" w:cs="B Lotus" w:hint="cs"/>
+          <w:sz w:val="32"/>
+          <w:szCs w:val="32"/>
+          <w:rtl/>
+          <w:lang w:bidi="fa-IR"/>
+        </w:rPr>
+        <w:t>حرکت میکنیم،</w:t>
+      </w:r>
+      <w:r>
+        <w:rPr>
+          <w:rFonts w:ascii="Cascadia Mono Light" w:hAnsi="Cascadia Mono Light" w:cs="B Lotus" w:hint="cs"/>
+          <w:sz w:val="32"/>
+          <w:szCs w:val="32"/>
+          <w:rtl/>
+          <w:lang w:bidi="fa-IR"/>
+        </w:rPr>
+        <w:t xml:space="preserve"> به آرامی در مقادیر کمتری از 1 ضرب میکند و پیوسته ضریب را کاهش میدهد هر </w:t>
+      </w:r>
+      <w:r>
+        <w:rPr>
+          <w:rFonts w:ascii="Cascadia Mono Light" w:hAnsi="Cascadia Mono Light" w:cs="B Lotus" w:hint="cs"/>
+          <w:sz w:val="32"/>
+          <w:szCs w:val="32"/>
+          <w:rtl/>
+          <w:lang w:bidi="fa-IR"/>
+        </w:rPr>
+        <w:lastRenderedPageBreak/>
+        <w:t>چه قدر که به مقادیر فرکانس بالاتر نزدیک تر میشویم. همین جا هست که فرق بین فیلتر</w:t>
+      </w:r>
+      <w:r>
+        <w:rPr>
+          <w:rFonts w:ascii="Cascadia Mono Light" w:hAnsi="Cascadia Mono Light" w:cs="B Lotus" w:hint="cs"/>
+          <w:sz w:val="32"/>
+          <w:szCs w:val="32"/>
+          <w:rtl/>
+          <w:lang w:bidi="fa-IR"/>
+        </w:rPr>
+        <w:t xml:space="preserve"> </w:t>
+      </w:r>
+      <w:r>
+        <w:rPr>
+          <w:rFonts w:ascii="Cascadia Mono Light" w:hAnsi="Cascadia Mono Light" w:cs="B Lotus"/>
+          <w:sz w:val="32"/>
+          <w:szCs w:val="32"/>
+          <w:lang w:bidi="fa-IR"/>
+        </w:rPr>
+        <w:t>gaussian</w:t>
+      </w:r>
+      <w:r>
+        <w:rPr>
+          <w:rFonts w:ascii="Cascadia Mono Light" w:hAnsi="Cascadia Mono Light" w:cs="B Lotus" w:hint="cs"/>
+          <w:sz w:val="32"/>
+          <w:szCs w:val="32"/>
+          <w:rtl/>
+          <w:lang w:bidi="fa-IR"/>
+        </w:rPr>
+        <w:t xml:space="preserve"> و ایده آل مشخص میشود زیرا</w:t>
+      </w:r>
+      <w:r>
+        <w:rPr>
+          <w:rFonts w:ascii="Cascadia Mono Light" w:hAnsi="Cascadia Mono Light" w:cs="B Lotus" w:hint="cs"/>
+          <w:sz w:val="32"/>
+          <w:szCs w:val="32"/>
+          <w:rtl/>
+          <w:lang w:bidi="fa-IR"/>
+        </w:rPr>
+        <w:t xml:space="preserve"> </w:t>
+      </w:r>
+      <w:r>
+        <w:rPr>
+          <w:rFonts w:ascii="Cascadia Mono Light" w:hAnsi="Cascadia Mono Light" w:cs="B Lotus" w:hint="cs"/>
+          <w:sz w:val="32"/>
+          <w:szCs w:val="32"/>
+          <w:rtl/>
+          <w:lang w:bidi="fa-IR"/>
+        </w:rPr>
+        <w:t xml:space="preserve">فیلتر ایده آل بخاطر این تغییرات سریع دچار اثر </w:t>
+      </w:r>
+      <w:r>
+        <w:rPr>
+          <w:rFonts w:ascii="Cascadia Mono Light" w:hAnsi="Cascadia Mono Light" w:cs="B Lotus"/>
+          <w:sz w:val="32"/>
+          <w:szCs w:val="32"/>
+          <w:lang w:bidi="fa-IR"/>
+        </w:rPr>
+        <w:t>“ringing artifacts”</w:t>
+      </w:r>
+      <w:r>
+        <w:rPr>
+          <w:rFonts w:ascii="Cascadia Mono Light" w:hAnsi="Cascadia Mono Light" w:cs="B Lotus" w:hint="cs"/>
+          <w:sz w:val="32"/>
+          <w:szCs w:val="32"/>
+          <w:rtl/>
+          <w:lang w:bidi="fa-IR"/>
+        </w:rPr>
+        <w:t xml:space="preserve"> میشو</w:t>
+      </w:r>
+      <w:r>
+        <w:rPr>
+          <w:rFonts w:ascii="Cascadia Mono Light" w:hAnsi="Cascadia Mono Light" w:cs="B Lotus" w:hint="cs"/>
+          <w:sz w:val="32"/>
+          <w:szCs w:val="32"/>
+          <w:rtl/>
+          <w:lang w:bidi="fa-IR"/>
+        </w:rPr>
+        <w:t xml:space="preserve">د. </w:t>
+      </w:r>
+    </w:p>
+    <w:p>
+      <w:pPr>
+        <w:pStyle w:val="Heading3"/>
+        <w:shd w:val="clear" w:color="auto" w:fill="B7F3C7"/>
+        <w:bidi/>
+        <w:jc w:val="center"/>
+        <w:rPr>
+          <w:rFonts w:cs="B Lotus"/>
+          <w:b/>
+          <w:bCs/>
+          <w:color w:val="000000" w:themeColor="text1"/>
+          <w:sz w:val="36"/>
+          <w:szCs w:val="36"/>
+          <w:rtl/>
+          <w:lang w:bidi="fa-IR"/>
+        </w:rPr>
+      </w:pPr>
+      <w:r>
+        <w:rPr>
+          <w:rFonts w:cs="B Lotus" w:hint="cs"/>
+          <w:b/>
+          <w:bCs/>
+          <w:color w:val="000000" w:themeColor="text1"/>
+          <w:sz w:val="36"/>
+          <w:szCs w:val="36"/>
+          <w:rtl/>
+          <w:lang w:bidi="fa-IR"/>
+        </w:rPr>
+        <w:t>گزارش کار</w:t>
       </w:r>
     </w:p>
     <w:p>
@@ -4397,100 +4885,2394 @@
           <w:lang w:bidi="fa-IR"/>
         </w:rPr>
       </w:pPr>
+      <w:r>
+        <w:rPr>
+          <w:noProof/>
+        </w:rPr>
+        <w:drawing>
+          <wp:inline distT="0" distB="0" distL="0" distR="0" wp14:anchorId="306F08D8" wp14:editId="4C4886FE">
+            <wp:extent cx="5943600" cy="2490470"/>
+            <wp:effectExtent l="0" t="0" r="0" b="5080"/>
+            <wp:docPr id="1361052252" name="Picture 1"/>
+            <wp:cNvGraphicFramePr>
+              <a:graphicFrameLocks xmlns:a="http://schemas.openxmlformats.org/drawingml/2006/main" noChangeAspect="1"/>
+            </wp:cNvGraphicFramePr>
+            <a:graphic xmlns:a="http://schemas.openxmlformats.org/drawingml/2006/main">
+              <a:graphicData uri="http://schemas.openxmlformats.org/drawingml/2006/picture">
+                <pic:pic xmlns:pic="http://schemas.openxmlformats.org/drawingml/2006/picture">
+                  <pic:nvPicPr>
+                    <pic:cNvPr id="1361052252" name=""/>
+                    <pic:cNvPicPr/>
+                  </pic:nvPicPr>
+                  <pic:blipFill>
+                    <a:blip r:embed="rId25"/>
+                    <a:stretch>
+                      <a:fillRect/>
+                    </a:stretch>
+                  </pic:blipFill>
+                  <pic:spPr>
+                    <a:xfrm>
+                      <a:off x="0" y="0"/>
+                      <a:ext cx="5943600" cy="2490470"/>
+                    </a:xfrm>
+                    <a:prstGeom prst="rect">
+                      <a:avLst/>
+                    </a:prstGeom>
+                  </pic:spPr>
+                </pic:pic>
+              </a:graphicData>
+            </a:graphic>
+          </wp:inline>
+        </w:drawing>
+      </w:r>
     </w:p>
     <w:p>
       <w:pPr>
         <w:bidi/>
         <w:jc w:val="both"/>
         <w:rPr>
-          <w:rFonts w:ascii="Cascadia Mono Light" w:hAnsi="Cascadia Mono Light" w:cs="B Lotus" w:hint="cs"/>
-          <w:sz w:val="32"/>
-          <w:szCs w:val="32"/>
-          <w:rtl/>
-          <w:lang w:bidi="fa-IR"/>
-        </w:rPr>
-      </w:pPr>
-    </w:p>
-    <w:p>
-      <w:pPr>
-        <w:bidi/>
-        <w:rPr>
-          <w:rFonts w:ascii="Cascadia Mono Light" w:hAnsi="Cascadia Mono Light" w:cs="B Lotus" w:hint="cs"/>
-          <w:sz w:val="32"/>
-          <w:szCs w:val="32"/>
-          <w:lang w:bidi="fa-IR"/>
-        </w:rPr>
-      </w:pPr>
-    </w:p>
-    <w:p>
-      <w:pPr>
-        <w:bidi/>
-        <w:rPr>
-          <w:rFonts w:ascii="Cascadia Mono Light" w:hAnsi="Cascadia Mono Light" w:cs="B Lotus" w:hint="cs"/>
-          <w:sz w:val="32"/>
-          <w:szCs w:val="32"/>
-          <w:rtl/>
-          <w:lang w:bidi="fa-IR"/>
-        </w:rPr>
-      </w:pPr>
-    </w:p>
-    <w:p>
-      <w:pPr>
-        <w:bidi/>
+          <w:rFonts w:ascii="Cascadia Mono Light" w:hAnsi="Cascadia Mono Light" w:cs="B Lotus"/>
+          <w:sz w:val="32"/>
+          <w:szCs w:val="32"/>
+          <w:rtl/>
+          <w:lang w:bidi="fa-IR"/>
+        </w:rPr>
+      </w:pPr>
+      <w:r>
+        <w:rPr>
+          <w:rFonts w:ascii="Cascadia Mono Light" w:hAnsi="Cascadia Mono Light" w:cs="B Lotus" w:hint="cs"/>
+          <w:sz w:val="32"/>
+          <w:szCs w:val="32"/>
+          <w:rtl/>
+          <w:lang w:bidi="fa-IR"/>
+        </w:rPr>
+        <w:t xml:space="preserve">در این قسمت میخواهیم </w:t>
+      </w:r>
+      <w:r>
+        <w:rPr>
+          <w:rFonts w:ascii="Cascadia Mono Light" w:hAnsi="Cascadia Mono Light" w:cs="B Lotus" w:hint="cs"/>
+          <w:sz w:val="32"/>
+          <w:szCs w:val="32"/>
+          <w:rtl/>
+          <w:lang w:bidi="fa-IR"/>
+        </w:rPr>
+        <w:t xml:space="preserve">یک فیلتر پایین گذر 2 بعدی </w:t>
+      </w:r>
+      <w:proofErr w:type="spellStart"/>
+      <w:r>
+        <w:rPr>
+          <w:rFonts w:ascii="Cascadia Mono Light" w:hAnsi="Cascadia Mono Light" w:cs="B Lotus" w:hint="cs"/>
+          <w:sz w:val="32"/>
+          <w:szCs w:val="32"/>
+          <w:rtl/>
+          <w:lang w:bidi="fa-IR"/>
+        </w:rPr>
+        <w:t>گوسی</w:t>
+      </w:r>
+      <w:proofErr w:type="spellEnd"/>
+      <w:r>
+        <w:rPr>
+          <w:rFonts w:ascii="Cascadia Mono Light" w:hAnsi="Cascadia Mono Light" w:cs="B Lotus" w:hint="cs"/>
+          <w:sz w:val="32"/>
+          <w:szCs w:val="32"/>
+          <w:rtl/>
+          <w:lang w:bidi="fa-IR"/>
+        </w:rPr>
+        <w:t xml:space="preserve"> بسازیم که در دامنه فرکانس مورد استفاده قرار بگیرد. </w:t>
+      </w:r>
+      <w:r>
+        <w:rPr>
+          <w:rFonts w:ascii="Cascadia Mono Light" w:hAnsi="Cascadia Mono Light" w:cs="B Lotus" w:hint="cs"/>
+          <w:sz w:val="32"/>
+          <w:szCs w:val="32"/>
+          <w:rtl/>
+          <w:lang w:bidi="fa-IR"/>
+        </w:rPr>
+        <w:t xml:space="preserve">ابتدا یک سری </w:t>
+      </w:r>
+      <w:r>
+        <w:rPr>
+          <w:rFonts w:ascii="Cascadia Mono Light" w:hAnsi="Cascadia Mono Light" w:cs="B Lotus"/>
+          <w:sz w:val="32"/>
+          <w:szCs w:val="32"/>
+          <w:lang w:bidi="fa-IR"/>
+        </w:rPr>
+        <w:t>coordinate</w:t>
+      </w:r>
+      <w:r>
+        <w:rPr>
+          <w:rFonts w:ascii="Cascadia Mono Light" w:hAnsi="Cascadia Mono Light" w:cs="B Lotus" w:hint="cs"/>
+          <w:sz w:val="32"/>
+          <w:szCs w:val="32"/>
+          <w:rtl/>
+          <w:lang w:bidi="fa-IR"/>
+        </w:rPr>
+        <w:t xml:space="preserve"> تعیین میکنیم. سپس مربع فاصله را محاسبه میکنیم با کمک </w:t>
+      </w:r>
+      <w:proofErr w:type="spellStart"/>
+      <w:r>
+        <w:rPr>
+          <w:rFonts w:ascii="Cascadia Mono Light" w:hAnsi="Cascadia Mono Light" w:cs="B Lotus"/>
+          <w:sz w:val="32"/>
+          <w:szCs w:val="32"/>
+          <w:lang w:bidi="fa-IR"/>
+        </w:rPr>
+        <w:t>D_sq</w:t>
+      </w:r>
+      <w:proofErr w:type="spellEnd"/>
+      <w:r>
+        <w:rPr>
+          <w:rFonts w:ascii="Cascadia Mono Light" w:hAnsi="Cascadia Mono Light" w:cs="B Lotus" w:hint="cs"/>
+          <w:sz w:val="32"/>
+          <w:szCs w:val="32"/>
+          <w:rtl/>
+          <w:lang w:bidi="fa-IR"/>
+        </w:rPr>
+        <w:t xml:space="preserve"> که فاصله هر نقطه در دامنه فرکانسی را تا مرکز محاسبه میکند. با کمک متغیر </w:t>
+      </w:r>
+      <w:r>
+        <w:rPr>
+          <w:rFonts w:ascii="Cascadia Mono Light" w:hAnsi="Cascadia Mono Light" w:cs="B Lotus"/>
+          <w:sz w:val="32"/>
+          <w:szCs w:val="32"/>
+          <w:lang w:bidi="fa-IR"/>
+        </w:rPr>
+        <w:t>mask</w:t>
+      </w:r>
+      <w:r>
+        <w:rPr>
+          <w:rFonts w:ascii="Cascadia Mono Light" w:hAnsi="Cascadia Mono Light" w:cs="B Lotus" w:hint="cs"/>
+          <w:sz w:val="32"/>
+          <w:szCs w:val="32"/>
+          <w:rtl/>
+          <w:lang w:bidi="fa-IR"/>
+        </w:rPr>
+        <w:t xml:space="preserve">، تابع </w:t>
+      </w:r>
+      <w:proofErr w:type="spellStart"/>
+      <w:r>
+        <w:rPr>
+          <w:rFonts w:ascii="Cascadia Mono Light" w:hAnsi="Cascadia Mono Light" w:cs="B Lotus"/>
+          <w:sz w:val="32"/>
+          <w:szCs w:val="32"/>
+          <w:lang w:bidi="fa-IR"/>
+        </w:rPr>
+        <w:t>guassian</w:t>
+      </w:r>
+      <w:proofErr w:type="spellEnd"/>
+      <w:r>
+        <w:rPr>
+          <w:rFonts w:ascii="Cascadia Mono Light" w:hAnsi="Cascadia Mono Light" w:cs="B Lotus" w:hint="cs"/>
+          <w:sz w:val="32"/>
+          <w:szCs w:val="32"/>
+          <w:rtl/>
+          <w:lang w:bidi="fa-IR"/>
+        </w:rPr>
+        <w:t xml:space="preserve"> را میسازیم</w:t>
+      </w:r>
+      <w:r>
+        <w:rPr>
+          <w:rFonts w:ascii="Cascadia Mono Light" w:hAnsi="Cascadia Mono Light" w:cs="B Lotus" w:hint="cs"/>
+          <w:sz w:val="32"/>
+          <w:szCs w:val="32"/>
+          <w:rtl/>
+          <w:lang w:bidi="fa-IR"/>
+        </w:rPr>
+        <w:t xml:space="preserve"> که مقادیر نزدیک به 1 بیانگر نزدیکی به مرکز خواهند بود و مقادیر از 1 به آرامی کم میشود و به سمت صفر حرکت میکند. فرمول اعمال شده به شکل زیر خواهد بود:</w:t>
+      </w:r>
+    </w:p>
+    <w:p>
+      <w:pPr>
         <w:jc w:val="both"/>
         <w:rPr>
-          <w:rFonts w:ascii="Cascadia Mono Light" w:hAnsi="Cascadia Mono Light" w:cs="B Lotus" w:hint="cs"/>
-          <w:sz w:val="32"/>
-          <w:szCs w:val="32"/>
-          <w:rtl/>
-          <w:lang w:bidi="fa-IR"/>
-        </w:rPr>
-      </w:pPr>
+          <w:rFonts w:ascii="Cascadia Mono Light" w:hAnsi="Cascadia Mono Light" w:cs="B Lotus"/>
+          <w:sz w:val="32"/>
+          <w:szCs w:val="32"/>
+          <w:lang w:bidi="fa-IR"/>
+        </w:rPr>
+      </w:pPr>
+      <w:r>
+        <w:rPr>
+          <w:rFonts w:ascii="Cascadia Mono Light" w:hAnsi="Cascadia Mono Light" w:cs="B Lotus"/>
+          <w:sz w:val="32"/>
+          <w:szCs w:val="32"/>
+          <w:lang w:bidi="fa-IR"/>
+        </w:rPr>
+        <w:t>H(</w:t>
+      </w:r>
+      <w:proofErr w:type="gramStart"/>
+      <w:r>
+        <w:rPr>
+          <w:rFonts w:ascii="Cascadia Mono Light" w:hAnsi="Cascadia Mono Light" w:cs="B Lotus"/>
+          <w:sz w:val="32"/>
+          <w:szCs w:val="32"/>
+          <w:lang w:bidi="fa-IR"/>
+        </w:rPr>
+        <w:t>U,V</w:t>
+      </w:r>
+      <w:proofErr w:type="gramEnd"/>
+      <w:r>
+        <w:rPr>
+          <w:rFonts w:ascii="Cascadia Mono Light" w:hAnsi="Cascadia Mono Light" w:cs="B Lotus"/>
+          <w:sz w:val="32"/>
+          <w:szCs w:val="32"/>
+          <w:lang w:bidi="fa-IR"/>
+        </w:rPr>
+        <w:t xml:space="preserve">) = e - </w:t>
+      </w:r>
     </w:p>
     <w:p>
       <w:pPr>
         <w:bidi/>
         <w:jc w:val="both"/>
         <w:rPr>
-          <w:rFonts w:ascii="Cascadia Mono Light" w:hAnsi="Cascadia Mono Light" w:cs="B Lotus" w:hint="cs"/>
-          <w:sz w:val="32"/>
-          <w:szCs w:val="32"/>
-          <w:rtl/>
-          <w:lang w:bidi="fa-IR"/>
-        </w:rPr>
-      </w:pPr>
+          <w:rFonts w:ascii="Cascadia Mono Light" w:hAnsi="Cascadia Mono Light" w:cs="B Lotus"/>
+          <w:sz w:val="32"/>
+          <w:szCs w:val="32"/>
+          <w:rtl/>
+          <w:lang w:bidi="fa-IR"/>
+        </w:rPr>
+      </w:pPr>
+      <w:r>
+        <w:rPr>
+          <w:rFonts w:ascii="Cascadia Mono Light" w:hAnsi="Cascadia Mono Light" w:cs="B Lotus" w:hint="cs"/>
+          <w:sz w:val="32"/>
+          <w:szCs w:val="32"/>
+          <w:rtl/>
+          <w:lang w:bidi="fa-IR"/>
+        </w:rPr>
+        <w:t>در نهایت برای درک بهتر خروجی تهیه شده را نمایش میدهیم:</w:t>
+      </w:r>
+    </w:p>
+    <w:p>
+      <w:pPr>
+        <w:bidi/>
+        <w:jc w:val="center"/>
+        <w:rPr>
+          <w:rFonts w:ascii="Cascadia Mono Light" w:hAnsi="Cascadia Mono Light" w:cs="B Lotus"/>
+          <w:sz w:val="32"/>
+          <w:szCs w:val="32"/>
+          <w:lang w:bidi="fa-IR"/>
+        </w:rPr>
+      </w:pPr>
+      <w:r>
+        <w:rPr>
+          <w:rFonts w:ascii="Cascadia Mono Light" w:hAnsi="Cascadia Mono Light" w:cs="B Lotus"/>
+          <w:noProof/>
+          <w:sz w:val="32"/>
+          <w:szCs w:val="32"/>
+          <w:lang w:bidi="fa-IR"/>
+        </w:rPr>
+        <w:lastRenderedPageBreak/>
+        <w:drawing>
+          <wp:inline distT="0" distB="0" distL="0" distR="0" wp14:anchorId="4237B5FD" wp14:editId="6B8C250A">
+            <wp:extent cx="3176988" cy="3327400"/>
+            <wp:effectExtent l="0" t="0" r="4445" b="6350"/>
+            <wp:docPr id="2018966099" name="Picture 1"/>
+            <wp:cNvGraphicFramePr>
+              <a:graphicFrameLocks xmlns:a="http://schemas.openxmlformats.org/drawingml/2006/main" noChangeAspect="1"/>
+            </wp:cNvGraphicFramePr>
+            <a:graphic xmlns:a="http://schemas.openxmlformats.org/drawingml/2006/main">
+              <a:graphicData uri="http://schemas.openxmlformats.org/drawingml/2006/picture">
+                <pic:pic xmlns:pic="http://schemas.openxmlformats.org/drawingml/2006/picture">
+                  <pic:nvPicPr>
+                    <pic:cNvPr id="0" name="Picture 1"/>
+                    <pic:cNvPicPr>
+                      <a:picLocks noChangeAspect="1" noChangeArrowheads="1"/>
+                    </pic:cNvPicPr>
+                  </pic:nvPicPr>
+                  <pic:blipFill>
+                    <a:blip r:embed="rId26">
+                      <a:extLst>
+                        <a:ext uri="{28A0092B-C50C-407E-A947-70E740481C1C}">
+                          <a14:useLocalDpi xmlns:a14="http://schemas.microsoft.com/office/drawing/2010/main" val="0"/>
+                        </a:ext>
+                      </a:extLst>
+                    </a:blip>
+                    <a:srcRect/>
+                    <a:stretch>
+                      <a:fillRect/>
+                    </a:stretch>
+                  </pic:blipFill>
+                  <pic:spPr bwMode="auto">
+                    <a:xfrm>
+                      <a:off x="0" y="0"/>
+                      <a:ext cx="3181956" cy="3332603"/>
+                    </a:xfrm>
+                    <a:prstGeom prst="rect">
+                      <a:avLst/>
+                    </a:prstGeom>
+                    <a:noFill/>
+                    <a:ln>
+                      <a:noFill/>
+                    </a:ln>
+                  </pic:spPr>
+                </pic:pic>
+              </a:graphicData>
+            </a:graphic>
+          </wp:inline>
+        </w:drawing>
+      </w:r>
+    </w:p>
+    <w:p>
+      <w:pPr>
+        <w:bidi/>
+        <w:rPr>
+          <w:rFonts w:ascii="Cascadia Mono Light" w:hAnsi="Cascadia Mono Light" w:cs="B Lotus"/>
+          <w:sz w:val="32"/>
+          <w:szCs w:val="32"/>
+          <w:rtl/>
+          <w:lang w:bidi="fa-IR"/>
+        </w:rPr>
+      </w:pPr>
+      <w:r>
+        <w:rPr>
+          <w:rFonts w:ascii="Cascadia Mono Light" w:hAnsi="Cascadia Mono Light" w:cs="B Lotus" w:hint="cs"/>
+          <w:sz w:val="32"/>
+          <w:szCs w:val="32"/>
+          <w:rtl/>
+          <w:lang w:bidi="fa-IR"/>
+        </w:rPr>
+        <w:t xml:space="preserve">تصویر ماسک </w:t>
+      </w:r>
+      <w:proofErr w:type="spellStart"/>
+      <w:r>
+        <w:rPr>
+          <w:rFonts w:ascii="Cascadia Mono Light" w:hAnsi="Cascadia Mono Light" w:cs="B Lotus" w:hint="cs"/>
+          <w:sz w:val="32"/>
+          <w:szCs w:val="32"/>
+          <w:rtl/>
+          <w:lang w:bidi="fa-IR"/>
+        </w:rPr>
+        <w:t>گوسی</w:t>
+      </w:r>
+      <w:proofErr w:type="spellEnd"/>
+      <w:r>
+        <w:rPr>
+          <w:rFonts w:ascii="Cascadia Mono Light" w:hAnsi="Cascadia Mono Light" w:cs="B Lotus" w:hint="cs"/>
+          <w:sz w:val="32"/>
+          <w:szCs w:val="32"/>
+          <w:rtl/>
+          <w:lang w:bidi="fa-IR"/>
+        </w:rPr>
+        <w:t xml:space="preserve"> طراحی شده است. </w:t>
+      </w:r>
+    </w:p>
+    <w:p>
+      <w:pPr>
+        <w:bidi/>
+        <w:rPr>
+          <w:rFonts w:ascii="Cascadia Mono Light" w:hAnsi="Cascadia Mono Light" w:cs="B Lotus"/>
+          <w:sz w:val="32"/>
+          <w:szCs w:val="32"/>
+          <w:rtl/>
+          <w:lang w:bidi="fa-IR"/>
+        </w:rPr>
+      </w:pPr>
+      <w:r>
+        <w:rPr>
+          <w:noProof/>
+        </w:rPr>
+        <w:drawing>
+          <wp:inline distT="0" distB="0" distL="0" distR="0" wp14:anchorId="73BB6545" wp14:editId="3BBBBEB5">
+            <wp:extent cx="5943600" cy="1845310"/>
+            <wp:effectExtent l="0" t="0" r="0" b="2540"/>
+            <wp:docPr id="1924842312" name="Picture 1"/>
+            <wp:cNvGraphicFramePr>
+              <a:graphicFrameLocks xmlns:a="http://schemas.openxmlformats.org/drawingml/2006/main" noChangeAspect="1"/>
+            </wp:cNvGraphicFramePr>
+            <a:graphic xmlns:a="http://schemas.openxmlformats.org/drawingml/2006/main">
+              <a:graphicData uri="http://schemas.openxmlformats.org/drawingml/2006/picture">
+                <pic:pic xmlns:pic="http://schemas.openxmlformats.org/drawingml/2006/picture">
+                  <pic:nvPicPr>
+                    <pic:cNvPr id="1924842312" name=""/>
+                    <pic:cNvPicPr/>
+                  </pic:nvPicPr>
+                  <pic:blipFill>
+                    <a:blip r:embed="rId27"/>
+                    <a:stretch>
+                      <a:fillRect/>
+                    </a:stretch>
+                  </pic:blipFill>
+                  <pic:spPr>
+                    <a:xfrm>
+                      <a:off x="0" y="0"/>
+                      <a:ext cx="5943600" cy="1845310"/>
+                    </a:xfrm>
+                    <a:prstGeom prst="rect">
+                      <a:avLst/>
+                    </a:prstGeom>
+                  </pic:spPr>
+                </pic:pic>
+              </a:graphicData>
+            </a:graphic>
+          </wp:inline>
+        </w:drawing>
+      </w:r>
     </w:p>
     <w:p>
       <w:pPr>
         <w:bidi/>
         <w:jc w:val="both"/>
         <w:rPr>
-          <w:rFonts w:ascii="Cascadia Mono Light" w:hAnsi="Cascadia Mono Light" w:cs="B Lotus" w:hint="cs"/>
-          <w:sz w:val="32"/>
-          <w:szCs w:val="32"/>
-          <w:rtl/>
-          <w:lang w:bidi="fa-IR"/>
-        </w:rPr>
-      </w:pPr>
+          <w:rFonts w:ascii="Cascadia Mono Light" w:hAnsi="Cascadia Mono Light" w:cs="B Lotus"/>
+          <w:sz w:val="32"/>
+          <w:szCs w:val="32"/>
+          <w:rtl/>
+          <w:lang w:bidi="fa-IR"/>
+        </w:rPr>
+      </w:pPr>
+      <w:r>
+        <w:rPr>
+          <w:rFonts w:ascii="Cascadia Mono Light" w:hAnsi="Cascadia Mono Light" w:cs="B Lotus" w:hint="cs"/>
+          <w:sz w:val="32"/>
+          <w:szCs w:val="32"/>
+          <w:rtl/>
+          <w:lang w:bidi="fa-IR"/>
+        </w:rPr>
+        <w:t xml:space="preserve">در این قسمت ماسک </w:t>
+      </w:r>
+      <w:proofErr w:type="spellStart"/>
+      <w:r>
+        <w:rPr>
+          <w:rFonts w:ascii="Cascadia Mono Light" w:hAnsi="Cascadia Mono Light" w:cs="B Lotus" w:hint="cs"/>
+          <w:sz w:val="32"/>
+          <w:szCs w:val="32"/>
+          <w:rtl/>
+          <w:lang w:bidi="fa-IR"/>
+        </w:rPr>
+        <w:t>گوسی</w:t>
+      </w:r>
+      <w:proofErr w:type="spellEnd"/>
+      <w:r>
+        <w:rPr>
+          <w:rFonts w:ascii="Cascadia Mono Light" w:hAnsi="Cascadia Mono Light" w:cs="B Lotus" w:hint="cs"/>
+          <w:sz w:val="32"/>
+          <w:szCs w:val="32"/>
+          <w:rtl/>
+          <w:lang w:bidi="fa-IR"/>
+        </w:rPr>
+        <w:t xml:space="preserve"> را روی تصویر خواسته شده اعمال میکنیم و سایر مراحل مانند قبل است. </w:t>
+      </w:r>
+      <w:r>
+        <w:rPr>
+          <w:rFonts w:ascii="Cascadia Mono Light" w:hAnsi="Cascadia Mono Light" w:cs="B Lotus" w:hint="cs"/>
+          <w:sz w:val="32"/>
+          <w:szCs w:val="32"/>
+          <w:rtl/>
+          <w:lang w:bidi="fa-IR"/>
+        </w:rPr>
+        <w:t xml:space="preserve">همچنین همینطور که در بخش الف نیز توضیح دادیم </w:t>
+      </w:r>
+      <w:r>
+        <w:rPr>
+          <w:rFonts w:ascii="Cascadia Mono Light" w:hAnsi="Cascadia Mono Light" w:cs="B Lotus"/>
+          <w:sz w:val="32"/>
+          <w:szCs w:val="32"/>
+          <w:lang w:bidi="fa-IR"/>
+        </w:rPr>
+        <w:t>Magnitude Spectrum</w:t>
+      </w:r>
+      <w:r>
+        <w:rPr>
+          <w:rFonts w:ascii="Cascadia Mono Light" w:hAnsi="Cascadia Mono Light" w:cs="B Lotus" w:hint="cs"/>
+          <w:sz w:val="32"/>
+          <w:szCs w:val="32"/>
+          <w:rtl/>
+          <w:lang w:bidi="fa-IR"/>
+        </w:rPr>
+        <w:t xml:space="preserve"> را نیز نمایش میدهیم. </w:t>
+      </w:r>
+      <w:r>
+        <w:rPr>
+          <w:rFonts w:ascii="Cascadia Mono Light" w:hAnsi="Cascadia Mono Light" w:cs="B Lotus" w:hint="cs"/>
+          <w:sz w:val="32"/>
+          <w:szCs w:val="32"/>
+          <w:rtl/>
+          <w:lang w:bidi="fa-IR"/>
+        </w:rPr>
+        <w:t xml:space="preserve">در این بخش فقط مقادیر </w:t>
+      </w:r>
+      <w:r>
+        <w:rPr>
+          <w:rFonts w:ascii="Cascadia Mono Light" w:hAnsi="Cascadia Mono Light" w:cs="B Lotus"/>
+          <w:sz w:val="32"/>
+          <w:szCs w:val="32"/>
+          <w:lang w:bidi="fa-IR"/>
+        </w:rPr>
+        <w:t>D0</w:t>
+      </w:r>
+      <w:r>
+        <w:rPr>
+          <w:rFonts w:ascii="Cascadia Mono Light" w:hAnsi="Cascadia Mono Light" w:cs="B Lotus" w:hint="cs"/>
+          <w:sz w:val="32"/>
+          <w:szCs w:val="32"/>
+          <w:rtl/>
+          <w:lang w:bidi="fa-IR"/>
+        </w:rPr>
+        <w:t xml:space="preserve"> که همان شعاع خواهد بود تغییر خواهد کرد و برای مقادیر مختلف خروجی را بررسی میکنیم و برای هر کدام </w:t>
+      </w:r>
+      <w:r>
+        <w:rPr>
+          <w:rFonts w:ascii="Cascadia Mono Light" w:hAnsi="Cascadia Mono Light" w:cs="B Lotus"/>
+          <w:sz w:val="32"/>
+          <w:szCs w:val="32"/>
+          <w:lang w:bidi="fa-IR"/>
+        </w:rPr>
+        <w:t>PSNR</w:t>
+      </w:r>
+      <w:r>
+        <w:rPr>
+          <w:rFonts w:ascii="Cascadia Mono Light" w:hAnsi="Cascadia Mono Light" w:cs="B Lotus" w:hint="cs"/>
+          <w:sz w:val="32"/>
+          <w:szCs w:val="32"/>
+          <w:rtl/>
+          <w:lang w:bidi="fa-IR"/>
+        </w:rPr>
+        <w:t xml:space="preserve"> را گزارش میدهیم</w:t>
+      </w:r>
+      <w:r>
+        <w:rPr>
+          <w:rFonts w:ascii="Cascadia Mono Light" w:hAnsi="Cascadia Mono Light" w:cs="B Lotus" w:hint="cs"/>
+          <w:sz w:val="32"/>
+          <w:szCs w:val="32"/>
+          <w:rtl/>
+          <w:lang w:bidi="fa-IR"/>
+        </w:rPr>
+        <w:t>:</w:t>
+      </w:r>
+    </w:p>
+    <w:p>
+      <w:pPr>
+        <w:bidi/>
+        <w:jc w:val="center"/>
+        <w:rPr>
+          <w:rFonts w:ascii="Cascadia Mono Light" w:hAnsi="Cascadia Mono Light" w:cs="B Lotus"/>
+          <w:sz w:val="32"/>
+          <w:szCs w:val="32"/>
+          <w:rtl/>
+          <w:lang w:bidi="fa-IR"/>
+        </w:rPr>
+      </w:pPr>
+      <w:r>
+        <w:rPr>
+          <w:noProof/>
+        </w:rPr>
+        <w:lastRenderedPageBreak/>
+        <w:drawing>
+          <wp:inline distT="0" distB="0" distL="0" distR="0" wp14:anchorId="57E55604" wp14:editId="4810C1B0">
+            <wp:extent cx="2963340" cy="3078480"/>
+            <wp:effectExtent l="0" t="0" r="8890" b="7620"/>
+            <wp:docPr id="1590322014" name="Picture 1"/>
+            <wp:cNvGraphicFramePr>
+              <a:graphicFrameLocks xmlns:a="http://schemas.openxmlformats.org/drawingml/2006/main" noChangeAspect="1"/>
+            </wp:cNvGraphicFramePr>
+            <a:graphic xmlns:a="http://schemas.openxmlformats.org/drawingml/2006/main">
+              <a:graphicData uri="http://schemas.openxmlformats.org/drawingml/2006/picture">
+                <pic:pic xmlns:pic="http://schemas.openxmlformats.org/drawingml/2006/picture">
+                  <pic:nvPicPr>
+                    <pic:cNvPr id="1590322014" name=""/>
+                    <pic:cNvPicPr/>
+                  </pic:nvPicPr>
+                  <pic:blipFill>
+                    <a:blip r:embed="rId28"/>
+                    <a:stretch>
+                      <a:fillRect/>
+                    </a:stretch>
+                  </pic:blipFill>
+                  <pic:spPr>
+                    <a:xfrm>
+                      <a:off x="0" y="0"/>
+                      <a:ext cx="2966889" cy="3082166"/>
+                    </a:xfrm>
+                    <a:prstGeom prst="rect">
+                      <a:avLst/>
+                    </a:prstGeom>
+                  </pic:spPr>
+                </pic:pic>
+              </a:graphicData>
+            </a:graphic>
+          </wp:inline>
+        </w:drawing>
+      </w:r>
+    </w:p>
+    <w:p>
+      <w:pPr>
+        <w:bidi/>
+        <w:jc w:val="center"/>
+        <w:rPr>
+          <w:rFonts w:ascii="Cascadia Mono Light" w:hAnsi="Cascadia Mono Light" w:cs="B Lotus"/>
+          <w:sz w:val="32"/>
+          <w:szCs w:val="32"/>
+          <w:rtl/>
+          <w:lang w:bidi="fa-IR"/>
+        </w:rPr>
+      </w:pPr>
+      <w:r>
+        <w:rPr>
+          <w:noProof/>
+        </w:rPr>
+        <w:drawing>
+          <wp:inline distT="0" distB="0" distL="0" distR="0" wp14:anchorId="55506971" wp14:editId="2B9EEAB1">
+            <wp:extent cx="2979444" cy="3114040"/>
+            <wp:effectExtent l="0" t="0" r="0" b="0"/>
+            <wp:docPr id="593422874" name="Picture 1"/>
+            <wp:cNvGraphicFramePr>
+              <a:graphicFrameLocks xmlns:a="http://schemas.openxmlformats.org/drawingml/2006/main" noChangeAspect="1"/>
+            </wp:cNvGraphicFramePr>
+            <a:graphic xmlns:a="http://schemas.openxmlformats.org/drawingml/2006/main">
+              <a:graphicData uri="http://schemas.openxmlformats.org/drawingml/2006/picture">
+                <pic:pic xmlns:pic="http://schemas.openxmlformats.org/drawingml/2006/picture">
+                  <pic:nvPicPr>
+                    <pic:cNvPr id="593422874" name=""/>
+                    <pic:cNvPicPr/>
+                  </pic:nvPicPr>
+                  <pic:blipFill>
+                    <a:blip r:embed="rId29"/>
+                    <a:stretch>
+                      <a:fillRect/>
+                    </a:stretch>
+                  </pic:blipFill>
+                  <pic:spPr>
+                    <a:xfrm>
+                      <a:off x="0" y="0"/>
+                      <a:ext cx="2991214" cy="3126342"/>
+                    </a:xfrm>
+                    <a:prstGeom prst="rect">
+                      <a:avLst/>
+                    </a:prstGeom>
+                  </pic:spPr>
+                </pic:pic>
+              </a:graphicData>
+            </a:graphic>
+          </wp:inline>
+        </w:drawing>
+      </w:r>
+    </w:p>
+    <w:p>
+      <w:pPr>
+        <w:bidi/>
+        <w:rPr>
+          <w:rFonts w:ascii="Cascadia Mono Light" w:hAnsi="Cascadia Mono Light" w:cs="B Lotus"/>
+          <w:sz w:val="32"/>
+          <w:szCs w:val="32"/>
+          <w:rtl/>
+          <w:lang w:bidi="fa-IR"/>
+        </w:rPr>
+      </w:pPr>
+      <w:r>
+        <w:rPr>
+          <w:rFonts w:ascii="Cascadia Mono Light" w:hAnsi="Cascadia Mono Light" w:cs="B Lotus" w:hint="cs"/>
+          <w:sz w:val="32"/>
+          <w:szCs w:val="32"/>
+          <w:rtl/>
+          <w:lang w:bidi="fa-IR"/>
+        </w:rPr>
+        <w:t>ابتدا از شعاع 20 استفاده میکنیم که خروجی آن به شکل زیر خواهد بود:</w:t>
+      </w:r>
+    </w:p>
+    <w:p>
+      <w:pPr>
+        <w:bidi/>
+        <w:jc w:val="center"/>
+        <w:rPr>
+          <w:rFonts w:ascii="Cascadia Mono Light" w:hAnsi="Cascadia Mono Light" w:cs="B Lotus"/>
+          <w:sz w:val="32"/>
+          <w:szCs w:val="32"/>
+          <w:lang w:bidi="fa-IR"/>
+        </w:rPr>
+      </w:pPr>
+      <w:r>
+        <w:rPr>
+          <w:noProof/>
+        </w:rPr>
+        <w:lastRenderedPageBreak/>
+        <w:drawing>
+          <wp:inline distT="0" distB="0" distL="0" distR="0" wp14:anchorId="2FD5E710" wp14:editId="51F1C455">
+            <wp:extent cx="3434080" cy="3642780"/>
+            <wp:effectExtent l="0" t="0" r="0" b="0"/>
+            <wp:docPr id="233283157" name="Picture 1"/>
+            <wp:cNvGraphicFramePr>
+              <a:graphicFrameLocks xmlns:a="http://schemas.openxmlformats.org/drawingml/2006/main" noChangeAspect="1"/>
+            </wp:cNvGraphicFramePr>
+            <a:graphic xmlns:a="http://schemas.openxmlformats.org/drawingml/2006/main">
+              <a:graphicData uri="http://schemas.openxmlformats.org/drawingml/2006/picture">
+                <pic:pic xmlns:pic="http://schemas.openxmlformats.org/drawingml/2006/picture">
+                  <pic:nvPicPr>
+                    <pic:cNvPr id="233283157" name=""/>
+                    <pic:cNvPicPr/>
+                  </pic:nvPicPr>
+                  <pic:blipFill>
+                    <a:blip r:embed="rId30"/>
+                    <a:stretch>
+                      <a:fillRect/>
+                    </a:stretch>
+                  </pic:blipFill>
+                  <pic:spPr>
+                    <a:xfrm>
+                      <a:off x="0" y="0"/>
+                      <a:ext cx="3441177" cy="3650308"/>
+                    </a:xfrm>
+                    <a:prstGeom prst="rect">
+                      <a:avLst/>
+                    </a:prstGeom>
+                  </pic:spPr>
+                </pic:pic>
+              </a:graphicData>
+            </a:graphic>
+          </wp:inline>
+        </w:drawing>
+      </w:r>
     </w:p>
     <w:p>
       <w:pPr>
         <w:bidi/>
         <w:jc w:val="both"/>
         <w:rPr>
-          <w:rFonts w:ascii="Cascadia Mono Light" w:hAnsi="Cascadia Mono Light" w:cs="B Lotus" w:hint="cs"/>
-          <w:sz w:val="32"/>
-          <w:szCs w:val="32"/>
-          <w:rtl/>
-          <w:lang w:bidi="fa-IR"/>
-        </w:rPr>
-      </w:pPr>
+          <w:rFonts w:ascii="Cascadia Mono Light" w:hAnsi="Cascadia Mono Light" w:cs="B Lotus"/>
+          <w:sz w:val="32"/>
+          <w:szCs w:val="32"/>
+          <w:rtl/>
+          <w:lang w:bidi="fa-IR"/>
+        </w:rPr>
+      </w:pPr>
+      <w:r>
+        <w:rPr>
+          <w:rFonts w:ascii="Cascadia Mono Light" w:hAnsi="Cascadia Mono Light" w:cs="B Lotus" w:hint="cs"/>
+          <w:sz w:val="32"/>
+          <w:szCs w:val="32"/>
+          <w:rtl/>
+          <w:lang w:bidi="fa-IR"/>
+        </w:rPr>
+        <w:t xml:space="preserve">تصویر بازسازی شده با شعاع 20 قابل مشاهده است صرفا ساختار تصویر حفظ شده است و تصویر به شدت تار است و لبه ها مشخص نیستند و جزئیات به سختی قابل مشاهده و تشخیص است. همچنین </w:t>
+      </w:r>
+      <w:r>
+        <w:rPr>
+          <w:rFonts w:ascii="Cascadia Mono Light" w:hAnsi="Cascadia Mono Light" w:cs="B Lotus"/>
+          <w:sz w:val="32"/>
+          <w:szCs w:val="32"/>
+          <w:lang w:bidi="fa-IR"/>
+        </w:rPr>
+        <w:t>PSNR</w:t>
+      </w:r>
+      <w:r>
+        <w:rPr>
+          <w:rFonts w:ascii="Cascadia Mono Light" w:hAnsi="Cascadia Mono Light" w:cs="B Lotus" w:hint="cs"/>
+          <w:sz w:val="32"/>
+          <w:szCs w:val="32"/>
+          <w:rtl/>
+          <w:lang w:bidi="fa-IR"/>
+        </w:rPr>
+        <w:t xml:space="preserve"> گزارش شده برای آن </w:t>
+      </w:r>
+      <w:r>
+        <w:rPr>
+          <w:rFonts w:ascii="Cascadia Mono Light" w:hAnsi="Cascadia Mono Light" w:cs="B Lotus"/>
+          <w:sz w:val="32"/>
+          <w:szCs w:val="32"/>
+          <w:lang w:bidi="fa-IR"/>
+        </w:rPr>
+        <w:t>24.41</w:t>
+      </w:r>
+      <w:r>
+        <w:rPr>
+          <w:rFonts w:ascii="Cascadia Mono Light" w:hAnsi="Cascadia Mono Light" w:cs="B Lotus" w:hint="cs"/>
+          <w:sz w:val="32"/>
+          <w:szCs w:val="32"/>
+          <w:rtl/>
+          <w:lang w:bidi="fa-IR"/>
+        </w:rPr>
+        <w:t xml:space="preserve"> است که عدد پایینی است. </w:t>
+      </w:r>
+    </w:p>
+    <w:p>
+      <w:pPr>
+        <w:bidi/>
+        <w:jc w:val="center"/>
+        <w:rPr>
+          <w:rFonts w:ascii="Cascadia Mono Light" w:hAnsi="Cascadia Mono Light" w:cs="B Lotus"/>
+          <w:sz w:val="32"/>
+          <w:szCs w:val="32"/>
+          <w:rtl/>
+          <w:lang w:bidi="fa-IR"/>
+        </w:rPr>
+      </w:pPr>
+      <w:r>
+        <w:rPr>
+          <w:noProof/>
+        </w:rPr>
+        <w:drawing>
+          <wp:inline distT="0" distB="0" distL="0" distR="0" wp14:anchorId="16F13C09" wp14:editId="78475EF9">
+            <wp:extent cx="2812885" cy="2926080"/>
+            <wp:effectExtent l="0" t="0" r="6985" b="7620"/>
+            <wp:docPr id="1229811985" name="Picture 1"/>
+            <wp:cNvGraphicFramePr>
+              <a:graphicFrameLocks xmlns:a="http://schemas.openxmlformats.org/drawingml/2006/main" noChangeAspect="1"/>
+            </wp:cNvGraphicFramePr>
+            <a:graphic xmlns:a="http://schemas.openxmlformats.org/drawingml/2006/main">
+              <a:graphicData uri="http://schemas.openxmlformats.org/drawingml/2006/picture">
+                <pic:pic xmlns:pic="http://schemas.openxmlformats.org/drawingml/2006/picture">
+                  <pic:nvPicPr>
+                    <pic:cNvPr id="1229811985" name=""/>
+                    <pic:cNvPicPr/>
+                  </pic:nvPicPr>
+                  <pic:blipFill>
+                    <a:blip r:embed="rId31"/>
+                    <a:stretch>
+                      <a:fillRect/>
+                    </a:stretch>
+                  </pic:blipFill>
+                  <pic:spPr>
+                    <a:xfrm>
+                      <a:off x="0" y="0"/>
+                      <a:ext cx="2819247" cy="2932698"/>
+                    </a:xfrm>
+                    <a:prstGeom prst="rect">
+                      <a:avLst/>
+                    </a:prstGeom>
+                  </pic:spPr>
+                </pic:pic>
+              </a:graphicData>
+            </a:graphic>
+          </wp:inline>
+        </w:drawing>
+      </w:r>
+    </w:p>
+    <w:p>
+      <w:pPr>
+        <w:bidi/>
+        <w:jc w:val="center"/>
+        <w:rPr>
+          <w:rFonts w:ascii="Cascadia Mono Light" w:hAnsi="Cascadia Mono Light" w:cs="B Lotus"/>
+          <w:sz w:val="32"/>
+          <w:szCs w:val="32"/>
+          <w:rtl/>
+          <w:lang w:bidi="fa-IR"/>
+        </w:rPr>
+      </w:pPr>
+      <w:r>
+        <w:rPr>
+          <w:noProof/>
+        </w:rPr>
+        <w:lastRenderedPageBreak/>
+        <w:drawing>
+          <wp:inline distT="0" distB="0" distL="0" distR="0" wp14:anchorId="5FABFDFE" wp14:editId="4FBA407A">
+            <wp:extent cx="2817122" cy="2962935"/>
+            <wp:effectExtent l="0" t="0" r="2540" b="8890"/>
+            <wp:docPr id="1873658516" name="Picture 1"/>
+            <wp:cNvGraphicFramePr>
+              <a:graphicFrameLocks xmlns:a="http://schemas.openxmlformats.org/drawingml/2006/main" noChangeAspect="1"/>
+            </wp:cNvGraphicFramePr>
+            <a:graphic xmlns:a="http://schemas.openxmlformats.org/drawingml/2006/main">
+              <a:graphicData uri="http://schemas.openxmlformats.org/drawingml/2006/picture">
+                <pic:pic xmlns:pic="http://schemas.openxmlformats.org/drawingml/2006/picture">
+                  <pic:nvPicPr>
+                    <pic:cNvPr id="1873658516" name=""/>
+                    <pic:cNvPicPr/>
+                  </pic:nvPicPr>
+                  <pic:blipFill>
+                    <a:blip r:embed="rId32"/>
+                    <a:stretch>
+                      <a:fillRect/>
+                    </a:stretch>
+                  </pic:blipFill>
+                  <pic:spPr>
+                    <a:xfrm>
+                      <a:off x="0" y="0"/>
+                      <a:ext cx="2822271" cy="2968351"/>
+                    </a:xfrm>
+                    <a:prstGeom prst="rect">
+                      <a:avLst/>
+                    </a:prstGeom>
+                  </pic:spPr>
+                </pic:pic>
+              </a:graphicData>
+            </a:graphic>
+          </wp:inline>
+        </w:drawing>
+      </w:r>
+    </w:p>
+    <w:p>
+      <w:pPr>
+        <w:bidi/>
+        <w:rPr>
+          <w:rFonts w:ascii="Cascadia Mono Light" w:hAnsi="Cascadia Mono Light" w:cs="B Lotus"/>
+          <w:sz w:val="32"/>
+          <w:szCs w:val="32"/>
+          <w:rtl/>
+          <w:lang w:bidi="fa-IR"/>
+        </w:rPr>
+      </w:pPr>
+      <w:r>
+        <w:rPr>
+          <w:rFonts w:ascii="Cascadia Mono Light" w:hAnsi="Cascadia Mono Light" w:cs="B Lotus" w:hint="cs"/>
+          <w:sz w:val="32"/>
+          <w:szCs w:val="32"/>
+          <w:rtl/>
+          <w:lang w:bidi="fa-IR"/>
+        </w:rPr>
+        <w:t>سپس همین کار را با شعاع 60 انجام میدهیم و تصویر را بازسازی میکنیم. نتیجه:</w:t>
+      </w:r>
+    </w:p>
+    <w:p>
+      <w:pPr>
+        <w:bidi/>
+        <w:jc w:val="center"/>
+        <w:rPr>
+          <w:rFonts w:ascii="Cascadia Mono Light" w:hAnsi="Cascadia Mono Light" w:cs="B Lotus"/>
+          <w:sz w:val="32"/>
+          <w:szCs w:val="32"/>
+          <w:rtl/>
+          <w:lang w:bidi="fa-IR"/>
+        </w:rPr>
+      </w:pPr>
+      <w:r>
+        <w:rPr>
+          <w:noProof/>
+        </w:rPr>
+        <w:drawing>
+          <wp:inline distT="0" distB="0" distL="0" distR="0" wp14:anchorId="74306363" wp14:editId="29CDE58B">
+            <wp:extent cx="3852414" cy="4058920"/>
+            <wp:effectExtent l="0" t="0" r="0" b="0"/>
+            <wp:docPr id="1922607624" name="Picture 1"/>
+            <wp:cNvGraphicFramePr>
+              <a:graphicFrameLocks xmlns:a="http://schemas.openxmlformats.org/drawingml/2006/main" noChangeAspect="1"/>
+            </wp:cNvGraphicFramePr>
+            <a:graphic xmlns:a="http://schemas.openxmlformats.org/drawingml/2006/main">
+              <a:graphicData uri="http://schemas.openxmlformats.org/drawingml/2006/picture">
+                <pic:pic xmlns:pic="http://schemas.openxmlformats.org/drawingml/2006/picture">
+                  <pic:nvPicPr>
+                    <pic:cNvPr id="1922607624" name=""/>
+                    <pic:cNvPicPr/>
+                  </pic:nvPicPr>
+                  <pic:blipFill>
+                    <a:blip r:embed="rId33"/>
+                    <a:stretch>
+                      <a:fillRect/>
+                    </a:stretch>
+                  </pic:blipFill>
+                  <pic:spPr>
+                    <a:xfrm>
+                      <a:off x="0" y="0"/>
+                      <a:ext cx="3856814" cy="4063555"/>
+                    </a:xfrm>
+                    <a:prstGeom prst="rect">
+                      <a:avLst/>
+                    </a:prstGeom>
+                  </pic:spPr>
+                </pic:pic>
+              </a:graphicData>
+            </a:graphic>
+          </wp:inline>
+        </w:drawing>
+      </w:r>
     </w:p>
     <w:p>
       <w:pPr>
         <w:bidi/>
         <w:jc w:val="both"/>
         <w:rPr>
+          <w:rFonts w:ascii="Cascadia Mono Light" w:hAnsi="Cascadia Mono Light" w:cs="B Lotus"/>
+          <w:sz w:val="32"/>
+          <w:szCs w:val="32"/>
+          <w:rtl/>
+          <w:lang w:bidi="fa-IR"/>
+        </w:rPr>
+      </w:pPr>
+      <w:r>
+        <w:rPr>
+          <w:rFonts w:ascii="Cascadia Mono Light" w:hAnsi="Cascadia Mono Light" w:cs="B Lotus" w:hint="cs"/>
+          <w:sz w:val="32"/>
+          <w:szCs w:val="32"/>
+          <w:rtl/>
+          <w:lang w:bidi="fa-IR"/>
+        </w:rPr>
+        <w:lastRenderedPageBreak/>
+        <w:t xml:space="preserve">تصویر بازسازی به خوبی قابل مشاهده است. ساختار حفظ شده است، تاری کمتر شده است، لبه ها  و جزئیات قابل مشاهده تر شده اند و همچنین </w:t>
+      </w:r>
+      <w:r>
+        <w:rPr>
+          <w:rFonts w:ascii="Cascadia Mono Light" w:hAnsi="Cascadia Mono Light" w:cs="B Lotus"/>
+          <w:sz w:val="32"/>
+          <w:szCs w:val="32"/>
+          <w:lang w:bidi="fa-IR"/>
+        </w:rPr>
+        <w:t>PSNR</w:t>
+      </w:r>
+      <w:r>
+        <w:rPr>
+          <w:rFonts w:ascii="Cascadia Mono Light" w:hAnsi="Cascadia Mono Light" w:cs="B Lotus" w:hint="cs"/>
+          <w:sz w:val="32"/>
+          <w:szCs w:val="32"/>
+          <w:rtl/>
+          <w:lang w:bidi="fa-IR"/>
+        </w:rPr>
+        <w:t xml:space="preserve"> بالاتری دریافت کرده‌ایم. </w:t>
+      </w:r>
+    </w:p>
+    <w:p>
+      <w:pPr>
+        <w:bidi/>
+        <w:jc w:val="center"/>
+        <w:rPr>
+          <w:rFonts w:ascii="Cascadia Mono Light" w:hAnsi="Cascadia Mono Light" w:cs="B Lotus"/>
+          <w:sz w:val="32"/>
+          <w:szCs w:val="32"/>
+          <w:rtl/>
+          <w:lang w:bidi="fa-IR"/>
+        </w:rPr>
+      </w:pPr>
+      <w:r>
+        <w:rPr>
+          <w:noProof/>
+        </w:rPr>
+        <w:drawing>
+          <wp:inline distT="0" distB="0" distL="0" distR="0" wp14:anchorId="112B0D5C" wp14:editId="4B01DEA7">
+            <wp:extent cx="3025775" cy="3163310"/>
+            <wp:effectExtent l="0" t="0" r="3175" b="0"/>
+            <wp:docPr id="1284281211" name="Picture 1"/>
+            <wp:cNvGraphicFramePr>
+              <a:graphicFrameLocks xmlns:a="http://schemas.openxmlformats.org/drawingml/2006/main" noChangeAspect="1"/>
+            </wp:cNvGraphicFramePr>
+            <a:graphic xmlns:a="http://schemas.openxmlformats.org/drawingml/2006/main">
+              <a:graphicData uri="http://schemas.openxmlformats.org/drawingml/2006/picture">
+                <pic:pic xmlns:pic="http://schemas.openxmlformats.org/drawingml/2006/picture">
+                  <pic:nvPicPr>
+                    <pic:cNvPr id="1284281211" name=""/>
+                    <pic:cNvPicPr/>
+                  </pic:nvPicPr>
+                  <pic:blipFill>
+                    <a:blip r:embed="rId34"/>
+                    <a:stretch>
+                      <a:fillRect/>
+                    </a:stretch>
+                  </pic:blipFill>
+                  <pic:spPr>
+                    <a:xfrm>
+                      <a:off x="0" y="0"/>
+                      <a:ext cx="3034712" cy="3172653"/>
+                    </a:xfrm>
+                    <a:prstGeom prst="rect">
+                      <a:avLst/>
+                    </a:prstGeom>
+                  </pic:spPr>
+                </pic:pic>
+              </a:graphicData>
+            </a:graphic>
+          </wp:inline>
+        </w:drawing>
+      </w:r>
+    </w:p>
+    <w:p>
+      <w:pPr>
+        <w:bidi/>
+        <w:jc w:val="center"/>
+        <w:rPr>
+          <w:rFonts w:ascii="Cascadia Mono Light" w:hAnsi="Cascadia Mono Light" w:cs="B Lotus"/>
+          <w:sz w:val="32"/>
+          <w:szCs w:val="32"/>
+          <w:rtl/>
+          <w:lang w:bidi="fa-IR"/>
+        </w:rPr>
+      </w:pPr>
+      <w:r>
+        <w:rPr>
+          <w:noProof/>
+        </w:rPr>
+        <w:drawing>
+          <wp:inline distT="0" distB="0" distL="0" distR="0" wp14:anchorId="07ABA951" wp14:editId="3EDFE7A3">
+            <wp:extent cx="3056255" cy="3195463"/>
+            <wp:effectExtent l="0" t="0" r="0" b="5080"/>
+            <wp:docPr id="1080927704" name="Picture 1"/>
+            <wp:cNvGraphicFramePr>
+              <a:graphicFrameLocks xmlns:a="http://schemas.openxmlformats.org/drawingml/2006/main" noChangeAspect="1"/>
+            </wp:cNvGraphicFramePr>
+            <a:graphic xmlns:a="http://schemas.openxmlformats.org/drawingml/2006/main">
+              <a:graphicData uri="http://schemas.openxmlformats.org/drawingml/2006/picture">
+                <pic:pic xmlns:pic="http://schemas.openxmlformats.org/drawingml/2006/picture">
+                  <pic:nvPicPr>
+                    <pic:cNvPr id="1080927704" name=""/>
+                    <pic:cNvPicPr/>
+                  </pic:nvPicPr>
+                  <pic:blipFill>
+                    <a:blip r:embed="rId35"/>
+                    <a:stretch>
+                      <a:fillRect/>
+                    </a:stretch>
+                  </pic:blipFill>
+                  <pic:spPr>
+                    <a:xfrm>
+                      <a:off x="0" y="0"/>
+                      <a:ext cx="3063896" cy="3203452"/>
+                    </a:xfrm>
+                    <a:prstGeom prst="rect">
+                      <a:avLst/>
+                    </a:prstGeom>
+                  </pic:spPr>
+                </pic:pic>
+              </a:graphicData>
+            </a:graphic>
+          </wp:inline>
+        </w:drawing>
+      </w:r>
+    </w:p>
+    <w:p>
+      <w:pPr>
+        <w:bidi/>
+        <w:rPr>
+          <w:rFonts w:ascii="Cascadia Mono Light" w:hAnsi="Cascadia Mono Light" w:cs="B Lotus"/>
+          <w:sz w:val="32"/>
+          <w:szCs w:val="32"/>
+          <w:rtl/>
+          <w:lang w:bidi="fa-IR"/>
+        </w:rPr>
+      </w:pPr>
+      <w:r>
+        <w:rPr>
+          <w:rFonts w:ascii="Cascadia Mono Light" w:hAnsi="Cascadia Mono Light" w:cs="B Lotus" w:hint="cs"/>
+          <w:sz w:val="32"/>
+          <w:szCs w:val="32"/>
+          <w:rtl/>
+          <w:lang w:bidi="fa-IR"/>
+        </w:rPr>
+        <w:t xml:space="preserve">این بار با شعاع 120 </w:t>
+      </w:r>
+      <w:r>
+        <w:rPr>
+          <w:rFonts w:ascii="Cascadia Mono Light" w:hAnsi="Cascadia Mono Light" w:cs="B Lotus" w:hint="cs"/>
+          <w:sz w:val="32"/>
+          <w:szCs w:val="32"/>
+          <w:rtl/>
+          <w:lang w:bidi="fa-IR"/>
+        </w:rPr>
+        <w:t>اعمال کردیم و تصویر را بازسازی کردیم. نتیجه:</w:t>
+      </w:r>
+    </w:p>
+    <w:p>
+      <w:pPr>
+        <w:bidi/>
+        <w:jc w:val="center"/>
+        <w:rPr>
+          <w:rFonts w:ascii="Cascadia Mono Light" w:hAnsi="Cascadia Mono Light" w:cs="B Lotus"/>
+          <w:sz w:val="32"/>
+          <w:szCs w:val="32"/>
+          <w:rtl/>
+          <w:lang w:bidi="fa-IR"/>
+        </w:rPr>
+      </w:pPr>
+      <w:r>
+        <w:rPr>
+          <w:noProof/>
+        </w:rPr>
+        <w:lastRenderedPageBreak/>
+        <w:drawing>
+          <wp:inline distT="0" distB="0" distL="0" distR="0" wp14:anchorId="5D80344F" wp14:editId="61EB1F23">
+            <wp:extent cx="4065905" cy="3846665"/>
+            <wp:effectExtent l="0" t="0" r="0" b="1905"/>
+            <wp:docPr id="552316448" name="Picture 1"/>
+            <wp:cNvGraphicFramePr>
+              <a:graphicFrameLocks xmlns:a="http://schemas.openxmlformats.org/drawingml/2006/main" noChangeAspect="1"/>
+            </wp:cNvGraphicFramePr>
+            <a:graphic xmlns:a="http://schemas.openxmlformats.org/drawingml/2006/main">
+              <a:graphicData uri="http://schemas.openxmlformats.org/drawingml/2006/picture">
+                <pic:pic xmlns:pic="http://schemas.openxmlformats.org/drawingml/2006/picture">
+                  <pic:nvPicPr>
+                    <pic:cNvPr id="552316448" name=""/>
+                    <pic:cNvPicPr/>
+                  </pic:nvPicPr>
+                  <pic:blipFill>
+                    <a:blip r:embed="rId36"/>
+                    <a:stretch>
+                      <a:fillRect/>
+                    </a:stretch>
+                  </pic:blipFill>
+                  <pic:spPr>
+                    <a:xfrm>
+                      <a:off x="0" y="0"/>
+                      <a:ext cx="4072269" cy="3852686"/>
+                    </a:xfrm>
+                    <a:prstGeom prst="rect">
+                      <a:avLst/>
+                    </a:prstGeom>
+                  </pic:spPr>
+                </pic:pic>
+              </a:graphicData>
+            </a:graphic>
+          </wp:inline>
+        </w:drawing>
+      </w:r>
+    </w:p>
+    <w:p>
+      <w:pPr>
+        <w:bidi/>
+        <w:jc w:val="both"/>
+        <w:rPr>
+          <w:rFonts w:ascii="Cascadia Mono Light" w:hAnsi="Cascadia Mono Light" w:cs="B Lotus"/>
+          <w:sz w:val="32"/>
+          <w:szCs w:val="32"/>
+          <w:rtl/>
+          <w:lang w:bidi="fa-IR"/>
+        </w:rPr>
+      </w:pPr>
+      <w:r>
+        <w:rPr>
+          <w:rFonts w:ascii="Cascadia Mono Light" w:hAnsi="Cascadia Mono Light" w:cs="B Lotus" w:hint="cs"/>
+          <w:sz w:val="32"/>
+          <w:szCs w:val="32"/>
+          <w:rtl/>
+          <w:lang w:bidi="fa-IR"/>
+        </w:rPr>
+        <w:t xml:space="preserve">تصویر بازسازی شده کیفیت بالایی دارد. لبه ها و جزئیات در آن قابل به راحتی قابل مشاهده است. تاری تصویر کم شده است. </w:t>
+      </w:r>
+      <w:r>
+        <w:rPr>
+          <w:rFonts w:ascii="Cascadia Mono Light" w:hAnsi="Cascadia Mono Light" w:cs="B Lotus" w:hint="cs"/>
+          <w:sz w:val="32"/>
+          <w:szCs w:val="32"/>
+          <w:rtl/>
+          <w:lang w:bidi="fa-IR"/>
+        </w:rPr>
+        <w:t xml:space="preserve">گزارش </w:t>
+      </w:r>
+      <w:r>
+        <w:rPr>
+          <w:rFonts w:ascii="Cascadia Mono Light" w:hAnsi="Cascadia Mono Light" w:cs="B Lotus"/>
+          <w:sz w:val="32"/>
+          <w:szCs w:val="32"/>
+          <w:lang w:bidi="fa-IR"/>
+        </w:rPr>
+        <w:t>PSNR</w:t>
+      </w:r>
+      <w:r>
+        <w:rPr>
+          <w:rFonts w:ascii="Cascadia Mono Light" w:hAnsi="Cascadia Mono Light" w:cs="B Lotus" w:hint="cs"/>
+          <w:sz w:val="32"/>
+          <w:szCs w:val="32"/>
+          <w:rtl/>
+          <w:lang w:bidi="fa-IR"/>
+        </w:rPr>
+        <w:t xml:space="preserve"> نیز عدد بالایی را گزارش کرده است. </w:t>
+      </w:r>
+    </w:p>
+    <w:p>
+      <w:pPr>
+        <w:pStyle w:val="Heading3"/>
+        <w:shd w:val="clear" w:color="auto" w:fill="B7F3C7"/>
+        <w:bidi/>
+        <w:jc w:val="center"/>
+        <w:rPr>
+          <w:rFonts w:cs="B Lotus"/>
+          <w:b/>
+          <w:bCs/>
+          <w:color w:val="000000" w:themeColor="text1"/>
+          <w:sz w:val="36"/>
+          <w:szCs w:val="36"/>
+          <w:rtl/>
+          <w:lang w:bidi="fa-IR"/>
+        </w:rPr>
+      </w:pPr>
+      <w:r>
+        <w:rPr>
+          <w:rFonts w:cs="B Lotus" w:hint="cs"/>
+          <w:b/>
+          <w:bCs/>
+          <w:color w:val="000000" w:themeColor="text1"/>
+          <w:sz w:val="36"/>
+          <w:szCs w:val="36"/>
+          <w:rtl/>
+          <w:lang w:bidi="fa-IR"/>
+        </w:rPr>
+        <w:t>تحلیل</w:t>
+      </w:r>
+    </w:p>
+    <w:p>
+      <w:pPr>
+        <w:bidi/>
+        <w:jc w:val="both"/>
+        <w:rPr>
+          <w:rFonts w:ascii="Cascadia Mono Light" w:hAnsi="Cascadia Mono Light" w:cs="B Lotus" w:hint="cs"/>
+          <w:sz w:val="32"/>
+          <w:szCs w:val="32"/>
+          <w:rtl/>
+          <w:lang w:bidi="fa-IR"/>
+        </w:rPr>
+      </w:pPr>
+      <w:r>
+        <w:rPr>
+          <w:rFonts w:ascii="Cascadia Mono Light" w:hAnsi="Cascadia Mono Light" w:cs="B Lotus" w:hint="cs"/>
+          <w:sz w:val="32"/>
+          <w:szCs w:val="32"/>
+          <w:rtl/>
+          <w:lang w:bidi="fa-IR"/>
+        </w:rPr>
+        <w:t xml:space="preserve">قابل مشاهده است که هر چه قدر مقدار </w:t>
+      </w:r>
+      <w:r>
+        <w:rPr>
+          <w:rFonts w:ascii="Cascadia Mono Light" w:hAnsi="Cascadia Mono Light" w:cs="B Lotus"/>
+          <w:sz w:val="32"/>
+          <w:szCs w:val="32"/>
+          <w:lang w:bidi="fa-IR"/>
+        </w:rPr>
+        <w:t>D0</w:t>
+      </w:r>
+      <w:r>
+        <w:rPr>
+          <w:rFonts w:ascii="Cascadia Mono Light" w:hAnsi="Cascadia Mono Light" w:cs="B Lotus" w:hint="cs"/>
+          <w:sz w:val="32"/>
+          <w:szCs w:val="32"/>
+          <w:rtl/>
+          <w:lang w:bidi="fa-IR"/>
+        </w:rPr>
+        <w:t xml:space="preserve"> که شعاع ما است کوچک تر باشد، ماسک </w:t>
+      </w:r>
+      <w:proofErr w:type="spellStart"/>
+      <w:r>
+        <w:rPr>
+          <w:rFonts w:ascii="Cascadia Mono Light" w:hAnsi="Cascadia Mono Light" w:cs="B Lotus" w:hint="cs"/>
+          <w:sz w:val="32"/>
+          <w:szCs w:val="32"/>
+          <w:rtl/>
+          <w:lang w:bidi="fa-IR"/>
+        </w:rPr>
+        <w:t>گوسی</w:t>
+      </w:r>
+      <w:proofErr w:type="spellEnd"/>
+      <w:r>
+        <w:rPr>
+          <w:rFonts w:ascii="Cascadia Mono Light" w:hAnsi="Cascadia Mono Light" w:cs="B Lotus" w:hint="cs"/>
+          <w:sz w:val="32"/>
+          <w:szCs w:val="32"/>
+          <w:rtl/>
+          <w:lang w:bidi="fa-IR"/>
+        </w:rPr>
+        <w:t xml:space="preserve"> ما محدود تر و باریک تر میشود در دامنه فرکانس. یعنی </w:t>
+      </w:r>
+      <w:r>
+        <w:rPr>
+          <w:rFonts w:ascii="Cascadia Mono Light" w:hAnsi="Cascadia Mono Light" w:cs="B Lotus" w:hint="cs"/>
+          <w:sz w:val="32"/>
+          <w:szCs w:val="32"/>
+          <w:rtl/>
+          <w:lang w:bidi="fa-IR"/>
+        </w:rPr>
+        <w:t xml:space="preserve">مقادیر که دورتر از </w:t>
+      </w:r>
+      <w:r>
+        <w:rPr>
+          <w:rFonts w:ascii="Cascadia Mono Light" w:hAnsi="Cascadia Mono Light" w:cs="B Lotus"/>
+          <w:sz w:val="32"/>
+          <w:szCs w:val="32"/>
+          <w:lang w:bidi="fa-IR"/>
+        </w:rPr>
+        <w:t>DC</w:t>
+      </w:r>
+      <w:r>
+        <w:rPr>
+          <w:rFonts w:ascii="Cascadia Mono Light" w:hAnsi="Cascadia Mono Light" w:cs="B Lotus" w:hint="cs"/>
+          <w:sz w:val="32"/>
+          <w:szCs w:val="32"/>
+          <w:rtl/>
+          <w:lang w:bidi="fa-IR"/>
+        </w:rPr>
+        <w:t xml:space="preserve"> یا مرکز هستند را با شدت رد میکند در حالی که مولفه های فرکانس پایین را عبور میدهد. بخش قابل توجهی از مولفه های فرکانس بالا عبور نمیکنند. تصویر بازسازی شده کاملا تار شده است مانند فیلتر ایده آل با همین مقدا</w:t>
+      </w:r>
+      <w:r>
+        <w:rPr>
+          <w:rFonts w:ascii="Cascadia Mono Light" w:hAnsi="Cascadia Mono Light" w:cs="B Lotus" w:hint="cs"/>
+          <w:sz w:val="32"/>
+          <w:szCs w:val="32"/>
+          <w:rtl/>
+          <w:lang w:bidi="fa-IR"/>
+        </w:rPr>
+        <w:t xml:space="preserve">ر. با افزایش مقدار </w:t>
+      </w:r>
+      <w:r>
+        <w:rPr>
+          <w:rFonts w:ascii="Cascadia Mono Light" w:hAnsi="Cascadia Mono Light" w:cs="B Lotus"/>
+          <w:sz w:val="32"/>
+          <w:szCs w:val="32"/>
+          <w:lang w:bidi="fa-IR"/>
+        </w:rPr>
+        <w:t>D0</w:t>
+      </w:r>
+      <w:r>
+        <w:rPr>
+          <w:rFonts w:ascii="Cascadia Mono Light" w:hAnsi="Cascadia Mono Light" w:cs="B Lotus" w:hint="cs"/>
+          <w:sz w:val="32"/>
+          <w:szCs w:val="32"/>
+          <w:rtl/>
+          <w:lang w:bidi="fa-IR"/>
+        </w:rPr>
+        <w:t xml:space="preserve"> تصویر بهتر و با کیفیت تر میشود و تاری تصویر کم میشود و جزئیات و لبه ها مشخص تر میشوند و از نرم و هموار شدن لبه ها کاسته میشود</w:t>
+      </w:r>
+      <w:r>
+        <w:rPr>
+          <w:rFonts w:ascii="Cascadia Mono Light" w:hAnsi="Cascadia Mono Light" w:cs="B Lotus" w:hint="cs"/>
+          <w:sz w:val="32"/>
+          <w:szCs w:val="32"/>
+          <w:rtl/>
+          <w:lang w:bidi="fa-IR"/>
+        </w:rPr>
+        <w:t xml:space="preserve"> زیرا که مولفه های فرکانس بالا نیز عبور میکنند آنهایی که از مرکز </w:t>
+      </w:r>
+      <w:proofErr w:type="spellStart"/>
+      <w:r>
+        <w:rPr>
+          <w:rFonts w:ascii="Cascadia Mono Light" w:hAnsi="Cascadia Mono Light" w:cs="B Lotus" w:hint="cs"/>
+          <w:sz w:val="32"/>
+          <w:szCs w:val="32"/>
+          <w:rtl/>
+          <w:lang w:bidi="fa-IR"/>
+        </w:rPr>
+        <w:t>گوسی</w:t>
+      </w:r>
+      <w:proofErr w:type="spellEnd"/>
+      <w:r>
+        <w:rPr>
+          <w:rFonts w:ascii="Cascadia Mono Light" w:hAnsi="Cascadia Mono Light" w:cs="B Lotus" w:hint="cs"/>
+          <w:sz w:val="32"/>
+          <w:szCs w:val="32"/>
+          <w:rtl/>
+          <w:lang w:bidi="fa-IR"/>
+        </w:rPr>
+        <w:t xml:space="preserve"> فاصله دارند. معیار </w:t>
+      </w:r>
+      <w:r>
+        <w:rPr>
+          <w:rFonts w:ascii="Cascadia Mono Light" w:hAnsi="Cascadia Mono Light" w:cs="B Lotus"/>
+          <w:sz w:val="32"/>
+          <w:szCs w:val="32"/>
+          <w:lang w:bidi="fa-IR"/>
+        </w:rPr>
+        <w:t>PSNR</w:t>
+      </w:r>
+      <w:r>
+        <w:rPr>
+          <w:rFonts w:ascii="Cascadia Mono Light" w:hAnsi="Cascadia Mono Light" w:cs="B Lotus" w:hint="cs"/>
+          <w:sz w:val="32"/>
+          <w:szCs w:val="32"/>
+          <w:rtl/>
+          <w:lang w:bidi="fa-IR"/>
+        </w:rPr>
+        <w:t xml:space="preserve"> نیز همین را </w:t>
+      </w:r>
+      <w:r>
+        <w:rPr>
+          <w:rFonts w:ascii="Cascadia Mono Light" w:hAnsi="Cascadia Mono Light" w:cs="B Lotus" w:hint="cs"/>
+          <w:sz w:val="32"/>
+          <w:szCs w:val="32"/>
+          <w:rtl/>
+          <w:lang w:bidi="fa-IR"/>
+        </w:rPr>
+        <w:lastRenderedPageBreak/>
+        <w:t xml:space="preserve">میگوید برای شعاع های کوچک تر، عدد پایین تری گزارش میکند که یعنی کیفیت آن پایین تر هست و هر چه قدر شعاع بالا میرود عدد گزارش شده نیز بالا میرود و رابطه بین مستقیمی بین شعاع و افزایش عدد </w:t>
+      </w:r>
+      <w:r>
+        <w:rPr>
+          <w:rFonts w:ascii="Cascadia Mono Light" w:hAnsi="Cascadia Mono Light" w:cs="B Lotus"/>
+          <w:sz w:val="32"/>
+          <w:szCs w:val="32"/>
+          <w:lang w:bidi="fa-IR"/>
+        </w:rPr>
+        <w:t>PSNR</w:t>
+      </w:r>
+      <w:r>
+        <w:rPr>
+          <w:rFonts w:ascii="Cascadia Mono Light" w:hAnsi="Cascadia Mono Light" w:cs="B Lotus" w:hint="cs"/>
+          <w:sz w:val="32"/>
+          <w:szCs w:val="32"/>
+          <w:rtl/>
+          <w:lang w:bidi="fa-IR"/>
+        </w:rPr>
+        <w:t xml:space="preserve"> وجود دارد. </w:t>
+      </w:r>
+    </w:p>
+    <w:p>
+      <w:pPr>
+        <w:bidi/>
+        <w:jc w:val="both"/>
+        <w:rPr>
+          <w:rFonts w:ascii="Cascadia Mono Light" w:hAnsi="Cascadia Mono Light" w:cs="B Lotus"/>
+          <w:sz w:val="32"/>
+          <w:szCs w:val="32"/>
+          <w:rtl/>
+          <w:lang w:bidi="fa-IR"/>
+        </w:rPr>
+      </w:pPr>
+    </w:p>
+    <w:p>
+      <w:pPr>
+        <w:pStyle w:val="Heading2"/>
+        <w:shd w:val="clear" w:color="auto" w:fill="F7CAAC" w:themeFill="accent2" w:themeFillTint="66"/>
+        <w:bidi/>
+        <w:jc w:val="center"/>
+        <w:rPr>
+          <w:rFonts w:cs="B Lotus"/>
+          <w:color w:val="000000" w:themeColor="text1"/>
+          <w:sz w:val="40"/>
+          <w:szCs w:val="40"/>
+          <w:rtl/>
+          <w:lang w:bidi="fa-IR"/>
+        </w:rPr>
+      </w:pPr>
+      <w:r>
+        <w:rPr>
+          <w:rFonts w:cs="B Lotus" w:hint="cs"/>
+          <w:color w:val="000000" w:themeColor="text1"/>
+          <w:sz w:val="40"/>
+          <w:szCs w:val="40"/>
+          <w:rtl/>
+          <w:lang w:bidi="fa-IR"/>
+        </w:rPr>
+        <w:t>بخش ج</w:t>
+      </w:r>
+    </w:p>
+    <w:p>
+      <w:pPr>
+        <w:bidi/>
+        <w:jc w:val="both"/>
+        <w:rPr>
+          <w:rFonts w:ascii="Cascadia Mono Light" w:hAnsi="Cascadia Mono Light" w:cs="B Lotus"/>
+          <w:sz w:val="32"/>
+          <w:szCs w:val="32"/>
+          <w:rtl/>
+          <w:lang w:bidi="fa-IR"/>
+        </w:rPr>
+      </w:pPr>
+      <w:r>
+        <w:rPr>
+          <w:rFonts w:ascii="Cascadia Mono Light" w:hAnsi="Cascadia Mono Light" w:cs="B Lotus" w:hint="cs"/>
+          <w:sz w:val="32"/>
+          <w:szCs w:val="32"/>
+          <w:rtl/>
+          <w:lang w:bidi="fa-IR"/>
+        </w:rPr>
+        <w:t xml:space="preserve">نتایج الف و ب را </w:t>
+      </w:r>
+      <w:r>
+        <w:rPr>
+          <w:rFonts w:ascii="Cascadia Mono Light" w:hAnsi="Cascadia Mono Light" w:cs="B Lotus" w:hint="cs"/>
+          <w:sz w:val="32"/>
+          <w:szCs w:val="32"/>
+          <w:rtl/>
+          <w:lang w:bidi="fa-IR"/>
+        </w:rPr>
+        <w:t xml:space="preserve">از لحاظ تصویر بازسازی شده، ماسک هر کدام در دامنه فرکانس </w:t>
+      </w:r>
+      <w:r>
+        <w:rPr>
+          <w:rFonts w:ascii="Cascadia Mono Light" w:hAnsi="Cascadia Mono Light" w:cs="B Lotus" w:hint="cs"/>
+          <w:sz w:val="32"/>
+          <w:szCs w:val="32"/>
+          <w:rtl/>
+          <w:lang w:bidi="fa-IR"/>
+        </w:rPr>
+        <w:t xml:space="preserve">و مقدار </w:t>
+      </w:r>
+      <w:r>
+        <w:rPr>
+          <w:rFonts w:ascii="Cascadia Mono Light" w:hAnsi="Cascadia Mono Light" w:cs="B Lotus"/>
+          <w:sz w:val="32"/>
+          <w:szCs w:val="32"/>
+          <w:lang w:bidi="fa-IR"/>
+        </w:rPr>
+        <w:t>PSNR</w:t>
+      </w:r>
+      <w:r>
+        <w:rPr>
+          <w:rFonts w:ascii="Cascadia Mono Light" w:hAnsi="Cascadia Mono Light" w:cs="B Lotus" w:hint="cs"/>
+          <w:sz w:val="32"/>
+          <w:szCs w:val="32"/>
+          <w:rtl/>
+          <w:lang w:bidi="fa-IR"/>
+        </w:rPr>
+        <w:t xml:space="preserve"> بررسی کرد. </w:t>
+      </w:r>
+    </w:p>
+    <w:p>
+      <w:pPr>
+        <w:bidi/>
+        <w:jc w:val="both"/>
+        <w:rPr>
+          <w:rFonts w:ascii="Cascadia Mono Light" w:hAnsi="Cascadia Mono Light" w:cs="B Lotus"/>
+          <w:sz w:val="32"/>
+          <w:szCs w:val="32"/>
+          <w:rtl/>
+          <w:lang w:bidi="fa-IR"/>
+        </w:rPr>
+      </w:pPr>
+      <w:r>
+        <w:rPr>
+          <w:rFonts w:ascii="Cascadia Mono Light" w:hAnsi="Cascadia Mono Light" w:cs="B Lotus" w:hint="cs"/>
+          <w:b/>
+          <w:bCs/>
+          <w:sz w:val="32"/>
+          <w:szCs w:val="32"/>
+          <w:rtl/>
+          <w:lang w:bidi="fa-IR"/>
+        </w:rPr>
+        <w:t>از لحاظ تصویر بازسازی شده</w:t>
+      </w:r>
+      <w:r>
+        <w:rPr>
+          <w:rFonts w:ascii="Cascadia Mono Light" w:hAnsi="Cascadia Mono Light" w:cs="B Lotus" w:hint="cs"/>
+          <w:sz w:val="32"/>
+          <w:szCs w:val="32"/>
+          <w:rtl/>
+          <w:lang w:bidi="fa-IR"/>
+        </w:rPr>
+        <w:t xml:space="preserve">: وقتی فیلتر ایده آل را اعمال میکنیم به سبب برخورد ناگهانی و سریع با مقادیر همانطور که گفتیم دچار </w:t>
+      </w:r>
+      <w:r>
+        <w:rPr>
+          <w:rFonts w:ascii="Cascadia Mono Light" w:hAnsi="Cascadia Mono Light" w:cs="B Lotus"/>
+          <w:sz w:val="32"/>
+          <w:szCs w:val="32"/>
+          <w:lang w:bidi="fa-IR"/>
+        </w:rPr>
+        <w:t>ringing artifacts</w:t>
+      </w:r>
+      <w:r>
+        <w:rPr>
+          <w:rFonts w:ascii="Cascadia Mono Light" w:hAnsi="Cascadia Mono Light" w:cs="B Lotus" w:hint="cs"/>
+          <w:sz w:val="32"/>
+          <w:szCs w:val="32"/>
+          <w:rtl/>
+          <w:lang w:bidi="fa-IR"/>
+        </w:rPr>
+        <w:t xml:space="preserve"> میشویم در تصویر بازسازی شده. </w:t>
+      </w:r>
+      <w:r>
+        <w:rPr>
+          <w:rFonts w:ascii="Cascadia Mono Light" w:hAnsi="Cascadia Mono Light" w:cs="B Lotus" w:hint="cs"/>
+          <w:sz w:val="32"/>
+          <w:szCs w:val="32"/>
+          <w:rtl/>
+          <w:lang w:bidi="fa-IR"/>
+        </w:rPr>
+        <w:t xml:space="preserve">در شعاع های کوچک تر میزان تار </w:t>
+      </w:r>
+      <w:proofErr w:type="spellStart"/>
+      <w:r>
+        <w:rPr>
+          <w:rFonts w:ascii="Cascadia Mono Light" w:hAnsi="Cascadia Mono Light" w:cs="B Lotus" w:hint="cs"/>
+          <w:sz w:val="32"/>
+          <w:szCs w:val="32"/>
+          <w:rtl/>
+          <w:lang w:bidi="fa-IR"/>
+        </w:rPr>
+        <w:t>شدگی</w:t>
+      </w:r>
+      <w:proofErr w:type="spellEnd"/>
+      <w:r>
+        <w:rPr>
+          <w:rFonts w:ascii="Cascadia Mono Light" w:hAnsi="Cascadia Mono Light" w:cs="B Lotus" w:hint="cs"/>
+          <w:sz w:val="32"/>
+          <w:szCs w:val="32"/>
+          <w:rtl/>
+          <w:lang w:bidi="fa-IR"/>
+        </w:rPr>
+        <w:t xml:space="preserve"> بسیار زیاد تر است نسبت به فیلتر </w:t>
+      </w:r>
+      <w:proofErr w:type="spellStart"/>
+      <w:r>
+        <w:rPr>
+          <w:rFonts w:ascii="Cascadia Mono Light" w:hAnsi="Cascadia Mono Light" w:cs="B Lotus" w:hint="cs"/>
+          <w:sz w:val="32"/>
+          <w:szCs w:val="32"/>
+          <w:rtl/>
+          <w:lang w:bidi="fa-IR"/>
+        </w:rPr>
+        <w:t>گوسی</w:t>
+      </w:r>
+      <w:proofErr w:type="spellEnd"/>
+      <w:r>
+        <w:rPr>
+          <w:rFonts w:ascii="Cascadia Mono Light" w:hAnsi="Cascadia Mono Light" w:cs="B Lotus" w:hint="cs"/>
+          <w:sz w:val="32"/>
+          <w:szCs w:val="32"/>
+          <w:rtl/>
+          <w:lang w:bidi="fa-IR"/>
+        </w:rPr>
+        <w:t xml:space="preserve">. در مقابل در فیلتر </w:t>
+      </w:r>
+      <w:proofErr w:type="spellStart"/>
+      <w:r>
+        <w:rPr>
+          <w:rFonts w:ascii="Cascadia Mono Light" w:hAnsi="Cascadia Mono Light" w:cs="B Lotus" w:hint="cs"/>
+          <w:sz w:val="32"/>
+          <w:szCs w:val="32"/>
+          <w:rtl/>
+          <w:lang w:bidi="fa-IR"/>
+        </w:rPr>
+        <w:t>گوسی</w:t>
+      </w:r>
+      <w:proofErr w:type="spellEnd"/>
+      <w:r>
+        <w:rPr>
+          <w:rFonts w:ascii="Cascadia Mono Light" w:hAnsi="Cascadia Mono Light" w:cs="B Lotus" w:hint="cs"/>
+          <w:sz w:val="32"/>
+          <w:szCs w:val="32"/>
+          <w:rtl/>
+          <w:lang w:bidi="fa-IR"/>
+        </w:rPr>
+        <w:t xml:space="preserve"> چون به آرامی با مقادیر برخورد میکند دچار </w:t>
+      </w:r>
+      <w:r>
+        <w:rPr>
+          <w:rFonts w:ascii="Cascadia Mono Light" w:hAnsi="Cascadia Mono Light" w:cs="B Lotus"/>
+          <w:sz w:val="32"/>
+          <w:szCs w:val="32"/>
+          <w:lang w:bidi="fa-IR"/>
+        </w:rPr>
+        <w:t>ringing artifacts</w:t>
+      </w:r>
+      <w:r>
+        <w:rPr>
+          <w:rFonts w:ascii="Cascadia Mono Light" w:hAnsi="Cascadia Mono Light" w:cs="B Lotus" w:hint="cs"/>
+          <w:sz w:val="32"/>
+          <w:szCs w:val="32"/>
+          <w:rtl/>
+          <w:lang w:bidi="fa-IR"/>
+        </w:rPr>
+        <w:t xml:space="preserve"> </w:t>
+      </w:r>
+      <w:r>
+        <w:rPr>
+          <w:rFonts w:ascii="Cascadia Mono Light" w:hAnsi="Cascadia Mono Light" w:cs="B Lotus" w:hint="cs"/>
+          <w:sz w:val="32"/>
+          <w:szCs w:val="32"/>
+          <w:rtl/>
+          <w:lang w:bidi="fa-IR"/>
+        </w:rPr>
+        <w:t xml:space="preserve">کمتری میشوند یا نمیشوند. همچنین میزان تار </w:t>
+      </w:r>
+      <w:proofErr w:type="spellStart"/>
+      <w:r>
+        <w:rPr>
+          <w:rFonts w:ascii="Cascadia Mono Light" w:hAnsi="Cascadia Mono Light" w:cs="B Lotus" w:hint="cs"/>
+          <w:sz w:val="32"/>
+          <w:szCs w:val="32"/>
+          <w:rtl/>
+          <w:lang w:bidi="fa-IR"/>
+        </w:rPr>
+        <w:t>شدگی</w:t>
+      </w:r>
+      <w:proofErr w:type="spellEnd"/>
+      <w:r>
+        <w:rPr>
+          <w:rFonts w:ascii="Cascadia Mono Light" w:hAnsi="Cascadia Mono Light" w:cs="B Lotus" w:hint="cs"/>
+          <w:sz w:val="32"/>
+          <w:szCs w:val="32"/>
+          <w:rtl/>
+          <w:lang w:bidi="fa-IR"/>
+        </w:rPr>
+        <w:t xml:space="preserve"> کمتر است نسبت به فیلتر ایده آل در مقادیر مشابه. </w:t>
+      </w:r>
+    </w:p>
+    <w:p>
+      <w:pPr>
+        <w:bidi/>
+        <w:jc w:val="both"/>
+        <w:rPr>
+          <w:rFonts w:ascii="Cascadia Mono Light" w:hAnsi="Cascadia Mono Light" w:cs="B Lotus"/>
+          <w:sz w:val="32"/>
+          <w:szCs w:val="32"/>
+          <w:rtl/>
+          <w:lang w:bidi="fa-IR"/>
+        </w:rPr>
+      </w:pPr>
+      <w:r>
+        <w:rPr>
+          <w:rFonts w:ascii="Cascadia Mono Light" w:hAnsi="Cascadia Mono Light" w:cs="B Lotus" w:hint="cs"/>
+          <w:b/>
+          <w:bCs/>
+          <w:sz w:val="32"/>
+          <w:szCs w:val="32"/>
+          <w:rtl/>
+          <w:lang w:bidi="fa-IR"/>
+        </w:rPr>
+        <w:t>از لحاظ ماسک در دامنه فرکانس</w:t>
+      </w:r>
+      <w:r>
+        <w:rPr>
+          <w:rFonts w:ascii="Cascadia Mono Light" w:hAnsi="Cascadia Mono Light" w:cs="B Lotus" w:hint="cs"/>
+          <w:sz w:val="32"/>
+          <w:szCs w:val="32"/>
+          <w:rtl/>
+          <w:lang w:bidi="fa-IR"/>
+        </w:rPr>
+        <w:t>: ماسک فیلتر ایده ال بسیار تیز هست در دامنه فرکانس</w:t>
+      </w:r>
+      <w:r>
+        <w:rPr>
+          <w:rFonts w:ascii="Cascadia Mono Light" w:hAnsi="Cascadia Mono Light" w:cs="B Lotus" w:hint="cs"/>
+          <w:sz w:val="32"/>
+          <w:szCs w:val="32"/>
+          <w:rtl/>
+          <w:lang w:bidi="fa-IR"/>
+        </w:rPr>
+        <w:t xml:space="preserve">، که داخل آن 1 و بیرون آن صفر است. </w:t>
+      </w:r>
+      <w:r>
+        <w:rPr>
+          <w:rFonts w:ascii="Cascadia Mono Light" w:hAnsi="Cascadia Mono Light" w:cs="B Lotus" w:hint="cs"/>
+          <w:sz w:val="32"/>
+          <w:szCs w:val="32"/>
+          <w:rtl/>
+          <w:lang w:bidi="fa-IR"/>
+        </w:rPr>
+        <w:t xml:space="preserve">اما در فیلتر </w:t>
+      </w:r>
+      <w:proofErr w:type="spellStart"/>
+      <w:r>
+        <w:rPr>
+          <w:rFonts w:ascii="Cascadia Mono Light" w:hAnsi="Cascadia Mono Light" w:cs="B Lotus" w:hint="cs"/>
+          <w:sz w:val="32"/>
+          <w:szCs w:val="32"/>
+          <w:rtl/>
+          <w:lang w:bidi="fa-IR"/>
+        </w:rPr>
+        <w:t>گوسی</w:t>
+      </w:r>
+      <w:proofErr w:type="spellEnd"/>
+      <w:r>
+        <w:rPr>
+          <w:rFonts w:ascii="Cascadia Mono Light" w:hAnsi="Cascadia Mono Light" w:cs="B Lotus" w:hint="cs"/>
+          <w:sz w:val="32"/>
+          <w:szCs w:val="32"/>
+          <w:rtl/>
+          <w:lang w:bidi="fa-IR"/>
+        </w:rPr>
+        <w:t xml:space="preserve"> این مقدار به آرامی تغییر میکند </w:t>
+      </w:r>
+      <w:r>
+        <w:rPr>
+          <w:rFonts w:ascii="Cascadia Mono Light" w:hAnsi="Cascadia Mono Light" w:cs="B Lotus" w:hint="cs"/>
+          <w:sz w:val="32"/>
+          <w:szCs w:val="32"/>
+          <w:rtl/>
+          <w:lang w:bidi="fa-IR"/>
+        </w:rPr>
+        <w:t xml:space="preserve">و تیز نیست. </w:t>
+      </w:r>
+    </w:p>
+    <w:p>
+      <w:pPr>
+        <w:bidi/>
+        <w:jc w:val="both"/>
+        <w:rPr>
+          <w:rFonts w:ascii="Cascadia Mono Light" w:hAnsi="Cascadia Mono Light" w:cs="B Lotus"/>
+          <w:sz w:val="32"/>
+          <w:szCs w:val="32"/>
+          <w:rtl/>
+          <w:lang w:bidi="fa-IR"/>
+        </w:rPr>
+      </w:pPr>
+      <w:r>
+        <w:rPr>
+          <w:rFonts w:ascii="Cascadia Mono Light" w:hAnsi="Cascadia Mono Light" w:cs="B Lotus" w:hint="cs"/>
+          <w:b/>
+          <w:bCs/>
+          <w:sz w:val="32"/>
+          <w:szCs w:val="32"/>
+          <w:rtl/>
+          <w:lang w:bidi="fa-IR"/>
+        </w:rPr>
+        <w:t xml:space="preserve">از لحاظ مقدار </w:t>
+      </w:r>
+      <w:r>
+        <w:rPr>
+          <w:rFonts w:ascii="Cascadia Mono Light" w:hAnsi="Cascadia Mono Light" w:cs="B Lotus"/>
+          <w:b/>
+          <w:bCs/>
+          <w:sz w:val="32"/>
+          <w:szCs w:val="32"/>
+          <w:lang w:bidi="fa-IR"/>
+        </w:rPr>
+        <w:t>PSNR</w:t>
+      </w:r>
+      <w:r>
+        <w:rPr>
+          <w:rFonts w:ascii="Cascadia Mono Light" w:hAnsi="Cascadia Mono Light" w:cs="B Lotus" w:hint="cs"/>
+          <w:sz w:val="32"/>
+          <w:szCs w:val="32"/>
+          <w:rtl/>
+          <w:lang w:bidi="fa-IR"/>
+        </w:rPr>
+        <w:t xml:space="preserve">: از لحاظ </w:t>
+      </w:r>
+      <w:r>
+        <w:rPr>
+          <w:rFonts w:ascii="Cascadia Mono Light" w:hAnsi="Cascadia Mono Light" w:cs="B Lotus" w:hint="cs"/>
+          <w:sz w:val="32"/>
+          <w:szCs w:val="32"/>
+          <w:rtl/>
+          <w:lang w:bidi="fa-IR"/>
+        </w:rPr>
+        <w:t xml:space="preserve">سطوح تار </w:t>
+      </w:r>
+      <w:proofErr w:type="spellStart"/>
+      <w:r>
+        <w:rPr>
+          <w:rFonts w:ascii="Cascadia Mono Light" w:hAnsi="Cascadia Mono Light" w:cs="B Lotus" w:hint="cs"/>
+          <w:sz w:val="32"/>
+          <w:szCs w:val="32"/>
+          <w:rtl/>
+          <w:lang w:bidi="fa-IR"/>
+        </w:rPr>
+        <w:t>شدگی</w:t>
+      </w:r>
+      <w:proofErr w:type="spellEnd"/>
+      <w:r>
+        <w:rPr>
+          <w:rFonts w:ascii="Cascadia Mono Light" w:hAnsi="Cascadia Mono Light" w:cs="B Lotus" w:hint="cs"/>
+          <w:sz w:val="32"/>
+          <w:szCs w:val="32"/>
+          <w:rtl/>
+          <w:lang w:bidi="fa-IR"/>
+        </w:rPr>
+        <w:t xml:space="preserve"> و مقدار </w:t>
+      </w:r>
+      <w:r>
+        <w:rPr>
+          <w:rFonts w:ascii="Cascadia Mono Light" w:hAnsi="Cascadia Mono Light" w:cs="B Lotus"/>
+          <w:sz w:val="32"/>
+          <w:szCs w:val="32"/>
+          <w:lang w:bidi="fa-IR"/>
+        </w:rPr>
+        <w:t>PSNR</w:t>
+      </w:r>
+      <w:r>
+        <w:rPr>
+          <w:rFonts w:ascii="Cascadia Mono Light" w:hAnsi="Cascadia Mono Light" w:cs="B Lotus" w:hint="cs"/>
+          <w:sz w:val="32"/>
+          <w:szCs w:val="32"/>
+          <w:rtl/>
+          <w:lang w:bidi="fa-IR"/>
+        </w:rPr>
+        <w:t xml:space="preserve">، در شعاع های یکسان، مقادیر اندکی متفاوت است. فیلتر </w:t>
+      </w:r>
+      <w:proofErr w:type="spellStart"/>
+      <w:r>
+        <w:rPr>
+          <w:rFonts w:ascii="Cascadia Mono Light" w:hAnsi="Cascadia Mono Light" w:cs="B Lotus" w:hint="cs"/>
+          <w:sz w:val="32"/>
+          <w:szCs w:val="32"/>
+          <w:rtl/>
+          <w:lang w:bidi="fa-IR"/>
+        </w:rPr>
+        <w:t>گوسی</w:t>
+      </w:r>
+      <w:proofErr w:type="spellEnd"/>
+      <w:r>
+        <w:rPr>
+          <w:rFonts w:ascii="Cascadia Mono Light" w:hAnsi="Cascadia Mono Light" w:cs="B Lotus" w:hint="cs"/>
+          <w:sz w:val="32"/>
+          <w:szCs w:val="32"/>
+          <w:rtl/>
+          <w:lang w:bidi="fa-IR"/>
+        </w:rPr>
+        <w:t xml:space="preserve"> در شعاع یکسان عدد بالاتری از لحاظ </w:t>
+      </w:r>
+      <w:r>
+        <w:rPr>
+          <w:rFonts w:ascii="Cascadia Mono Light" w:hAnsi="Cascadia Mono Light" w:cs="B Lotus"/>
+          <w:sz w:val="32"/>
+          <w:szCs w:val="32"/>
+          <w:lang w:bidi="fa-IR"/>
+        </w:rPr>
+        <w:t>PSNR</w:t>
+      </w:r>
+      <w:r>
+        <w:rPr>
+          <w:rFonts w:ascii="Cascadia Mono Light" w:hAnsi="Cascadia Mono Light" w:cs="B Lotus" w:hint="cs"/>
+          <w:sz w:val="32"/>
+          <w:szCs w:val="32"/>
+          <w:rtl/>
+          <w:lang w:bidi="fa-IR"/>
+        </w:rPr>
+        <w:t xml:space="preserve"> دریافت میکنند در حالی که فیلتر ایده آل دچار </w:t>
+      </w:r>
+      <w:r>
+        <w:rPr>
+          <w:rFonts w:ascii="Cascadia Mono Light" w:hAnsi="Cascadia Mono Light" w:cs="B Lotus"/>
+          <w:sz w:val="32"/>
+          <w:szCs w:val="32"/>
+          <w:lang w:bidi="fa-IR"/>
+        </w:rPr>
+        <w:t>ringing artifact</w:t>
+      </w:r>
+      <w:r>
+        <w:rPr>
+          <w:rFonts w:ascii="Cascadia Mono Light" w:hAnsi="Cascadia Mono Light" w:cs="B Lotus" w:hint="cs"/>
+          <w:sz w:val="32"/>
+          <w:szCs w:val="32"/>
+          <w:rtl/>
+          <w:lang w:bidi="fa-IR"/>
+        </w:rPr>
+        <w:t xml:space="preserve"> میشود و </w:t>
+      </w:r>
+      <w:r>
+        <w:rPr>
+          <w:rFonts w:ascii="Cascadia Mono Light" w:hAnsi="Cascadia Mono Light" w:cs="B Lotus"/>
+          <w:sz w:val="32"/>
+          <w:szCs w:val="32"/>
+          <w:lang w:bidi="fa-IR"/>
+        </w:rPr>
+        <w:t>MSE</w:t>
+      </w:r>
+      <w:r>
+        <w:rPr>
+          <w:rFonts w:ascii="Cascadia Mono Light" w:hAnsi="Cascadia Mono Light" w:cs="B Lotus" w:hint="cs"/>
+          <w:sz w:val="32"/>
+          <w:szCs w:val="32"/>
+          <w:rtl/>
+          <w:lang w:bidi="fa-IR"/>
+        </w:rPr>
+        <w:t xml:space="preserve"> تاثیر خود را میگذارد و مقادیر در فیلتر ایده آل پایین تر میاد. </w:t>
+      </w:r>
+    </w:p>
+    <w:p>
+      <w:pPr>
+        <w:bidi/>
+        <w:jc w:val="both"/>
+        <w:rPr>
+          <w:rFonts w:ascii="Cascadia Mono Light" w:hAnsi="Cascadia Mono Light" w:cs="B Lotus" w:hint="cs"/>
+          <w:sz w:val="32"/>
+          <w:szCs w:val="32"/>
+          <w:rtl/>
+          <w:lang w:bidi="fa-IR"/>
+        </w:rPr>
+      </w:pPr>
+      <w:r>
+        <w:rPr>
+          <w:rFonts w:ascii="Cascadia Mono Light" w:hAnsi="Cascadia Mono Light" w:cs="B Lotus" w:hint="cs"/>
+          <w:sz w:val="32"/>
+          <w:szCs w:val="32"/>
+          <w:rtl/>
+          <w:lang w:bidi="fa-IR"/>
+        </w:rPr>
+        <w:lastRenderedPageBreak/>
+        <w:t xml:space="preserve">به طور کلی از آنجایی که وقتی تبدیل فوریه از تابعی که فیلتر ایده آل دارد میگیریم حضور </w:t>
+      </w:r>
+      <w:r>
+        <w:rPr>
+          <w:rFonts w:ascii="Cascadia Mono Light" w:hAnsi="Cascadia Mono Light" w:cs="B Lotus"/>
+          <w:sz w:val="32"/>
+          <w:szCs w:val="32"/>
+          <w:lang w:bidi="fa-IR"/>
+        </w:rPr>
+        <w:t>SINC</w:t>
+      </w:r>
+      <w:r>
+        <w:rPr>
+          <w:rFonts w:ascii="Cascadia Mono Light" w:hAnsi="Cascadia Mono Light" w:cs="B Lotus" w:hint="cs"/>
+          <w:sz w:val="32"/>
+          <w:szCs w:val="32"/>
+          <w:rtl/>
+          <w:lang w:bidi="fa-IR"/>
+        </w:rPr>
+        <w:t xml:space="preserve"> باعث میشود که این اثر </w:t>
+      </w:r>
+      <w:r>
+        <w:rPr>
+          <w:rFonts w:ascii="Cascadia Mono Light" w:hAnsi="Cascadia Mono Light" w:cs="B Lotus"/>
+          <w:sz w:val="32"/>
+          <w:szCs w:val="32"/>
+          <w:lang w:bidi="fa-IR"/>
+        </w:rPr>
+        <w:t>ringing artifact</w:t>
+      </w:r>
+      <w:r>
+        <w:rPr>
+          <w:rFonts w:ascii="Cascadia Mono Light" w:hAnsi="Cascadia Mono Light" w:cs="B Lotus" w:hint="cs"/>
+          <w:sz w:val="32"/>
+          <w:szCs w:val="32"/>
+          <w:rtl/>
+          <w:lang w:bidi="fa-IR"/>
+        </w:rPr>
+        <w:t xml:space="preserve"> ظاهر شود</w:t>
+      </w:r>
+      <w:r>
+        <w:rPr>
+          <w:rFonts w:ascii="Cascadia Mono Light" w:hAnsi="Cascadia Mono Light" w:cs="B Lotus" w:hint="cs"/>
+          <w:sz w:val="32"/>
+          <w:szCs w:val="32"/>
+          <w:rtl/>
+          <w:lang w:bidi="fa-IR"/>
+        </w:rPr>
+        <w:t xml:space="preserve"> زیرا </w:t>
+      </w:r>
+      <w:r>
+        <w:rPr>
+          <w:rFonts w:ascii="Cascadia Mono Light" w:hAnsi="Cascadia Mono Light" w:cs="B Lotus"/>
+          <w:sz w:val="32"/>
+          <w:szCs w:val="32"/>
+          <w:lang w:bidi="fa-IR"/>
+        </w:rPr>
+        <w:t>SINC</w:t>
+      </w:r>
+      <w:r>
+        <w:rPr>
+          <w:rFonts w:ascii="Cascadia Mono Light" w:hAnsi="Cascadia Mono Light" w:cs="B Lotus" w:hint="cs"/>
+          <w:sz w:val="32"/>
+          <w:szCs w:val="32"/>
+          <w:rtl/>
+          <w:lang w:bidi="fa-IR"/>
+        </w:rPr>
+        <w:t xml:space="preserve"> یک سری </w:t>
+      </w:r>
+      <w:r>
+        <w:rPr>
+          <w:rFonts w:ascii="Cascadia Mono Light" w:hAnsi="Cascadia Mono Light" w:cs="B Lotus"/>
+          <w:sz w:val="32"/>
+          <w:szCs w:val="32"/>
+          <w:lang w:bidi="fa-IR"/>
+        </w:rPr>
+        <w:t>ripple</w:t>
+      </w:r>
+      <w:r>
+        <w:rPr>
+          <w:rFonts w:ascii="Cascadia Mono Light" w:hAnsi="Cascadia Mono Light" w:cs="B Lotus" w:hint="cs"/>
+          <w:sz w:val="32"/>
+          <w:szCs w:val="32"/>
+          <w:rtl/>
+          <w:lang w:bidi="fa-IR"/>
+        </w:rPr>
+        <w:t xml:space="preserve"> در اطراف حلقه اصلی دارد و از آنجایی که فیلتر کردن در دامنه فرکانس با کانولوشن در دامنه زمان-مکان برابر است، </w:t>
+      </w:r>
+      <w:r>
+        <w:rPr>
+          <w:rFonts w:ascii="Cascadia Mono Light" w:hAnsi="Cascadia Mono Light" w:cs="B Lotus"/>
+          <w:sz w:val="32"/>
+          <w:szCs w:val="32"/>
+          <w:lang w:bidi="fa-IR"/>
+        </w:rPr>
+        <w:t>convolve</w:t>
+      </w:r>
+      <w:r>
+        <w:rPr>
+          <w:rFonts w:ascii="Cascadia Mono Light" w:hAnsi="Cascadia Mono Light" w:cs="B Lotus" w:hint="cs"/>
+          <w:sz w:val="32"/>
+          <w:szCs w:val="32"/>
+          <w:rtl/>
+          <w:lang w:bidi="fa-IR"/>
+        </w:rPr>
+        <w:t xml:space="preserve"> کردن تصویر در دامنه زمان-مکان به سبب همان </w:t>
+      </w:r>
+      <w:r>
+        <w:rPr>
+          <w:rFonts w:ascii="Cascadia Mono Light" w:hAnsi="Cascadia Mono Light" w:cs="B Lotus"/>
+          <w:sz w:val="32"/>
+          <w:szCs w:val="32"/>
+          <w:lang w:bidi="fa-IR"/>
+        </w:rPr>
+        <w:t>ripple</w:t>
+      </w:r>
+      <w:r>
+        <w:rPr>
+          <w:rFonts w:ascii="Cascadia Mono Light" w:hAnsi="Cascadia Mono Light" w:cs="B Lotus" w:hint="cs"/>
+          <w:sz w:val="32"/>
+          <w:szCs w:val="32"/>
+          <w:rtl/>
+          <w:lang w:bidi="fa-IR"/>
+        </w:rPr>
+        <w:t xml:space="preserve">ها دچار </w:t>
+      </w:r>
+      <w:r>
+        <w:rPr>
+          <w:rFonts w:ascii="Cascadia Mono Light" w:hAnsi="Cascadia Mono Light" w:cs="B Lotus"/>
+          <w:sz w:val="32"/>
+          <w:szCs w:val="32"/>
+          <w:lang w:bidi="fa-IR"/>
+        </w:rPr>
+        <w:t>ringing artifact</w:t>
+      </w:r>
+      <w:r>
+        <w:rPr>
+          <w:rFonts w:ascii="Cascadia Mono Light" w:hAnsi="Cascadia Mono Light" w:cs="B Lotus" w:hint="cs"/>
+          <w:sz w:val="32"/>
+          <w:szCs w:val="32"/>
+          <w:rtl/>
+          <w:lang w:bidi="fa-IR"/>
+        </w:rPr>
+        <w:t xml:space="preserve"> در این دامنه میشود</w:t>
+      </w:r>
+      <w:r>
+        <w:rPr>
+          <w:rFonts w:ascii="Cascadia Mono Light" w:hAnsi="Cascadia Mono Light" w:cs="B Lotus" w:hint="cs"/>
+          <w:sz w:val="32"/>
+          <w:szCs w:val="32"/>
+          <w:rtl/>
+          <w:lang w:bidi="fa-IR"/>
+        </w:rPr>
+        <w:t xml:space="preserve"> مخصوصا در نزدیک جاهایی که لبه داریم. </w:t>
+      </w:r>
+      <w:r>
+        <w:rPr>
+          <w:rFonts w:ascii="Cascadia Mono Light" w:hAnsi="Cascadia Mono Light" w:cs="B Lotus" w:hint="cs"/>
+          <w:sz w:val="32"/>
+          <w:szCs w:val="32"/>
+          <w:rtl/>
+          <w:lang w:bidi="fa-IR"/>
+        </w:rPr>
+        <w:t xml:space="preserve">اگر تغییر به صورت آرام صورت بگیرد مانند فیلتر </w:t>
+      </w:r>
+      <w:proofErr w:type="spellStart"/>
+      <w:r>
+        <w:rPr>
+          <w:rFonts w:ascii="Cascadia Mono Light" w:hAnsi="Cascadia Mono Light" w:cs="B Lotus" w:hint="cs"/>
+          <w:sz w:val="32"/>
+          <w:szCs w:val="32"/>
+          <w:rtl/>
+          <w:lang w:bidi="fa-IR"/>
+        </w:rPr>
+        <w:t>گوسی</w:t>
+      </w:r>
+      <w:proofErr w:type="spellEnd"/>
+      <w:r>
+        <w:rPr>
+          <w:rFonts w:ascii="Cascadia Mono Light" w:hAnsi="Cascadia Mono Light" w:cs="B Lotus" w:hint="cs"/>
+          <w:sz w:val="32"/>
+          <w:szCs w:val="32"/>
+          <w:rtl/>
+          <w:lang w:bidi="fa-IR"/>
+        </w:rPr>
+        <w:t xml:space="preserve"> این مشکل حل خواهد شد. </w:t>
+      </w:r>
+    </w:p>
+    <w:p>
+      <w:pPr>
+        <w:bidi/>
+        <w:jc w:val="center"/>
+        <w:rPr>
+          <w:rFonts w:ascii="Cascadia Mono Light" w:hAnsi="Cascadia Mono Light" w:cs="B Lotus"/>
+          <w:sz w:val="32"/>
+          <w:szCs w:val="32"/>
+          <w:rtl/>
+          <w:lang w:bidi="fa-IR"/>
+        </w:rPr>
+      </w:pPr>
+    </w:p>
+    <w:p>
+      <w:pPr>
+        <w:bidi/>
+        <w:rPr>
+          <w:rFonts w:ascii="Cascadia Mono Light" w:hAnsi="Cascadia Mono Light" w:cs="B Lotus" w:hint="cs"/>
+          <w:sz w:val="32"/>
+          <w:szCs w:val="32"/>
+          <w:rtl/>
+          <w:lang w:bidi="fa-IR"/>
+        </w:rPr>
+      </w:pPr>
+    </w:p>
+    <w:p>
+      <w:pPr>
+        <w:bidi/>
+        <w:rPr>
+          <w:rFonts w:ascii="Cascadia Mono Light" w:hAnsi="Cascadia Mono Light" w:cs="B Lotus" w:hint="cs"/>
+          <w:sz w:val="32"/>
+          <w:szCs w:val="32"/>
+          <w:rtl/>
+          <w:lang w:bidi="fa-IR"/>
+        </w:rPr>
+      </w:pPr>
+    </w:p>
+    <w:p>
+      <w:pPr>
+        <w:bidi/>
+        <w:jc w:val="both"/>
+        <w:rPr>
+          <w:rFonts w:ascii="Cascadia Mono Light" w:hAnsi="Cascadia Mono Light" w:cs="B Lotus" w:hint="cs"/>
+          <w:sz w:val="32"/>
+          <w:szCs w:val="32"/>
+          <w:rtl/>
+          <w:lang w:bidi="fa-IR"/>
+        </w:rPr>
+      </w:pPr>
+    </w:p>
+    <w:p>
+      <w:pPr>
+        <w:bidi/>
+        <w:rPr>
+          <w:rFonts w:ascii="Cascadia Mono Light" w:hAnsi="Cascadia Mono Light" w:cs="B Lotus" w:hint="cs"/>
+          <w:sz w:val="32"/>
+          <w:szCs w:val="32"/>
+          <w:lang w:bidi="fa-IR"/>
+        </w:rPr>
+      </w:pPr>
+    </w:p>
+    <w:p>
+      <w:pPr>
+        <w:bidi/>
+        <w:rPr>
+          <w:rFonts w:ascii="Cascadia Mono Light" w:hAnsi="Cascadia Mono Light" w:cs="B Lotus" w:hint="cs"/>
+          <w:sz w:val="32"/>
+          <w:szCs w:val="32"/>
+          <w:rtl/>
+          <w:lang w:bidi="fa-IR"/>
+        </w:rPr>
+      </w:pPr>
+    </w:p>
+    <w:p>
+      <w:pPr>
+        <w:bidi/>
+        <w:jc w:val="both"/>
+        <w:rPr>
+          <w:rFonts w:ascii="Cascadia Mono Light" w:hAnsi="Cascadia Mono Light" w:cs="B Lotus" w:hint="cs"/>
+          <w:sz w:val="32"/>
+          <w:szCs w:val="32"/>
+          <w:rtl/>
+          <w:lang w:bidi="fa-IR"/>
+        </w:rPr>
+      </w:pPr>
+    </w:p>
+    <w:p>
+      <w:pPr>
+        <w:bidi/>
+        <w:jc w:val="both"/>
+        <w:rPr>
+          <w:rFonts w:ascii="Cascadia Mono Light" w:hAnsi="Cascadia Mono Light" w:cs="B Lotus" w:hint="cs"/>
+          <w:sz w:val="32"/>
+          <w:szCs w:val="32"/>
+          <w:rtl/>
+          <w:lang w:bidi="fa-IR"/>
+        </w:rPr>
+      </w:pPr>
+    </w:p>
+    <w:p>
+      <w:pPr>
+        <w:bidi/>
+        <w:jc w:val="both"/>
+        <w:rPr>
+          <w:rFonts w:ascii="Cascadia Mono Light" w:hAnsi="Cascadia Mono Light" w:cs="B Lotus" w:hint="cs"/>
+          <w:sz w:val="32"/>
+          <w:szCs w:val="32"/>
+          <w:rtl/>
+          <w:lang w:bidi="fa-IR"/>
+        </w:rPr>
+      </w:pPr>
+    </w:p>
+    <w:p>
+      <w:pPr>
+        <w:bidi/>
+        <w:jc w:val="both"/>
+        <w:rPr>
+          <w:rFonts w:ascii="Cascadia Mono Light" w:hAnsi="Cascadia Mono Light" w:cs="B Lotus" w:hint="cs"/>
+          <w:sz w:val="32"/>
+          <w:szCs w:val="32"/>
+          <w:rtl/>
+          <w:lang w:bidi="fa-IR"/>
+        </w:rPr>
+      </w:pPr>
+    </w:p>
+    <w:p>
+      <w:pPr>
+        <w:bidi/>
+        <w:jc w:val="both"/>
+        <w:rPr>
           <w:rFonts w:ascii="Cascadia Mono Light" w:hAnsi="Cascadia Mono Light" w:cs="B Lotus" w:hint="cs"/>
           <w:sz w:val="32"/>
           <w:szCs w:val="32"/>
@@ -4646,6 +7428,7 @@
       </w:pPr>
     </w:p>
     <w:sectPr>
+      <w:footerReference w:type="default" r:id="rId37"/>
       <w:pgSz w:w="12240" w:h="15840"/>
       <w:pgMar w:top="1440" w:right="1440" w:bottom="1440" w:left="1440" w:header="720" w:footer="720" w:gutter="0"/>
       <w:pgBorders w:offsetFrom="page">
@@ -4655,10 +7438,114 @@
         <w:right w:val="thinThickLargeGap" w:sz="36" w:space="24" w:color="CC0099"/>
       </w:pgBorders>
       <w:cols w:space="720"/>
+      <w:titlePg/>
       <w:docGrid w:linePitch="360"/>
     </w:sectPr>
   </w:body>
 </w:document>
+</file>
+
+<file path=word/endnotes.xml><?xml version="1.0" encoding="utf-8"?>
+<w:endnotes xmlns:wpc="http://schemas.microsoft.com/office/word/2010/wordprocessingCanvas" xmlns:cx="http://schemas.microsoft.com/office/drawing/2014/chartex" xmlns:cx1="http://schemas.microsoft.com/office/drawing/2015/9/8/chartex" xmlns:cx2="http://schemas.microsoft.com/office/drawing/2015/10/21/chartex" xmlns:cx3="http://schemas.microsoft.com/office/drawing/2016/5/9/chartex" xmlns:cx4="http://schemas.microsoft.com/office/drawing/2016/5/10/chartex" xmlns:cx5="http://schemas.microsoft.com/office/drawing/2016/5/11/chartex" xmlns:cx6="http://schemas.microsoft.com/office/drawing/2016/5/12/chartex" xmlns:cx7="http://schemas.microsoft.com/office/drawing/2016/5/13/chartex" xmlns:cx8="http://schemas.microsoft.com/office/drawing/2016/5/14/chartex" xmlns:mc="http://schemas.openxmlformats.org/markup-compatibility/2006" xmlns:aink="http://schemas.microsoft.com/office/drawing/2016/ink" xmlns:am3d="http://schemas.microsoft.com/office/drawing/2017/model3d" xmlns:o="urn:schemas-microsoft-com:office:office" xmlns:oel="http://schemas.microsoft.com/office/2019/extlst" xmlns:r="http://schemas.openxmlformats.org/officeDocument/2006/relationships" xmlns:m="http://schemas.openxmlformats.org/officeDocument/2006/math" xmlns:v="urn:schemas-microsoft-com:vml" xmlns:wp14="http://schemas.microsoft.com/office/word/2010/wordprocessingDrawing" xmlns:wp="http://schemas.openxmlformats.org/drawingml/2006/wordprocessingDrawing" xmlns:w10="urn:schemas-microsoft-com:office:word" xmlns:w="http://schemas.openxmlformats.org/wordprocessingml/2006/main" xmlns:w14="http://schemas.microsoft.com/office/word/2010/wordml" xmlns:w15="http://schemas.microsoft.com/office/word/2012/wordml" xmlns:w16cex="http://schemas.microsoft.com/office/word/2018/wordml/cex" xmlns:w16cid="http://schemas.microsoft.com/office/word/2016/wordml/cid" xmlns:w16="http://schemas.microsoft.com/office/word/2018/wordml" xmlns:w16du="http://schemas.microsoft.com/office/word/2023/wordml/word16du" xmlns:w16sdtdh="http://schemas.microsoft.com/office/word/2020/wordml/sdtdatahash" xmlns:w16sdtfl="http://schemas.microsoft.com/office/word/2024/wordml/sdtformatlock" xmlns:w16se="http://schemas.microsoft.com/office/word/2015/wordml/symex" xmlns:wpg="http://schemas.microsoft.com/office/word/2010/wordprocessingGroup" xmlns:wpi="http://schemas.microsoft.com/office/word/2010/wordprocessingInk" xmlns:wne="http://schemas.microsoft.com/office/word/2006/wordml" xmlns:wps="http://schemas.microsoft.com/office/word/2010/wordprocessingShape" mc:Ignorable="w14 w15 w16se w16cid w16 w16cex w16sdtdh w16sdtfl w16du wp14">
+  <w:endnote w:type="separator" w:id="-1">
+    <w:p>
+      <w:pPr>
+        <w:spacing w:after="0" w:line="240" w:lineRule="auto"/>
+      </w:pPr>
+      <w:r>
+        <w:separator/>
+      </w:r>
+    </w:p>
+  </w:endnote>
+  <w:endnote w:type="continuationSeparator" w:id="0">
+    <w:p>
+      <w:pPr>
+        <w:spacing w:after="0" w:line="240" w:lineRule="auto"/>
+      </w:pPr>
+      <w:r>
+        <w:continuationSeparator/>
+      </w:r>
+    </w:p>
+  </w:endnote>
+</w:endnotes>
+</file>
+
+<file path=word/footer1.xml><?xml version="1.0" encoding="utf-8"?>
+<w:ftr xmlns:wpc="http://schemas.microsoft.com/office/word/2010/wordprocessingCanvas" xmlns:cx="http://schemas.microsoft.com/office/drawing/2014/chartex" xmlns:cx1="http://schemas.microsoft.com/office/drawing/2015/9/8/chartex" xmlns:cx2="http://schemas.microsoft.com/office/drawing/2015/10/21/chartex" xmlns:cx3="http://schemas.microsoft.com/office/drawing/2016/5/9/chartex" xmlns:cx4="http://schemas.microsoft.com/office/drawing/2016/5/10/chartex" xmlns:cx5="http://schemas.microsoft.com/office/drawing/2016/5/11/chartex" xmlns:cx6="http://schemas.microsoft.com/office/drawing/2016/5/12/chartex" xmlns:cx7="http://schemas.microsoft.com/office/drawing/2016/5/13/chartex" xmlns:cx8="http://schemas.microsoft.com/office/drawing/2016/5/14/chartex" xmlns:mc="http://schemas.openxmlformats.org/markup-compatibility/2006" xmlns:aink="http://schemas.microsoft.com/office/drawing/2016/ink" xmlns:am3d="http://schemas.microsoft.com/office/drawing/2017/model3d" xmlns:o="urn:schemas-microsoft-com:office:office" xmlns:oel="http://schemas.microsoft.com/office/2019/extlst" xmlns:r="http://schemas.openxmlformats.org/officeDocument/2006/relationships" xmlns:m="http://schemas.openxmlformats.org/officeDocument/2006/math" xmlns:v="urn:schemas-microsoft-com:vml" xmlns:wp14="http://schemas.microsoft.com/office/word/2010/wordprocessingDrawing" xmlns:wp="http://schemas.openxmlformats.org/drawingml/2006/wordprocessingDrawing" xmlns:w10="urn:schemas-microsoft-com:office:word" xmlns:w="http://schemas.openxmlformats.org/wordprocessingml/2006/main" xmlns:w14="http://schemas.microsoft.com/office/word/2010/wordml" xmlns:w15="http://schemas.microsoft.com/office/word/2012/wordml" xmlns:w16cex="http://schemas.microsoft.com/office/word/2018/wordml/cex" xmlns:w16cid="http://schemas.microsoft.com/office/word/2016/wordml/cid" xmlns:w16="http://schemas.microsoft.com/office/word/2018/wordml" xmlns:w16du="http://schemas.microsoft.com/office/word/2023/wordml/word16du" xmlns:w16sdtdh="http://schemas.microsoft.com/office/word/2020/wordml/sdtdatahash" xmlns:w16sdtfl="http://schemas.microsoft.com/office/word/2024/wordml/sdtformatlock" xmlns:w16se="http://schemas.microsoft.com/office/word/2015/wordml/symex" xmlns:wpg="http://schemas.microsoft.com/office/word/2010/wordprocessingGroup" xmlns:wpi="http://schemas.microsoft.com/office/word/2010/wordprocessingInk" xmlns:wne="http://schemas.microsoft.com/office/word/2006/wordml" xmlns:wps="http://schemas.microsoft.com/office/word/2010/wordprocessingShape" mc:Ignorable="w14 w15 w16se w16cid w16 w16cex w16sdtdh w16sdtfl w16du wp14">
+  <w:sdt>
+    <w:sdtPr>
+      <w:id w:val="2096055773"/>
+      <w:docPartObj>
+        <w:docPartGallery w:val="Page Numbers (Bottom of Page)"/>
+        <w:docPartUnique/>
+      </w:docPartObj>
+    </w:sdtPr>
+    <w:sdtEndPr>
+      <w:rPr>
+        <w:noProof/>
+      </w:rPr>
+    </w:sdtEndPr>
+    <w:sdtContent>
+      <w:p>
+        <w:pPr>
+          <w:pStyle w:val="Footer"/>
+          <w:jc w:val="center"/>
+        </w:pPr>
+        <w:r>
+          <w:fldChar w:fldCharType="begin"/>
+        </w:r>
+        <w:r>
+          <w:instrText xml:space="preserve"> PAGE   \* MERGEFORMAT </w:instrText>
+        </w:r>
+        <w:r>
+          <w:fldChar w:fldCharType="separate"/>
+        </w:r>
+        <w:r>
+          <w:rPr>
+            <w:noProof/>
+          </w:rPr>
+          <w:t>2</w:t>
+        </w:r>
+        <w:r>
+          <w:rPr>
+            <w:noProof/>
+          </w:rPr>
+          <w:fldChar w:fldCharType="end"/>
+        </w:r>
+      </w:p>
+    </w:sdtContent>
+  </w:sdt>
+  <w:p>
+    <w:pPr>
+      <w:pStyle w:val="Footer"/>
+    </w:pPr>
+  </w:p>
+</w:ftr>
+</file>
+
+<file path=word/footnotes.xml><?xml version="1.0" encoding="utf-8"?>
+<w:footnotes xmlns:wpc="http://schemas.microsoft.com/office/word/2010/wordprocessingCanvas" xmlns:cx="http://schemas.microsoft.com/office/drawing/2014/chartex" xmlns:cx1="http://schemas.microsoft.com/office/drawing/2015/9/8/chartex" xmlns:cx2="http://schemas.microsoft.com/office/drawing/2015/10/21/chartex" xmlns:cx3="http://schemas.microsoft.com/office/drawing/2016/5/9/chartex" xmlns:cx4="http://schemas.microsoft.com/office/drawing/2016/5/10/chartex" xmlns:cx5="http://schemas.microsoft.com/office/drawing/2016/5/11/chartex" xmlns:cx6="http://schemas.microsoft.com/office/drawing/2016/5/12/chartex" xmlns:cx7="http://schemas.microsoft.com/office/drawing/2016/5/13/chartex" xmlns:cx8="http://schemas.microsoft.com/office/drawing/2016/5/14/chartex" xmlns:mc="http://schemas.openxmlformats.org/markup-compatibility/2006" xmlns:aink="http://schemas.microsoft.com/office/drawing/2016/ink" xmlns:am3d="http://schemas.microsoft.com/office/drawing/2017/model3d" xmlns:o="urn:schemas-microsoft-com:office:office" xmlns:oel="http://schemas.microsoft.com/office/2019/extlst" xmlns:r="http://schemas.openxmlformats.org/officeDocument/2006/relationships" xmlns:m="http://schemas.openxmlformats.org/officeDocument/2006/math" xmlns:v="urn:schemas-microsoft-com:vml" xmlns:wp14="http://schemas.microsoft.com/office/word/2010/wordprocessingDrawing" xmlns:wp="http://schemas.openxmlformats.org/drawingml/2006/wordprocessingDrawing" xmlns:w10="urn:schemas-microsoft-com:office:word" xmlns:w="http://schemas.openxmlformats.org/wordprocessingml/2006/main" xmlns:w14="http://schemas.microsoft.com/office/word/2010/wordml" xmlns:w15="http://schemas.microsoft.com/office/word/2012/wordml" xmlns:w16cex="http://schemas.microsoft.com/office/word/2018/wordml/cex" xmlns:w16cid="http://schemas.microsoft.com/office/word/2016/wordml/cid" xmlns:w16="http://schemas.microsoft.com/office/word/2018/wordml" xmlns:w16du="http://schemas.microsoft.com/office/word/2023/wordml/word16du" xmlns:w16sdtdh="http://schemas.microsoft.com/office/word/2020/wordml/sdtdatahash" xmlns:w16sdtfl="http://schemas.microsoft.com/office/word/2024/wordml/sdtformatlock" xmlns:w16se="http://schemas.microsoft.com/office/word/2015/wordml/symex" xmlns:wpg="http://schemas.microsoft.com/office/word/2010/wordprocessingGroup" xmlns:wpi="http://schemas.microsoft.com/office/word/2010/wordprocessingInk" xmlns:wne="http://schemas.microsoft.com/office/word/2006/wordml" xmlns:wps="http://schemas.microsoft.com/office/word/2010/wordprocessingShape" mc:Ignorable="w14 w15 w16se w16cid w16 w16cex w16sdtdh w16sdtfl w16du wp14">
+  <w:footnote w:type="separator" w:id="-1">
+    <w:p>
+      <w:pPr>
+        <w:spacing w:after="0" w:line="240" w:lineRule="auto"/>
+      </w:pPr>
+      <w:r>
+        <w:separator/>
+      </w:r>
+    </w:p>
+  </w:footnote>
+  <w:footnote w:type="continuationSeparator" w:id="0">
+    <w:p>
+      <w:pPr>
+        <w:spacing w:after="0" w:line="240" w:lineRule="auto"/>
+      </w:pPr>
+      <w:r>
+        <w:continuationSeparator/>
+      </w:r>
+    </w:p>
+  </w:footnote>
+</w:footnotes>
 </file>
 
 <file path=word/styles.xml><?xml version="1.0" encoding="utf-8"?>
@@ -5593,6 +8480,50 @@
       <w:szCs w:val="18"/>
     </w:rPr>
   </w:style>
+  <w:style w:type="paragraph" w:styleId="Header">
+    <w:name w:val="header"/>
+    <w:basedOn w:val="Normal"/>
+    <w:link w:val="HeaderChar"/>
+    <w:uiPriority w:val="99"/>
+    <w:unhideWhenUsed/>
+    <w:rsid w:val="00DF70E5"/>
+    <w:pPr>
+      <w:tabs>
+        <w:tab w:val="center" w:pos="4680"/>
+        <w:tab w:val="right" w:pos="9360"/>
+      </w:tabs>
+      <w:spacing w:after="0" w:line="240" w:lineRule="auto"/>
+    </w:pPr>
+  </w:style>
+  <w:style w:type="character" w:customStyle="1" w:styleId="HeaderChar">
+    <w:name w:val="Header Char"/>
+    <w:basedOn w:val="DefaultParagraphFont"/>
+    <w:link w:val="Header"/>
+    <w:uiPriority w:val="99"/>
+    <w:rsid w:val="00DF70E5"/>
+  </w:style>
+  <w:style w:type="paragraph" w:styleId="Footer">
+    <w:name w:val="footer"/>
+    <w:basedOn w:val="Normal"/>
+    <w:link w:val="FooterChar"/>
+    <w:uiPriority w:val="99"/>
+    <w:unhideWhenUsed/>
+    <w:rsid w:val="00DF70E5"/>
+    <w:pPr>
+      <w:tabs>
+        <w:tab w:val="center" w:pos="4680"/>
+        <w:tab w:val="right" w:pos="9360"/>
+      </w:tabs>
+      <w:spacing w:after="0" w:line="240" w:lineRule="auto"/>
+    </w:pPr>
+  </w:style>
+  <w:style w:type="character" w:customStyle="1" w:styleId="FooterChar">
+    <w:name w:val="Footer Char"/>
+    <w:basedOn w:val="DefaultParagraphFont"/>
+    <w:link w:val="Footer"/>
+    <w:uiPriority w:val="99"/>
+    <w:rsid w:val="00DF70E5"/>
+  </w:style>
 </w:styles>
 </file>
 

</xml_diff>

<commit_message>
[ADD] Part a of Q.#2 from second HW added.
</commit_message>
<xml_diff>
--- a/Digital Image Processing/HW & PR/DIP_HW02_MohammadAliMojtahedSoleimani/DIP_HW02_MohammadAliMojtahedSoleimani.docx
+++ b/Digital Image Processing/HW & PR/DIP_HW02_MohammadAliMojtahedSoleimani/DIP_HW02_MohammadAliMojtahedSoleimani.docx
@@ -528,20 +528,29 @@
     </w:p>
     <w:p>
       <w:pPr>
-        <w:bidi/>
-        <w:rPr>
-          <w:rFonts w:ascii="Cascadia Mono Light" w:hAnsi="Cascadia Mono Light" w:cs="B Lotus"/>
-          <w:sz w:val="32"/>
-          <w:szCs w:val="32"/>
-          <w:rtl/>
-          <w:lang w:bidi="fa-IR"/>
-        </w:rPr>
-      </w:pPr>
-      <w:r>
-        <w:rPr>
-          <w:rFonts w:ascii="Cascadia Mono Light" w:hAnsi="Cascadia Mono Light" w:cs="B Lotus" w:hint="cs"/>
-          <w:sz w:val="32"/>
-          <w:szCs w:val="32"/>
+        <w:pStyle w:val="Heading1"/>
+        <w:shd w:val="clear" w:color="auto" w:fill="FFA3C1" w:themeFill="background2" w:themeFillTint="99"/>
+        <w:bidi/>
+        <w:jc w:val="center"/>
+        <w:rPr>
+          <w:rFonts w:cs="B Lotus"/>
+          <w:b/>
+          <w:bCs/>
+          <w:color w:val="000000" w:themeColor="text1"/>
+          <w:sz w:val="44"/>
+          <w:szCs w:val="44"/>
+          <w:rtl/>
+          <w:lang w:bidi="fa-IR"/>
+        </w:rPr>
+      </w:pPr>
+      <w:r>
+        <w:rPr>
+          <w:rFonts w:cs="B Lotus" w:hint="cs"/>
+          <w:b/>
+          <w:bCs/>
+          <w:color w:val="000000" w:themeColor="text1"/>
+          <w:sz w:val="44"/>
+          <w:szCs w:val="44"/>
           <w:rtl/>
           <w:lang w:bidi="fa-IR"/>
         </w:rPr>
@@ -551,8 +560,1112 @@
     <w:p>
       <w:pPr>
         <w:bidi/>
-        <w:rPr>
-          <w:rFonts w:ascii="Cascadia Mono Light" w:hAnsi="Cascadia Mono Light" w:cs="B Lotus"/>
+        <w:jc w:val="both"/>
+        <w:rPr>
+          <w:rFonts w:ascii="Cascadia Mono Light" w:hAnsi="Cascadia Mono Light" w:cs="B Lotus" w:hint="cs"/>
+          <w:sz w:val="32"/>
+          <w:szCs w:val="32"/>
+          <w:rtl/>
+          <w:lang w:bidi="fa-IR"/>
+        </w:rPr>
+      </w:pPr>
+      <w:r>
+        <w:rPr>
+          <w:rFonts w:ascii="Cascadia Mono Light" w:hAnsi="Cascadia Mono Light" w:cs="B Lotus" w:hint="cs"/>
+          <w:sz w:val="32"/>
+          <w:szCs w:val="32"/>
+          <w:rtl/>
+          <w:lang w:bidi="fa-IR"/>
+        </w:rPr>
+        <w:t>این سوال را در 2 بخش حل میکنیم</w:t>
+      </w:r>
+      <w:r>
+        <w:rPr>
+          <w:rFonts w:ascii="Cascadia Mono Light" w:hAnsi="Cascadia Mono Light" w:cs="B Lotus" w:hint="cs"/>
+          <w:sz w:val="32"/>
+          <w:szCs w:val="32"/>
+          <w:rtl/>
+          <w:lang w:bidi="fa-IR"/>
+        </w:rPr>
+        <w:t xml:space="preserve">. تبدیل فوریه برای اولین بار توسط فوریه معرفی شد و </w:t>
+      </w:r>
+      <w:r>
+        <w:rPr>
+          <w:rFonts w:ascii="Cascadia Mono Light" w:hAnsi="Cascadia Mono Light" w:cs="B Lotus" w:hint="cs"/>
+          <w:sz w:val="32"/>
+          <w:szCs w:val="32"/>
+          <w:rtl/>
+          <w:lang w:bidi="fa-IR"/>
+        </w:rPr>
+        <w:t>ادعا میکرد هر سیگنالی یا هر تابعی میتوان به صورت جمع یک سری توابع سینوس و کسینوس نوشته شود</w:t>
+      </w:r>
+      <w:r>
+        <w:rPr>
+          <w:rFonts w:ascii="Cascadia Mono Light" w:hAnsi="Cascadia Mono Light" w:cs="B Lotus" w:hint="cs"/>
+          <w:sz w:val="32"/>
+          <w:szCs w:val="32"/>
+          <w:rtl/>
+          <w:lang w:bidi="fa-IR"/>
+        </w:rPr>
+        <w:t xml:space="preserve"> حتی اگر متناوب نباشند. البته این ادعای فوریه فقط برای سیگنال هایی بود که شرایط </w:t>
+      </w:r>
+      <w:proofErr w:type="spellStart"/>
+      <w:r>
+        <w:rPr>
+          <w:rFonts w:ascii="Cascadia Mono Light" w:hAnsi="Cascadia Mono Light" w:cs="B Lotus" w:hint="cs"/>
+          <w:sz w:val="32"/>
+          <w:szCs w:val="32"/>
+          <w:rtl/>
+          <w:lang w:bidi="fa-IR"/>
+        </w:rPr>
+        <w:t>دریکله</w:t>
+      </w:r>
+      <w:proofErr w:type="spellEnd"/>
+      <w:r>
+        <w:rPr>
+          <w:rFonts w:ascii="Cascadia Mono Light" w:hAnsi="Cascadia Mono Light" w:cs="B Lotus" w:hint="cs"/>
+          <w:sz w:val="32"/>
+          <w:szCs w:val="32"/>
+          <w:rtl/>
+          <w:lang w:bidi="fa-IR"/>
+        </w:rPr>
+        <w:t xml:space="preserve"> (</w:t>
+      </w:r>
+      <w:r>
+        <w:rPr>
+          <w:rFonts w:ascii="Cascadia Mono Light" w:hAnsi="Cascadia Mono Light" w:cs="B Lotus"/>
+          <w:sz w:val="32"/>
+          <w:szCs w:val="32"/>
+          <w:lang w:bidi="fa-IR"/>
+        </w:rPr>
+        <w:t>Dirichlet</w:t>
+      </w:r>
+      <w:r>
+        <w:rPr>
+          <w:rFonts w:ascii="Cascadia Mono Light" w:hAnsi="Cascadia Mono Light" w:cs="B Lotus" w:hint="cs"/>
+          <w:sz w:val="32"/>
+          <w:szCs w:val="32"/>
+          <w:rtl/>
+          <w:lang w:bidi="fa-IR"/>
+        </w:rPr>
+        <w:t xml:space="preserve">) را داشته باشند. </w:t>
+      </w:r>
+    </w:p>
+    <w:p>
+      <w:pPr>
+        <w:bidi/>
+        <w:rPr>
+          <w:rFonts w:ascii="Cascadia Mono Light" w:hAnsi="Cascadia Mono Light" w:cs="B Lotus"/>
+          <w:sz w:val="32"/>
+          <w:szCs w:val="32"/>
+          <w:rtl/>
+          <w:lang w:bidi="fa-IR"/>
+        </w:rPr>
+      </w:pPr>
+    </w:p>
+    <w:p>
+      <w:pPr>
+        <w:bidi/>
+        <w:rPr>
+          <w:rFonts w:ascii="Cascadia Mono Light" w:hAnsi="Cascadia Mono Light" w:cs="B Lotus"/>
+          <w:sz w:val="32"/>
+          <w:szCs w:val="32"/>
+          <w:rtl/>
+          <w:lang w:bidi="fa-IR"/>
+        </w:rPr>
+      </w:pPr>
+      <w:r>
+        <w:rPr>
+          <w:rFonts w:ascii="Cascadia Mono Light" w:hAnsi="Cascadia Mono Light" w:cs="B Lotus" w:hint="cs"/>
+          <w:sz w:val="32"/>
+          <w:szCs w:val="32"/>
+          <w:rtl/>
+          <w:lang w:bidi="fa-IR"/>
+        </w:rPr>
+        <w:t>بخش الف</w:t>
+      </w:r>
+    </w:p>
+    <w:p>
+      <w:pPr>
+        <w:bidi/>
+        <w:jc w:val="both"/>
+        <w:rPr>
+          <w:rFonts w:ascii="Cascadia Mono Light" w:hAnsi="Cascadia Mono Light" w:cs="B Lotus"/>
+          <w:sz w:val="32"/>
+          <w:szCs w:val="32"/>
+          <w:rtl/>
+          <w:lang w:bidi="fa-IR"/>
+        </w:rPr>
+      </w:pPr>
+      <w:r>
+        <w:rPr>
+          <w:rFonts w:ascii="Cascadia Mono Light" w:hAnsi="Cascadia Mono Light" w:cs="B Lotus" w:hint="cs"/>
+          <w:sz w:val="32"/>
+          <w:szCs w:val="32"/>
+          <w:rtl/>
+          <w:lang w:bidi="fa-IR"/>
+        </w:rPr>
+        <w:t>تبدیل فوریه و سری فوریه را از لحاظ گسسته/پیوسته و متناوب/</w:t>
+      </w:r>
+      <w:proofErr w:type="spellStart"/>
+      <w:r>
+        <w:rPr>
+          <w:rFonts w:ascii="Cascadia Mono Light" w:hAnsi="Cascadia Mono Light" w:cs="B Lotus" w:hint="cs"/>
+          <w:sz w:val="32"/>
+          <w:szCs w:val="32"/>
+          <w:rtl/>
+          <w:lang w:bidi="fa-IR"/>
+        </w:rPr>
+        <w:t>نامتناوب</w:t>
+      </w:r>
+      <w:proofErr w:type="spellEnd"/>
+      <w:r>
+        <w:rPr>
+          <w:rFonts w:ascii="Cascadia Mono Light" w:hAnsi="Cascadia Mono Light" w:cs="B Lotus" w:hint="cs"/>
+          <w:sz w:val="32"/>
+          <w:szCs w:val="32"/>
+          <w:rtl/>
+          <w:lang w:bidi="fa-IR"/>
+        </w:rPr>
+        <w:t xml:space="preserve"> بودن </w:t>
+      </w:r>
+      <w:r>
+        <w:rPr>
+          <w:rFonts w:ascii="Cascadia Mono Light" w:hAnsi="Cascadia Mono Light" w:cs="B Lotus" w:hint="cs"/>
+          <w:sz w:val="32"/>
+          <w:szCs w:val="32"/>
+          <w:rtl/>
+          <w:lang w:bidi="fa-IR"/>
+        </w:rPr>
+        <w:t xml:space="preserve">ورودی و نتیجه مقایسه میکنیم. </w:t>
+      </w:r>
+    </w:p>
+    <w:p>
+      <w:pPr>
+        <w:bidi/>
+        <w:jc w:val="both"/>
+        <w:rPr>
+          <w:rFonts w:ascii="Cascadia Mono Light" w:hAnsi="Cascadia Mono Light" w:cs="B Lotus"/>
+          <w:sz w:val="32"/>
+          <w:szCs w:val="32"/>
+          <w:rtl/>
+          <w:lang w:bidi="fa-IR"/>
+        </w:rPr>
+      </w:pPr>
+    </w:p>
+    <w:p>
+      <w:pPr>
+        <w:bidi/>
+        <w:jc w:val="both"/>
+        <w:rPr>
+          <w:rFonts w:ascii="Cascadia Mono Light" w:hAnsi="Cascadia Mono Light" w:cs="B Lotus"/>
+          <w:sz w:val="32"/>
+          <w:szCs w:val="32"/>
+          <w:rtl/>
+          <w:lang w:bidi="fa-IR"/>
+        </w:rPr>
+      </w:pPr>
+    </w:p>
+    <w:p>
+      <w:pPr>
+        <w:bidi/>
+        <w:rPr>
+          <w:rFonts w:ascii="Cascadia Mono Light" w:hAnsi="Cascadia Mono Light" w:cs="B Lotus"/>
+          <w:sz w:val="32"/>
+          <w:szCs w:val="32"/>
+          <w:rtl/>
+          <w:lang w:bidi="fa-IR"/>
+        </w:rPr>
+      </w:pPr>
+      <w:r>
+        <w:rPr>
+          <w:rFonts w:ascii="Cascadia Mono Light" w:hAnsi="Cascadia Mono Light" w:cs="B Lotus" w:hint="cs"/>
+          <w:sz w:val="32"/>
+          <w:szCs w:val="32"/>
+          <w:rtl/>
+          <w:lang w:bidi="fa-IR"/>
+        </w:rPr>
+        <w:t>سری فوریه</w:t>
+      </w:r>
+    </w:p>
+    <w:p>
+      <w:pPr>
+        <w:bidi/>
+        <w:jc w:val="both"/>
+        <w:rPr>
+          <w:rFonts w:ascii="Cascadia Mono Light" w:hAnsi="Cascadia Mono Light" w:cs="B Lotus"/>
+          <w:sz w:val="32"/>
+          <w:szCs w:val="32"/>
+          <w:rtl/>
+          <w:lang w:bidi="fa-IR"/>
+        </w:rPr>
+      </w:pPr>
+      <w:r>
+        <w:rPr>
+          <w:rFonts w:ascii="Cascadia Mono Light" w:hAnsi="Cascadia Mono Light" w:cs="B Lotus" w:hint="cs"/>
+          <w:sz w:val="32"/>
+          <w:szCs w:val="32"/>
+          <w:rtl/>
+          <w:lang w:bidi="fa-IR"/>
+        </w:rPr>
+        <w:lastRenderedPageBreak/>
+        <w:t xml:space="preserve">این سری با این هدف استفاده میشود که یک سیگنال متناوب و زمان-پیوسته را به عنوان </w:t>
+      </w:r>
+      <w:r>
+        <w:rPr>
+          <w:rFonts w:ascii="Cascadia Mono Light" w:hAnsi="Cascadia Mono Light" w:cs="B Lotus" w:hint="cs"/>
+          <w:sz w:val="32"/>
+          <w:szCs w:val="32"/>
+          <w:rtl/>
+          <w:lang w:bidi="fa-IR"/>
+        </w:rPr>
+        <w:t xml:space="preserve">جمع نامحدود یک سری توابع سینوس و کسینوس نمایش دهد. که هر کدام از این توابع یا مولفه ها یک اندازه و فاز دارند. </w:t>
+      </w:r>
+    </w:p>
+    <w:p>
+      <w:pPr>
+        <w:bidi/>
+        <w:rPr>
+          <w:rFonts w:ascii="Cascadia Mono Light" w:hAnsi="Cascadia Mono Light" w:cs="B Lotus"/>
+          <w:sz w:val="32"/>
+          <w:szCs w:val="32"/>
+          <w:rtl/>
+          <w:lang w:bidi="fa-IR"/>
+        </w:rPr>
+      </w:pPr>
+      <w:r>
+        <w:rPr>
+          <w:rFonts w:ascii="Cascadia Mono Light" w:hAnsi="Cascadia Mono Light" w:cs="B Lotus" w:hint="cs"/>
+          <w:sz w:val="32"/>
+          <w:szCs w:val="32"/>
+          <w:rtl/>
+          <w:lang w:bidi="fa-IR"/>
+        </w:rPr>
+        <w:t>ورودی:</w:t>
+      </w:r>
+    </w:p>
+    <w:p>
+      <w:pPr>
+        <w:bidi/>
+        <w:jc w:val="both"/>
+        <w:rPr>
+          <w:rFonts w:ascii="Cascadia Mono Light" w:hAnsi="Cascadia Mono Light" w:cs="B Lotus"/>
+          <w:sz w:val="32"/>
+          <w:szCs w:val="32"/>
+          <w:rtl/>
+          <w:lang w:bidi="fa-IR"/>
+        </w:rPr>
+      </w:pPr>
+      <w:r>
+        <w:rPr>
+          <w:rFonts w:ascii="Cascadia Mono Light" w:hAnsi="Cascadia Mono Light" w:cs="B Lotus" w:hint="cs"/>
+          <w:sz w:val="32"/>
+          <w:szCs w:val="32"/>
+          <w:rtl/>
+          <w:lang w:bidi="fa-IR"/>
+        </w:rPr>
+        <w:t>ورودی این سری باید پیوسته باشد همچنین ورودی حتما باید متناوب باشد.</w:t>
+      </w:r>
+    </w:p>
+    <w:p>
+      <w:pPr>
+        <w:bidi/>
+        <w:jc w:val="both"/>
+        <w:rPr>
+          <w:rFonts w:ascii="Cascadia Mono Light" w:hAnsi="Cascadia Mono Light" w:cs="B Lotus"/>
+          <w:sz w:val="32"/>
+          <w:szCs w:val="32"/>
+          <w:rtl/>
+          <w:lang w:bidi="fa-IR"/>
+        </w:rPr>
+      </w:pPr>
+      <w:r>
+        <w:rPr>
+          <w:rFonts w:ascii="Cascadia Mono Light" w:hAnsi="Cascadia Mono Light" w:cs="B Lotus" w:hint="cs"/>
+          <w:sz w:val="32"/>
+          <w:szCs w:val="32"/>
+          <w:rtl/>
+          <w:lang w:bidi="fa-IR"/>
+        </w:rPr>
+        <w:t>خروجی:</w:t>
+      </w:r>
+    </w:p>
+    <w:p>
+      <w:pPr>
+        <w:bidi/>
+        <w:jc w:val="both"/>
+        <w:rPr>
+          <w:rFonts w:ascii="Cascadia Mono Light" w:hAnsi="Cascadia Mono Light" w:cs="B Lotus"/>
+          <w:sz w:val="32"/>
+          <w:szCs w:val="32"/>
+          <w:rtl/>
+          <w:lang w:bidi="fa-IR"/>
+        </w:rPr>
+      </w:pPr>
+      <w:r>
+        <w:rPr>
+          <w:rFonts w:ascii="Cascadia Mono Light" w:hAnsi="Cascadia Mono Light" w:cs="B Lotus" w:hint="cs"/>
+          <w:sz w:val="32"/>
+          <w:szCs w:val="32"/>
+          <w:rtl/>
+          <w:lang w:bidi="fa-IR"/>
+        </w:rPr>
+        <w:t xml:space="preserve">خروجی سری فوریه گسسته خواهد بود یعنی ضرایب آن گسسته هستند. </w:t>
+      </w:r>
+      <w:r>
+        <w:rPr>
+          <w:rFonts w:ascii="Cascadia Mono Light" w:hAnsi="Cascadia Mono Light" w:cs="B Lotus"/>
+          <w:sz w:val="32"/>
+          <w:szCs w:val="32"/>
+          <w:lang w:bidi="fa-IR"/>
+        </w:rPr>
+        <w:t>spectrum</w:t>
+      </w:r>
+      <w:r>
+        <w:rPr>
+          <w:rFonts w:ascii="Cascadia Mono Light" w:hAnsi="Cascadia Mono Light" w:cs="B Lotus" w:hint="cs"/>
+          <w:sz w:val="32"/>
+          <w:szCs w:val="32"/>
+          <w:rtl/>
+          <w:lang w:bidi="fa-IR"/>
+        </w:rPr>
+        <w:t xml:space="preserve"> آن خطی خواهد بود. همچنین هیچ انرژی بین </w:t>
+      </w:r>
+      <w:proofErr w:type="spellStart"/>
+      <w:r>
+        <w:rPr>
+          <w:rFonts w:ascii="Cascadia Mono Light" w:hAnsi="Cascadia Mono Light" w:cs="B Lotus" w:hint="cs"/>
+          <w:sz w:val="32"/>
+          <w:szCs w:val="32"/>
+          <w:rtl/>
+          <w:lang w:bidi="fa-IR"/>
+        </w:rPr>
+        <w:t>فرکانس‌های</w:t>
+      </w:r>
+      <w:proofErr w:type="spellEnd"/>
+      <w:r>
+        <w:rPr>
+          <w:rFonts w:ascii="Cascadia Mono Light" w:hAnsi="Cascadia Mono Light" w:cs="B Lotus" w:hint="cs"/>
+          <w:sz w:val="32"/>
+          <w:szCs w:val="32"/>
+          <w:rtl/>
+          <w:lang w:bidi="fa-IR"/>
+        </w:rPr>
+        <w:t xml:space="preserve"> </w:t>
+      </w:r>
+      <w:proofErr w:type="spellStart"/>
+      <w:r>
+        <w:rPr>
+          <w:rFonts w:ascii="Cascadia Mono Light" w:hAnsi="Cascadia Mono Light" w:cs="B Lotus" w:hint="cs"/>
+          <w:sz w:val="32"/>
+          <w:szCs w:val="32"/>
+          <w:rtl/>
+          <w:lang w:bidi="fa-IR"/>
+        </w:rPr>
+        <w:t>هارمونیک</w:t>
+      </w:r>
+      <w:proofErr w:type="spellEnd"/>
+      <w:r>
+        <w:rPr>
+          <w:rFonts w:ascii="Cascadia Mono Light" w:hAnsi="Cascadia Mono Light" w:cs="B Lotus" w:hint="cs"/>
+          <w:sz w:val="32"/>
+          <w:szCs w:val="32"/>
+          <w:rtl/>
+          <w:lang w:bidi="fa-IR"/>
+        </w:rPr>
+        <w:t xml:space="preserve"> وجود ندارد.</w:t>
+      </w:r>
+    </w:p>
+    <w:p>
+      <w:pPr>
+        <w:bidi/>
+        <w:jc w:val="both"/>
+        <w:rPr>
+          <w:rFonts w:ascii="Cascadia Mono Light" w:hAnsi="Cascadia Mono Light" w:cs="B Lotus"/>
+          <w:sz w:val="32"/>
+          <w:szCs w:val="32"/>
+          <w:rtl/>
+          <w:lang w:bidi="fa-IR"/>
+        </w:rPr>
+      </w:pPr>
+    </w:p>
+    <w:p>
+      <w:pPr>
+        <w:bidi/>
+        <w:jc w:val="both"/>
+        <w:rPr>
+          <w:rFonts w:ascii="Cascadia Mono Light" w:hAnsi="Cascadia Mono Light" w:cs="B Lotus"/>
+          <w:sz w:val="32"/>
+          <w:szCs w:val="32"/>
+          <w:rtl/>
+          <w:lang w:bidi="fa-IR"/>
+        </w:rPr>
+      </w:pPr>
+      <w:r>
+        <w:rPr>
+          <w:rFonts w:ascii="Cascadia Mono Light" w:hAnsi="Cascadia Mono Light" w:cs="B Lotus" w:hint="cs"/>
+          <w:sz w:val="32"/>
+          <w:szCs w:val="32"/>
+          <w:rtl/>
+          <w:lang w:bidi="fa-IR"/>
+        </w:rPr>
+        <w:t>تبدیل فوریه</w:t>
+      </w:r>
+    </w:p>
+    <w:p>
+      <w:pPr>
+        <w:bidi/>
+        <w:jc w:val="both"/>
+        <w:rPr>
+          <w:rFonts w:ascii="Cascadia Mono Light" w:hAnsi="Cascadia Mono Light" w:cs="B Lotus"/>
+          <w:sz w:val="32"/>
+          <w:szCs w:val="32"/>
+          <w:rtl/>
+          <w:lang w:bidi="fa-IR"/>
+        </w:rPr>
+      </w:pPr>
+      <w:r>
+        <w:rPr>
+          <w:rFonts w:ascii="Cascadia Mono Light" w:hAnsi="Cascadia Mono Light" w:cs="B Lotus" w:hint="cs"/>
+          <w:sz w:val="32"/>
+          <w:szCs w:val="32"/>
+          <w:rtl/>
+          <w:lang w:bidi="fa-IR"/>
+        </w:rPr>
+        <w:t xml:space="preserve">این تبدیل با این هدف استفاده میشود که یک سیگنال زمان-پیوسته غیر متناوب را آنالیز کند و به توابع سینوس و کسینوس تجزیه کند و انتگرال یک سری سینوس و کسینوس خواهد بود. </w:t>
+      </w:r>
+    </w:p>
+    <w:p>
+      <w:pPr>
+        <w:bidi/>
+        <w:jc w:val="both"/>
+        <w:rPr>
+          <w:rFonts w:ascii="Cascadia Mono Light" w:hAnsi="Cascadia Mono Light" w:cs="B Lotus"/>
+          <w:sz w:val="32"/>
+          <w:szCs w:val="32"/>
+          <w:rtl/>
+          <w:lang w:bidi="fa-IR"/>
+        </w:rPr>
+      </w:pPr>
+      <w:r>
+        <w:rPr>
+          <w:rFonts w:ascii="Cascadia Mono Light" w:hAnsi="Cascadia Mono Light" w:cs="B Lotus" w:hint="cs"/>
+          <w:sz w:val="32"/>
+          <w:szCs w:val="32"/>
+          <w:rtl/>
+          <w:lang w:bidi="fa-IR"/>
+        </w:rPr>
+        <w:t>ورودی:</w:t>
+      </w:r>
+    </w:p>
+    <w:p>
+      <w:pPr>
+        <w:bidi/>
+        <w:jc w:val="both"/>
+        <w:rPr>
+          <w:rFonts w:ascii="Cascadia Mono Light" w:hAnsi="Cascadia Mono Light" w:cs="B Lotus"/>
+          <w:sz w:val="32"/>
+          <w:szCs w:val="32"/>
+          <w:rtl/>
+          <w:lang w:bidi="fa-IR"/>
+        </w:rPr>
+      </w:pPr>
+      <w:r>
+        <w:rPr>
+          <w:rFonts w:ascii="Cascadia Mono Light" w:hAnsi="Cascadia Mono Light" w:cs="B Lotus" w:hint="cs"/>
+          <w:sz w:val="32"/>
+          <w:szCs w:val="32"/>
+          <w:rtl/>
+          <w:lang w:bidi="fa-IR"/>
+        </w:rPr>
+        <w:t xml:space="preserve">ورودی این سیگنال از جنس پیوسته و غیر متناوب خواهد بود. </w:t>
+      </w:r>
+      <w:r>
+        <w:rPr>
+          <w:rFonts w:ascii="Cascadia Mono Light" w:hAnsi="Cascadia Mono Light" w:cs="B Lotus" w:hint="cs"/>
+          <w:sz w:val="32"/>
+          <w:szCs w:val="32"/>
+          <w:rtl/>
+          <w:lang w:bidi="fa-IR"/>
+        </w:rPr>
+        <w:t xml:space="preserve">سیگنال ورودی حتما باید اصول </w:t>
+      </w:r>
+      <w:proofErr w:type="spellStart"/>
+      <w:r>
+        <w:rPr>
+          <w:rFonts w:ascii="Cascadia Mono Light" w:hAnsi="Cascadia Mono Light" w:cs="B Lotus" w:hint="cs"/>
+          <w:sz w:val="32"/>
+          <w:szCs w:val="32"/>
+          <w:rtl/>
+          <w:lang w:bidi="fa-IR"/>
+        </w:rPr>
+        <w:t>دریکه</w:t>
+      </w:r>
+      <w:proofErr w:type="spellEnd"/>
+      <w:r>
+        <w:rPr>
+          <w:rFonts w:ascii="Cascadia Mono Light" w:hAnsi="Cascadia Mono Light" w:cs="B Lotus" w:hint="cs"/>
+          <w:sz w:val="32"/>
+          <w:szCs w:val="32"/>
+          <w:rtl/>
+          <w:lang w:bidi="fa-IR"/>
+        </w:rPr>
+        <w:t xml:space="preserve"> را رعایت بکند. </w:t>
+      </w:r>
+    </w:p>
+    <w:p>
+      <w:pPr>
+        <w:bidi/>
+        <w:jc w:val="both"/>
+        <w:rPr>
+          <w:rFonts w:ascii="Cascadia Mono Light" w:hAnsi="Cascadia Mono Light" w:cs="B Lotus"/>
+          <w:sz w:val="32"/>
+          <w:szCs w:val="32"/>
+          <w:rtl/>
+          <w:lang w:bidi="fa-IR"/>
+        </w:rPr>
+      </w:pPr>
+      <w:r>
+        <w:rPr>
+          <w:rFonts w:ascii="Cascadia Mono Light" w:hAnsi="Cascadia Mono Light" w:cs="B Lotus" w:hint="cs"/>
+          <w:sz w:val="32"/>
+          <w:szCs w:val="32"/>
+          <w:rtl/>
+          <w:lang w:bidi="fa-IR"/>
+        </w:rPr>
+        <w:t>خروجی:</w:t>
+      </w:r>
+    </w:p>
+    <w:p>
+      <w:pPr>
+        <w:bidi/>
+        <w:jc w:val="both"/>
+        <w:rPr>
+          <w:rFonts w:ascii="Cascadia Mono Light" w:hAnsi="Cascadia Mono Light" w:cs="B Lotus"/>
+          <w:sz w:val="32"/>
+          <w:szCs w:val="32"/>
+          <w:rtl/>
+          <w:lang w:bidi="fa-IR"/>
+        </w:rPr>
+      </w:pPr>
+      <w:r>
+        <w:rPr>
+          <w:rFonts w:ascii="Cascadia Mono Light" w:hAnsi="Cascadia Mono Light" w:cs="B Lotus" w:hint="cs"/>
+          <w:sz w:val="32"/>
+          <w:szCs w:val="32"/>
+          <w:rtl/>
+          <w:lang w:bidi="fa-IR"/>
+        </w:rPr>
+        <w:t xml:space="preserve">خروجی نیز پیوسته خواهد بود همچنین </w:t>
+      </w:r>
+      <w:r>
+        <w:rPr>
+          <w:rFonts w:ascii="Cascadia Mono Light" w:hAnsi="Cascadia Mono Light" w:cs="B Lotus"/>
+          <w:sz w:val="32"/>
+          <w:szCs w:val="32"/>
+          <w:lang w:bidi="fa-IR"/>
+        </w:rPr>
+        <w:t>spectrum</w:t>
+      </w:r>
+      <w:r>
+        <w:rPr>
+          <w:rFonts w:ascii="Cascadia Mono Light" w:hAnsi="Cascadia Mono Light" w:cs="B Lotus" w:hint="cs"/>
+          <w:sz w:val="32"/>
+          <w:szCs w:val="32"/>
+          <w:rtl/>
+          <w:lang w:bidi="fa-IR"/>
+        </w:rPr>
+        <w:t xml:space="preserve"> آن نیز پیوسته خواهند بود. </w:t>
+      </w:r>
+      <w:r>
+        <w:rPr>
+          <w:rFonts w:ascii="Cascadia Mono Light" w:hAnsi="Cascadia Mono Light" w:cs="B Lotus" w:hint="cs"/>
+          <w:sz w:val="32"/>
+          <w:szCs w:val="32"/>
+          <w:rtl/>
+          <w:lang w:bidi="fa-IR"/>
+        </w:rPr>
+        <w:t xml:space="preserve">در واقع محتوای سیگنال را نه فقط در یک نقطه گسسته بلکه در یک محدوده بازگو میکند. </w:t>
+      </w:r>
+    </w:p>
+    <w:p>
+      <w:pPr>
+        <w:bidi/>
+        <w:jc w:val="both"/>
+        <w:rPr>
+          <w:rFonts w:ascii="Cascadia Mono Light" w:hAnsi="Cascadia Mono Light" w:cs="B Lotus"/>
+          <w:sz w:val="32"/>
+          <w:szCs w:val="32"/>
+          <w:rtl/>
+          <w:lang w:bidi="fa-IR"/>
+        </w:rPr>
+      </w:pPr>
+      <w:r>
+        <w:rPr>
+          <w:rFonts w:ascii="Cascadia Mono Light" w:hAnsi="Cascadia Mono Light" w:cs="B Lotus" w:hint="cs"/>
+          <w:sz w:val="32"/>
+          <w:szCs w:val="32"/>
+          <w:rtl/>
+          <w:lang w:bidi="fa-IR"/>
+        </w:rPr>
+        <w:lastRenderedPageBreak/>
+        <w:t xml:space="preserve">در واقع تبدیل فوریه به نوعی همان سری فوریه است که انگار پارامتر </w:t>
+      </w:r>
+      <w:r>
+        <w:rPr>
+          <w:rFonts w:ascii="Cascadia Mono Light" w:hAnsi="Cascadia Mono Light" w:cs="B Lotus"/>
+          <w:sz w:val="32"/>
+          <w:szCs w:val="32"/>
+          <w:lang w:bidi="fa-IR"/>
+        </w:rPr>
+        <w:t>T</w:t>
+      </w:r>
+      <w:r>
+        <w:rPr>
+          <w:rFonts w:ascii="Cascadia Mono Light" w:hAnsi="Cascadia Mono Light" w:cs="B Lotus" w:hint="cs"/>
+          <w:sz w:val="32"/>
+          <w:szCs w:val="32"/>
+          <w:rtl/>
+          <w:lang w:bidi="fa-IR"/>
+        </w:rPr>
+        <w:t xml:space="preserve"> به سمت بینهایت رفته است. </w:t>
+      </w:r>
+    </w:p>
+    <w:tbl>
+      <w:tblPr>
+        <w:tblStyle w:val="GridTable4-Accent4"/>
+        <w:bidiVisual/>
+        <w:tblW w:w="0" w:type="auto"/>
+        <w:tblLook w:val="04A0" w:firstRow="1" w:lastRow="0" w:firstColumn="1" w:lastColumn="0" w:noHBand="0" w:noVBand="1"/>
+      </w:tblPr>
+      <w:tblGrid>
+        <w:gridCol w:w="3116"/>
+        <w:gridCol w:w="3117"/>
+        <w:gridCol w:w="3117"/>
+      </w:tblGrid>
+      <w:tr>
+        <w:trPr>
+          <w:cnfStyle w:val="100000000000" w:firstRow="1" w:lastRow="0" w:firstColumn="0" w:lastColumn="0" w:oddVBand="0" w:evenVBand="0" w:oddHBand="0" w:evenHBand="0" w:firstRowFirstColumn="0" w:firstRowLastColumn="0" w:lastRowFirstColumn="0" w:lastRowLastColumn="0"/>
+        </w:trPr>
+        <w:tc>
+          <w:tcPr>
+            <w:cnfStyle w:val="001000000000" w:firstRow="0" w:lastRow="0" w:firstColumn="1" w:lastColumn="0" w:oddVBand="0" w:evenVBand="0" w:oddHBand="0" w:evenHBand="0" w:firstRowFirstColumn="0" w:firstRowLastColumn="0" w:lastRowFirstColumn="0" w:lastRowLastColumn="0"/>
+            <w:tcW w:w="3116" w:type="dxa"/>
+          </w:tcPr>
+          <w:p>
+            <w:pPr>
+              <w:bidi/>
+              <w:jc w:val="center"/>
+              <w:rPr>
+                <w:rFonts w:ascii="Cascadia Mono Light" w:hAnsi="Cascadia Mono Light" w:cs="B Lotus"/>
+                <w:sz w:val="36"/>
+                <w:szCs w:val="36"/>
+                <w:rtl/>
+                <w:lang w:bidi="fa-IR"/>
+              </w:rPr>
+            </w:pPr>
+            <w:r>
+              <w:rPr>
+                <w:rFonts w:ascii="Cascadia Mono Light" w:hAnsi="Cascadia Mono Light" w:cs="B Lotus" w:hint="cs"/>
+                <w:sz w:val="36"/>
+                <w:szCs w:val="36"/>
+                <w:rtl/>
+                <w:lang w:bidi="fa-IR"/>
+              </w:rPr>
+              <w:t>تبدیل فوریه</w:t>
+            </w:r>
+          </w:p>
+        </w:tc>
+        <w:tc>
+          <w:tcPr>
+            <w:tcW w:w="3117" w:type="dxa"/>
+          </w:tcPr>
+          <w:p>
+            <w:pPr>
+              <w:bidi/>
+              <w:jc w:val="center"/>
+              <w:cnfStyle w:val="100000000000" w:firstRow="1" w:lastRow="0" w:firstColumn="0" w:lastColumn="0" w:oddVBand="0" w:evenVBand="0" w:oddHBand="0" w:evenHBand="0" w:firstRowFirstColumn="0" w:firstRowLastColumn="0" w:lastRowFirstColumn="0" w:lastRowLastColumn="0"/>
+              <w:rPr>
+                <w:rFonts w:ascii="Cascadia Mono Light" w:hAnsi="Cascadia Mono Light" w:cs="B Lotus"/>
+                <w:sz w:val="36"/>
+                <w:szCs w:val="36"/>
+                <w:rtl/>
+                <w:lang w:bidi="fa-IR"/>
+              </w:rPr>
+            </w:pPr>
+            <w:r>
+              <w:rPr>
+                <w:rFonts w:ascii="Cascadia Mono Light" w:hAnsi="Cascadia Mono Light" w:cs="B Lotus" w:hint="cs"/>
+                <w:sz w:val="36"/>
+                <w:szCs w:val="36"/>
+                <w:rtl/>
+                <w:lang w:bidi="fa-IR"/>
+              </w:rPr>
+              <w:t>سری فوریه</w:t>
+            </w:r>
+          </w:p>
+        </w:tc>
+        <w:tc>
+          <w:tcPr>
+            <w:tcW w:w="3117" w:type="dxa"/>
+          </w:tcPr>
+          <w:p>
+            <w:pPr>
+              <w:bidi/>
+              <w:jc w:val="center"/>
+              <w:cnfStyle w:val="100000000000" w:firstRow="1" w:lastRow="0" w:firstColumn="0" w:lastColumn="0" w:oddVBand="0" w:evenVBand="0" w:oddHBand="0" w:evenHBand="0" w:firstRowFirstColumn="0" w:firstRowLastColumn="0" w:lastRowFirstColumn="0" w:lastRowLastColumn="0"/>
+              <w:rPr>
+                <w:rFonts w:ascii="Cascadia Mono Light" w:hAnsi="Cascadia Mono Light" w:cs="B Lotus"/>
+                <w:sz w:val="36"/>
+                <w:szCs w:val="36"/>
+                <w:rtl/>
+                <w:lang w:bidi="fa-IR"/>
+              </w:rPr>
+            </w:pPr>
+            <w:r>
+              <w:rPr>
+                <w:rFonts w:ascii="Cascadia Mono Light" w:hAnsi="Cascadia Mono Light" w:cs="B Lotus" w:hint="cs"/>
+                <w:sz w:val="36"/>
+                <w:szCs w:val="36"/>
+                <w:rtl/>
+                <w:lang w:bidi="fa-IR"/>
+              </w:rPr>
+              <w:t>ویژگی</w:t>
+            </w:r>
+          </w:p>
+        </w:tc>
+      </w:tr>
+      <w:tr>
+        <w:trPr>
+          <w:cnfStyle w:val="000000100000" w:firstRow="0" w:lastRow="0" w:firstColumn="0" w:lastColumn="0" w:oddVBand="0" w:evenVBand="0" w:oddHBand="1" w:evenHBand="0" w:firstRowFirstColumn="0" w:firstRowLastColumn="0" w:lastRowFirstColumn="0" w:lastRowLastColumn="0"/>
+        </w:trPr>
+        <w:tc>
+          <w:tcPr>
+            <w:cnfStyle w:val="001000000000" w:firstRow="0" w:lastRow="0" w:firstColumn="1" w:lastColumn="0" w:oddVBand="0" w:evenVBand="0" w:oddHBand="0" w:evenHBand="0" w:firstRowFirstColumn="0" w:firstRowLastColumn="0" w:lastRowFirstColumn="0" w:lastRowLastColumn="0"/>
+            <w:tcW w:w="3116" w:type="dxa"/>
+          </w:tcPr>
+          <w:p>
+            <w:pPr>
+              <w:bidi/>
+              <w:jc w:val="center"/>
+              <w:rPr>
+                <w:rFonts w:ascii="Cascadia Mono Light" w:hAnsi="Cascadia Mono Light" w:cs="B Lotus"/>
+                <w:b w:val="0"/>
+                <w:bCs w:val="0"/>
+                <w:sz w:val="32"/>
+                <w:szCs w:val="32"/>
+                <w:rtl/>
+                <w:lang w:bidi="fa-IR"/>
+              </w:rPr>
+            </w:pPr>
+            <w:r>
+              <w:rPr>
+                <w:rFonts w:ascii="Cascadia Mono Light" w:hAnsi="Cascadia Mono Light" w:cs="B Lotus" w:hint="cs"/>
+                <w:b w:val="0"/>
+                <w:bCs w:val="0"/>
+                <w:sz w:val="32"/>
+                <w:szCs w:val="32"/>
+                <w:rtl/>
+                <w:lang w:bidi="fa-IR"/>
+              </w:rPr>
+              <w:t>پیوسته</w:t>
+            </w:r>
+          </w:p>
+        </w:tc>
+        <w:tc>
+          <w:tcPr>
+            <w:tcW w:w="3117" w:type="dxa"/>
+          </w:tcPr>
+          <w:p>
+            <w:pPr>
+              <w:bidi/>
+              <w:jc w:val="center"/>
+              <w:cnfStyle w:val="000000100000" w:firstRow="0" w:lastRow="0" w:firstColumn="0" w:lastColumn="0" w:oddVBand="0" w:evenVBand="0" w:oddHBand="1" w:evenHBand="0" w:firstRowFirstColumn="0" w:firstRowLastColumn="0" w:lastRowFirstColumn="0" w:lastRowLastColumn="0"/>
+              <w:rPr>
+                <w:rFonts w:ascii="Cascadia Mono Light" w:hAnsi="Cascadia Mono Light" w:cs="B Lotus"/>
+                <w:sz w:val="32"/>
+                <w:szCs w:val="32"/>
+                <w:rtl/>
+                <w:lang w:bidi="fa-IR"/>
+              </w:rPr>
+            </w:pPr>
+            <w:r>
+              <w:rPr>
+                <w:rFonts w:ascii="Cascadia Mono Light" w:hAnsi="Cascadia Mono Light" w:cs="B Lotus" w:hint="cs"/>
+                <w:sz w:val="32"/>
+                <w:szCs w:val="32"/>
+                <w:rtl/>
+                <w:lang w:bidi="fa-IR"/>
+              </w:rPr>
+              <w:t>پیوسته</w:t>
+            </w:r>
+          </w:p>
+        </w:tc>
+        <w:tc>
+          <w:tcPr>
+            <w:tcW w:w="3117" w:type="dxa"/>
+          </w:tcPr>
+          <w:p>
+            <w:pPr>
+              <w:bidi/>
+              <w:jc w:val="center"/>
+              <w:cnfStyle w:val="000000100000" w:firstRow="0" w:lastRow="0" w:firstColumn="0" w:lastColumn="0" w:oddVBand="0" w:evenVBand="0" w:oddHBand="1" w:evenHBand="0" w:firstRowFirstColumn="0" w:firstRowLastColumn="0" w:lastRowFirstColumn="0" w:lastRowLastColumn="0"/>
+              <w:rPr>
+                <w:rFonts w:ascii="Cascadia Mono Light" w:hAnsi="Cascadia Mono Light" w:cs="B Lotus"/>
+                <w:sz w:val="32"/>
+                <w:szCs w:val="32"/>
+                <w:rtl/>
+                <w:lang w:bidi="fa-IR"/>
+              </w:rPr>
+            </w:pPr>
+            <w:r>
+              <w:rPr>
+                <w:rFonts w:ascii="Cascadia Mono Light" w:hAnsi="Cascadia Mono Light" w:cs="B Lotus" w:hint="cs"/>
+                <w:sz w:val="32"/>
+                <w:szCs w:val="32"/>
+                <w:rtl/>
+                <w:lang w:bidi="fa-IR"/>
+              </w:rPr>
+              <w:t>نوع ورودی</w:t>
+            </w:r>
+          </w:p>
+        </w:tc>
+      </w:tr>
+      <w:tr>
+        <w:tc>
+          <w:tcPr>
+            <w:cnfStyle w:val="001000000000" w:firstRow="0" w:lastRow="0" w:firstColumn="1" w:lastColumn="0" w:oddVBand="0" w:evenVBand="0" w:oddHBand="0" w:evenHBand="0" w:firstRowFirstColumn="0" w:firstRowLastColumn="0" w:lastRowFirstColumn="0" w:lastRowLastColumn="0"/>
+            <w:tcW w:w="3116" w:type="dxa"/>
+          </w:tcPr>
+          <w:p>
+            <w:pPr>
+              <w:bidi/>
+              <w:jc w:val="center"/>
+              <w:rPr>
+                <w:rFonts w:ascii="Cascadia Mono Light" w:hAnsi="Cascadia Mono Light" w:cs="B Lotus"/>
+                <w:b w:val="0"/>
+                <w:bCs w:val="0"/>
+                <w:sz w:val="32"/>
+                <w:szCs w:val="32"/>
+                <w:rtl/>
+                <w:lang w:bidi="fa-IR"/>
+              </w:rPr>
+            </w:pPr>
+            <w:r>
+              <w:rPr>
+                <w:rFonts w:ascii="Cascadia Mono Light" w:hAnsi="Cascadia Mono Light" w:cs="B Lotus" w:hint="cs"/>
+                <w:b w:val="0"/>
+                <w:bCs w:val="0"/>
+                <w:sz w:val="32"/>
+                <w:szCs w:val="32"/>
+                <w:rtl/>
+                <w:lang w:bidi="fa-IR"/>
+              </w:rPr>
+              <w:t>غیر متناوب</w:t>
+            </w:r>
+          </w:p>
+        </w:tc>
+        <w:tc>
+          <w:tcPr>
+            <w:tcW w:w="3117" w:type="dxa"/>
+          </w:tcPr>
+          <w:p>
+            <w:pPr>
+              <w:bidi/>
+              <w:jc w:val="center"/>
+              <w:cnfStyle w:val="000000000000" w:firstRow="0" w:lastRow="0" w:firstColumn="0" w:lastColumn="0" w:oddVBand="0" w:evenVBand="0" w:oddHBand="0" w:evenHBand="0" w:firstRowFirstColumn="0" w:firstRowLastColumn="0" w:lastRowFirstColumn="0" w:lastRowLastColumn="0"/>
+              <w:rPr>
+                <w:rFonts w:ascii="Cascadia Mono Light" w:hAnsi="Cascadia Mono Light" w:cs="B Lotus"/>
+                <w:sz w:val="32"/>
+                <w:szCs w:val="32"/>
+                <w:rtl/>
+                <w:lang w:bidi="fa-IR"/>
+              </w:rPr>
+            </w:pPr>
+            <w:r>
+              <w:rPr>
+                <w:rFonts w:ascii="Cascadia Mono Light" w:hAnsi="Cascadia Mono Light" w:cs="B Lotus" w:hint="cs"/>
+                <w:sz w:val="32"/>
+                <w:szCs w:val="32"/>
+                <w:rtl/>
+                <w:lang w:bidi="fa-IR"/>
+              </w:rPr>
+              <w:t>متناوب</w:t>
+            </w:r>
+          </w:p>
+        </w:tc>
+        <w:tc>
+          <w:tcPr>
+            <w:tcW w:w="3117" w:type="dxa"/>
+          </w:tcPr>
+          <w:p>
+            <w:pPr>
+              <w:bidi/>
+              <w:jc w:val="center"/>
+              <w:cnfStyle w:val="000000000000" w:firstRow="0" w:lastRow="0" w:firstColumn="0" w:lastColumn="0" w:oddVBand="0" w:evenVBand="0" w:oddHBand="0" w:evenHBand="0" w:firstRowFirstColumn="0" w:firstRowLastColumn="0" w:lastRowFirstColumn="0" w:lastRowLastColumn="0"/>
+              <w:rPr>
+                <w:rFonts w:ascii="Cascadia Mono Light" w:hAnsi="Cascadia Mono Light" w:cs="B Lotus"/>
+                <w:sz w:val="32"/>
+                <w:szCs w:val="32"/>
+                <w:rtl/>
+                <w:lang w:bidi="fa-IR"/>
+              </w:rPr>
+            </w:pPr>
+            <w:r>
+              <w:rPr>
+                <w:rFonts w:ascii="Cascadia Mono Light" w:hAnsi="Cascadia Mono Light" w:cs="B Lotus" w:hint="cs"/>
+                <w:sz w:val="32"/>
+                <w:szCs w:val="32"/>
+                <w:rtl/>
+                <w:lang w:bidi="fa-IR"/>
+              </w:rPr>
+              <w:t>متناوب بودن/نبودن</w:t>
+            </w:r>
+          </w:p>
+        </w:tc>
+      </w:tr>
+      <w:tr>
+        <w:trPr>
+          <w:cnfStyle w:val="000000100000" w:firstRow="0" w:lastRow="0" w:firstColumn="0" w:lastColumn="0" w:oddVBand="0" w:evenVBand="0" w:oddHBand="1" w:evenHBand="0" w:firstRowFirstColumn="0" w:firstRowLastColumn="0" w:lastRowFirstColumn="0" w:lastRowLastColumn="0"/>
+        </w:trPr>
+        <w:tc>
+          <w:tcPr>
+            <w:cnfStyle w:val="001000000000" w:firstRow="0" w:lastRow="0" w:firstColumn="1" w:lastColumn="0" w:oddVBand="0" w:evenVBand="0" w:oddHBand="0" w:evenHBand="0" w:firstRowFirstColumn="0" w:firstRowLastColumn="0" w:lastRowFirstColumn="0" w:lastRowLastColumn="0"/>
+            <w:tcW w:w="3116" w:type="dxa"/>
+          </w:tcPr>
+          <w:p>
+            <w:pPr>
+              <w:bidi/>
+              <w:jc w:val="center"/>
+              <w:rPr>
+                <w:rFonts w:ascii="Cascadia Mono Light" w:hAnsi="Cascadia Mono Light" w:cs="B Lotus"/>
+                <w:b w:val="0"/>
+                <w:bCs w:val="0"/>
+                <w:sz w:val="32"/>
+                <w:szCs w:val="32"/>
+                <w:rtl/>
+                <w:lang w:bidi="fa-IR"/>
+              </w:rPr>
+            </w:pPr>
+            <w:r>
+              <w:rPr>
+                <w:rFonts w:ascii="Cascadia Mono Light" w:hAnsi="Cascadia Mono Light" w:cs="B Lotus" w:hint="cs"/>
+                <w:b w:val="0"/>
+                <w:bCs w:val="0"/>
+                <w:sz w:val="32"/>
+                <w:szCs w:val="32"/>
+                <w:rtl/>
+                <w:lang w:bidi="fa-IR"/>
+              </w:rPr>
+              <w:t>پیوسته</w:t>
+            </w:r>
+          </w:p>
+        </w:tc>
+        <w:tc>
+          <w:tcPr>
+            <w:tcW w:w="3117" w:type="dxa"/>
+          </w:tcPr>
+          <w:p>
+            <w:pPr>
+              <w:bidi/>
+              <w:jc w:val="center"/>
+              <w:cnfStyle w:val="000000100000" w:firstRow="0" w:lastRow="0" w:firstColumn="0" w:lastColumn="0" w:oddVBand="0" w:evenVBand="0" w:oddHBand="1" w:evenHBand="0" w:firstRowFirstColumn="0" w:firstRowLastColumn="0" w:lastRowFirstColumn="0" w:lastRowLastColumn="0"/>
+              <w:rPr>
+                <w:rFonts w:ascii="Cascadia Mono Light" w:hAnsi="Cascadia Mono Light" w:cs="B Lotus"/>
+                <w:sz w:val="32"/>
+                <w:szCs w:val="32"/>
+                <w:rtl/>
+                <w:lang w:bidi="fa-IR"/>
+              </w:rPr>
+            </w:pPr>
+            <w:r>
+              <w:rPr>
+                <w:rFonts w:ascii="Cascadia Mono Light" w:hAnsi="Cascadia Mono Light" w:cs="B Lotus" w:hint="cs"/>
+                <w:sz w:val="32"/>
+                <w:szCs w:val="32"/>
+                <w:rtl/>
+                <w:lang w:bidi="fa-IR"/>
+              </w:rPr>
+              <w:t>گسسته</w:t>
+            </w:r>
+          </w:p>
+        </w:tc>
+        <w:tc>
+          <w:tcPr>
+            <w:tcW w:w="3117" w:type="dxa"/>
+          </w:tcPr>
+          <w:p>
+            <w:pPr>
+              <w:bidi/>
+              <w:jc w:val="center"/>
+              <w:cnfStyle w:val="000000100000" w:firstRow="0" w:lastRow="0" w:firstColumn="0" w:lastColumn="0" w:oddVBand="0" w:evenVBand="0" w:oddHBand="1" w:evenHBand="0" w:firstRowFirstColumn="0" w:firstRowLastColumn="0" w:lastRowFirstColumn="0" w:lastRowLastColumn="0"/>
+              <w:rPr>
+                <w:rFonts w:ascii="Cascadia Mono Light" w:hAnsi="Cascadia Mono Light" w:cs="B Lotus"/>
+                <w:sz w:val="32"/>
+                <w:szCs w:val="32"/>
+                <w:rtl/>
+                <w:lang w:bidi="fa-IR"/>
+              </w:rPr>
+            </w:pPr>
+            <w:r>
+              <w:rPr>
+                <w:rFonts w:ascii="Cascadia Mono Light" w:hAnsi="Cascadia Mono Light" w:cs="B Lotus" w:hint="cs"/>
+                <w:sz w:val="32"/>
+                <w:szCs w:val="32"/>
+                <w:rtl/>
+                <w:lang w:bidi="fa-IR"/>
+              </w:rPr>
+              <w:t>خروجی در دامنه فرکانس</w:t>
+            </w:r>
+          </w:p>
+        </w:tc>
+      </w:tr>
+    </w:tbl>
+    <w:p>
+      <w:pPr>
+        <w:bidi/>
+        <w:jc w:val="both"/>
+        <w:rPr>
+          <w:rFonts w:ascii="Cascadia Mono Light" w:hAnsi="Cascadia Mono Light" w:cs="B Lotus"/>
+          <w:sz w:val="32"/>
+          <w:szCs w:val="32"/>
+          <w:rtl/>
+          <w:lang w:bidi="fa-IR"/>
+        </w:rPr>
+      </w:pPr>
+    </w:p>
+    <w:p>
+      <w:pPr>
+        <w:bidi/>
+        <w:jc w:val="both"/>
+        <w:rPr>
+          <w:rFonts w:ascii="Cascadia Mono Light" w:hAnsi="Cascadia Mono Light" w:cs="B Lotus"/>
+          <w:sz w:val="32"/>
+          <w:szCs w:val="32"/>
+          <w:rtl/>
+          <w:lang w:bidi="fa-IR"/>
+        </w:rPr>
+      </w:pPr>
+    </w:p>
+    <w:p>
+      <w:pPr>
+        <w:bidi/>
+        <w:jc w:val="both"/>
+        <w:rPr>
+          <w:rFonts w:ascii="Cascadia Mono Light" w:hAnsi="Cascadia Mono Light" w:cs="B Lotus"/>
+          <w:sz w:val="32"/>
+          <w:szCs w:val="32"/>
+          <w:rtl/>
+          <w:lang w:bidi="fa-IR"/>
+        </w:rPr>
+      </w:pPr>
+    </w:p>
+    <w:p>
+      <w:pPr>
+        <w:bidi/>
+        <w:jc w:val="both"/>
+        <w:rPr>
+          <w:rFonts w:ascii="Cascadia Mono Light" w:hAnsi="Cascadia Mono Light" w:cs="B Lotus" w:hint="cs"/>
           <w:sz w:val="32"/>
           <w:szCs w:val="32"/>
           <w:rtl/>
@@ -573,6 +1686,89 @@
     <w:p>
       <w:pPr>
         <w:bidi/>
+        <w:jc w:val="both"/>
+        <w:rPr>
+          <w:rFonts w:ascii="Cascadia Mono Light" w:hAnsi="Cascadia Mono Light" w:cs="B Lotus"/>
+          <w:sz w:val="32"/>
+          <w:szCs w:val="32"/>
+          <w:rtl/>
+          <w:lang w:bidi="fa-IR"/>
+        </w:rPr>
+      </w:pPr>
+    </w:p>
+    <w:p>
+      <w:pPr>
+        <w:bidi/>
+        <w:jc w:val="both"/>
+        <w:rPr>
+          <w:rFonts w:ascii="Cascadia Mono Light" w:hAnsi="Cascadia Mono Light" w:cs="B Lotus" w:hint="cs"/>
+          <w:sz w:val="32"/>
+          <w:szCs w:val="32"/>
+          <w:rtl/>
+          <w:lang w:bidi="fa-IR"/>
+        </w:rPr>
+      </w:pPr>
+    </w:p>
+    <w:p>
+      <w:pPr>
+        <w:bidi/>
+        <w:rPr>
+          <w:rFonts w:ascii="Cascadia Mono Light" w:hAnsi="Cascadia Mono Light" w:cs="B Lotus"/>
+          <w:sz w:val="32"/>
+          <w:szCs w:val="32"/>
+          <w:rtl/>
+          <w:lang w:bidi="fa-IR"/>
+        </w:rPr>
+      </w:pPr>
+    </w:p>
+    <w:p>
+      <w:pPr>
+        <w:bidi/>
+        <w:rPr>
+          <w:rFonts w:ascii="Cascadia Mono Light" w:hAnsi="Cascadia Mono Light" w:cs="B Lotus"/>
+          <w:sz w:val="32"/>
+          <w:szCs w:val="32"/>
+          <w:rtl/>
+          <w:lang w:bidi="fa-IR"/>
+        </w:rPr>
+      </w:pPr>
+    </w:p>
+    <w:p>
+      <w:pPr>
+        <w:bidi/>
+        <w:rPr>
+          <w:rFonts w:ascii="Cascadia Mono Light" w:hAnsi="Cascadia Mono Light" w:cs="B Lotus"/>
+          <w:sz w:val="32"/>
+          <w:szCs w:val="32"/>
+          <w:rtl/>
+          <w:lang w:bidi="fa-IR"/>
+        </w:rPr>
+      </w:pPr>
+      <w:r>
+        <w:rPr>
+          <w:rFonts w:ascii="Cascadia Mono Light" w:hAnsi="Cascadia Mono Light" w:cs="B Lotus" w:hint="cs"/>
+          <w:sz w:val="32"/>
+          <w:szCs w:val="32"/>
+          <w:rtl/>
+          <w:lang w:bidi="fa-IR"/>
+        </w:rPr>
+        <w:t>بخش ب</w:t>
+      </w:r>
+    </w:p>
+    <w:p>
+      <w:pPr>
+        <w:bidi/>
+        <w:rPr>
+          <w:rFonts w:ascii="Cascadia Mono Light" w:hAnsi="Cascadia Mono Light" w:cs="B Lotus"/>
+          <w:sz w:val="32"/>
+          <w:szCs w:val="32"/>
+          <w:lang w:bidi="fa-IR"/>
+        </w:rPr>
+      </w:pPr>
+    </w:p>
+    <w:p>
+      <w:pPr>
+        <w:bidi/>
         <w:rPr>
           <w:rFonts w:ascii="Cascadia Mono Light" w:hAnsi="Cascadia Mono Light" w:cs="B Lotus"/>
           <w:sz w:val="32"/>
@@ -623,6 +1819,7 @@
           <w:rtl/>
           <w:lang w:bidi="fa-IR"/>
         </w:rPr>
+        <w:lastRenderedPageBreak/>
         <w:t>س</w:t>
       </w:r>
     </w:p>
@@ -760,8 +1957,326 @@
           <w:rtl/>
           <w:lang w:bidi="fa-IR"/>
         </w:rPr>
-        <w:t xml:space="preserve">این معیار </w:t>
-      </w:r>
+        <w:t xml:space="preserve">این معیار نسبت سیگنال به نویز را میسنجد یعنی چه مقدار نویز در حین پردازش این تصویر افزوده شده اند نسبت به مقدار عکس اولیه. </w:t>
+      </w:r>
+      <w:r>
+        <w:rPr>
+          <w:rFonts w:ascii="Cascadia Mono Light" w:hAnsi="Cascadia Mono Light" w:cs="B Lotus" w:hint="cs"/>
+          <w:sz w:val="32"/>
+          <w:szCs w:val="32"/>
+          <w:rtl/>
+          <w:lang w:bidi="fa-IR"/>
+        </w:rPr>
+        <w:t xml:space="preserve">این معیار از روش </w:t>
+      </w:r>
+      <w:r>
+        <w:rPr>
+          <w:rFonts w:ascii="Cascadia Mono Light" w:hAnsi="Cascadia Mono Light" w:cs="B Lotus"/>
+          <w:sz w:val="32"/>
+          <w:szCs w:val="32"/>
+          <w:lang w:bidi="fa-IR"/>
+        </w:rPr>
+        <w:t>MSE</w:t>
+      </w:r>
+      <w:r>
+        <w:rPr>
+          <w:rFonts w:ascii="Cascadia Mono Light" w:hAnsi="Cascadia Mono Light" w:cs="B Lotus" w:hint="cs"/>
+          <w:sz w:val="32"/>
+          <w:szCs w:val="32"/>
+          <w:rtl/>
+          <w:lang w:bidi="fa-IR"/>
+        </w:rPr>
+        <w:t xml:space="preserve"> برای تعریف تابع هزینه خود استفاده میکند به این شکل که برای هر پیکسل تفاوت بین مقدار اصلی آن با مقدار بازسازی شده آن را بدست میاورد و بعد از آن به توان 2 میرساند و در نهایت همه این مقادیر را با هم جمع میکند. </w:t>
+      </w:r>
+      <w:r>
+        <w:rPr>
+          <w:rFonts w:ascii="Cascadia Mono Light" w:hAnsi="Cascadia Mono Light" w:cs="B Lotus" w:hint="cs"/>
+          <w:sz w:val="32"/>
+          <w:szCs w:val="32"/>
+          <w:rtl/>
+          <w:lang w:bidi="fa-IR"/>
+        </w:rPr>
+        <w:t xml:space="preserve">بعد از محاسبه </w:t>
+      </w:r>
+      <w:r>
+        <w:rPr>
+          <w:rFonts w:ascii="Cascadia Mono Light" w:hAnsi="Cascadia Mono Light" w:cs="B Lotus"/>
+          <w:sz w:val="32"/>
+          <w:szCs w:val="32"/>
+          <w:lang w:bidi="fa-IR"/>
+        </w:rPr>
+        <w:t>MSE</w:t>
+      </w:r>
+      <w:r>
+        <w:rPr>
+          <w:rFonts w:ascii="Cascadia Mono Light" w:hAnsi="Cascadia Mono Light" w:cs="B Lotus" w:hint="cs"/>
+          <w:sz w:val="32"/>
+          <w:szCs w:val="32"/>
+          <w:rtl/>
+          <w:lang w:bidi="fa-IR"/>
+        </w:rPr>
+        <w:t xml:space="preserve">، خود </w:t>
+      </w:r>
+      <w:r>
+        <w:rPr>
+          <w:rFonts w:ascii="Cascadia Mono Light" w:hAnsi="Cascadia Mono Light" w:cs="B Lotus"/>
+          <w:sz w:val="32"/>
+          <w:szCs w:val="32"/>
+          <w:lang w:bidi="fa-IR"/>
+        </w:rPr>
+        <w:t>PSNR</w:t>
+      </w:r>
+      <w:r>
+        <w:rPr>
+          <w:rFonts w:ascii="Cascadia Mono Light" w:hAnsi="Cascadia Mono Light" w:cs="B Lotus" w:hint="cs"/>
+          <w:sz w:val="32"/>
+          <w:szCs w:val="32"/>
+          <w:rtl/>
+          <w:lang w:bidi="fa-IR"/>
+        </w:rPr>
+        <w:t xml:space="preserve"> را محاسبه میکنیم با فرمول زیر:</w:t>
+      </w:r>
+    </w:p>
+    <w:p>
+      <w:pPr>
+        <w:rPr>
+          <w:rFonts w:ascii="Cascadia Mono Light" w:hAnsi="Cascadia Mono Light" w:cs="B Lotus"/>
+          <w:sz w:val="32"/>
+          <w:szCs w:val="32"/>
+          <w:lang w:bidi="fa-IR"/>
+        </w:rPr>
+      </w:pPr>
+      <w:r>
+        <w:rPr>
+          <w:rFonts w:ascii="Cascadia Mono Light" w:hAnsi="Cascadia Mono Light" w:cs="B Lotus"/>
+          <w:sz w:val="32"/>
+          <w:szCs w:val="32"/>
+          <w:lang w:bidi="fa-IR"/>
+        </w:rPr>
+        <w:t xml:space="preserve">PSNR = 10 * LOG10 </w:t>
+      </w:r>
+      <w:proofErr w:type="gramStart"/>
+      <w:r>
+        <w:rPr>
+          <w:rFonts w:ascii="Cascadia Mono Light" w:hAnsi="Cascadia Mono Light" w:cs="B Lotus"/>
+          <w:sz w:val="32"/>
+          <w:szCs w:val="32"/>
+          <w:lang w:bidi="fa-IR"/>
+        </w:rPr>
+        <w:t>( (</w:t>
+      </w:r>
+      <w:proofErr w:type="gramEnd"/>
+      <w:r>
+        <w:rPr>
+          <w:rFonts w:ascii="Cascadia Mono Light" w:hAnsi="Cascadia Mono Light" w:cs="B Lotus"/>
+          <w:sz w:val="32"/>
+          <w:szCs w:val="32"/>
+          <w:lang w:bidi="fa-IR"/>
+        </w:rPr>
+        <w:t>MAX</w:t>
+      </w:r>
+      <w:r>
+        <w:rPr>
+          <w:rFonts w:ascii="Cascadia Mono Light" w:hAnsi="Cascadia Mono Light" w:cs="B Lotus"/>
+          <w:sz w:val="32"/>
+          <w:szCs w:val="32"/>
+          <w:vertAlign w:val="subscript"/>
+          <w:lang w:bidi="fa-IR"/>
+        </w:rPr>
+        <w:t>I</w:t>
+      </w:r>
+      <w:r>
+        <w:rPr>
+          <w:rFonts w:ascii="Cascadia Mono Light" w:hAnsi="Cascadia Mono Light" w:cs="B Lotus"/>
+          <w:sz w:val="32"/>
+          <w:szCs w:val="32"/>
+          <w:lang w:bidi="fa-IR"/>
+        </w:rPr>
+        <w:t>)</w:t>
+      </w:r>
+      <w:r>
+        <w:rPr>
+          <w:rFonts w:ascii="Cascadia Mono Light" w:hAnsi="Cascadia Mono Light" w:cs="B Lotus"/>
+          <w:sz w:val="32"/>
+          <w:szCs w:val="32"/>
+          <w:vertAlign w:val="superscript"/>
+          <w:lang w:bidi="fa-IR"/>
+        </w:rPr>
+        <w:t>2</w:t>
+      </w:r>
+      <w:r>
+        <w:rPr>
+          <w:rFonts w:ascii="Cascadia Mono Light" w:hAnsi="Cascadia Mono Light" w:cs="B Lotus"/>
+          <w:sz w:val="32"/>
+          <w:szCs w:val="32"/>
+          <w:lang w:bidi="fa-IR"/>
+        </w:rPr>
+        <w:t xml:space="preserve"> / MSE)</w:t>
+      </w:r>
+    </w:p>
+    <w:p>
+      <w:pPr>
+        <w:bidi/>
+        <w:jc w:val="both"/>
+        <w:rPr>
+          <w:rFonts w:ascii="Cascadia Mono Light" w:hAnsi="Cascadia Mono Light" w:cs="B Lotus"/>
+          <w:sz w:val="32"/>
+          <w:szCs w:val="32"/>
+          <w:rtl/>
+          <w:lang w:bidi="fa-IR"/>
+        </w:rPr>
+      </w:pPr>
+      <w:r>
+        <w:rPr>
+          <w:rFonts w:ascii="Cascadia Mono Light" w:hAnsi="Cascadia Mono Light" w:cs="B Lotus" w:hint="cs"/>
+          <w:sz w:val="32"/>
+          <w:szCs w:val="32"/>
+          <w:rtl/>
+          <w:lang w:bidi="fa-IR"/>
+        </w:rPr>
+        <w:t xml:space="preserve">که </w:t>
+      </w:r>
+      <w:r>
+        <w:rPr>
+          <w:rFonts w:ascii="Cascadia Mono Light" w:hAnsi="Cascadia Mono Light" w:cs="B Lotus"/>
+          <w:sz w:val="32"/>
+          <w:szCs w:val="32"/>
+          <w:lang w:bidi="fa-IR"/>
+        </w:rPr>
+        <w:t>MAX</w:t>
+      </w:r>
+      <w:r>
+        <w:rPr>
+          <w:rFonts w:ascii="Cascadia Mono Light" w:hAnsi="Cascadia Mono Light" w:cs="B Lotus"/>
+          <w:sz w:val="32"/>
+          <w:szCs w:val="32"/>
+          <w:vertAlign w:val="subscript"/>
+          <w:lang w:bidi="fa-IR"/>
+        </w:rPr>
+        <w:t>I</w:t>
+      </w:r>
+      <w:r>
+        <w:rPr>
+          <w:rFonts w:ascii="Cascadia Mono Light" w:hAnsi="Cascadia Mono Light" w:cs="B Lotus" w:hint="cs"/>
+          <w:sz w:val="32"/>
+          <w:szCs w:val="32"/>
+          <w:rtl/>
+          <w:lang w:bidi="fa-IR"/>
+        </w:rPr>
+        <w:t xml:space="preserve"> در واقع بیشترین مقدار ممکن برای یک پیکسل هست (مثلا در 8 بیت میشود 255). در نهایت خروجی به صورت </w:t>
+      </w:r>
+      <w:r>
+        <w:rPr>
+          <w:rFonts w:ascii="Cascadia Mono Light" w:hAnsi="Cascadia Mono Light" w:cs="B Lotus"/>
+          <w:sz w:val="32"/>
+          <w:szCs w:val="32"/>
+          <w:lang w:bidi="fa-IR"/>
+        </w:rPr>
+        <w:t>decibels</w:t>
+      </w:r>
+      <w:r>
+        <w:rPr>
+          <w:rFonts w:ascii="Cascadia Mono Light" w:hAnsi="Cascadia Mono Light" w:cs="B Lotus" w:hint="cs"/>
+          <w:sz w:val="32"/>
+          <w:szCs w:val="32"/>
+          <w:rtl/>
+          <w:lang w:bidi="fa-IR"/>
+        </w:rPr>
+        <w:t xml:space="preserve"> ظاهر میشود. </w:t>
+      </w:r>
+    </w:p>
+    <w:p>
+      <w:pPr>
+        <w:bidi/>
+        <w:jc w:val="both"/>
+        <w:rPr>
+          <w:rFonts w:ascii="Cascadia Mono Light" w:hAnsi="Cascadia Mono Light" w:cs="B Lotus"/>
+          <w:sz w:val="32"/>
+          <w:szCs w:val="32"/>
+          <w:rtl/>
+          <w:lang w:bidi="fa-IR"/>
+        </w:rPr>
+      </w:pPr>
+      <w:r>
+        <w:rPr>
+          <w:rFonts w:ascii="Cascadia Mono Light" w:hAnsi="Cascadia Mono Light" w:cs="B Lotus" w:hint="cs"/>
+          <w:sz w:val="32"/>
+          <w:szCs w:val="32"/>
+          <w:rtl/>
+          <w:lang w:bidi="fa-IR"/>
+        </w:rPr>
+        <w:t xml:space="preserve">هر چه قدر میزان </w:t>
+      </w:r>
+      <w:r>
+        <w:rPr>
+          <w:rFonts w:ascii="Cascadia Mono Light" w:hAnsi="Cascadia Mono Light" w:cs="B Lotus"/>
+          <w:sz w:val="32"/>
+          <w:szCs w:val="32"/>
+          <w:lang w:bidi="fa-IR"/>
+        </w:rPr>
+        <w:t>PSNR</w:t>
+      </w:r>
+      <w:r>
+        <w:rPr>
+          <w:rFonts w:ascii="Cascadia Mono Light" w:hAnsi="Cascadia Mono Light" w:cs="B Lotus" w:hint="cs"/>
+          <w:sz w:val="32"/>
+          <w:szCs w:val="32"/>
+          <w:rtl/>
+          <w:lang w:bidi="fa-IR"/>
+        </w:rPr>
+        <w:t xml:space="preserve"> بالاتر باشد به این معنی است که تصویر بازسازی شده کیفیت بالاتری دارد، یعنی به تصویر اصلی بسیار نزدیک است و نویز کمی دارد. اگر مقدار </w:t>
+      </w:r>
+      <w:r>
+        <w:rPr>
+          <w:rFonts w:ascii="Cascadia Mono Light" w:hAnsi="Cascadia Mono Light" w:cs="B Lotus"/>
+          <w:sz w:val="32"/>
+          <w:szCs w:val="32"/>
+          <w:lang w:bidi="fa-IR"/>
+        </w:rPr>
+        <w:t>MSE</w:t>
+      </w:r>
+      <w:r>
+        <w:rPr>
+          <w:rFonts w:ascii="Cascadia Mono Light" w:hAnsi="Cascadia Mono Light" w:cs="B Lotus" w:hint="cs"/>
+          <w:sz w:val="32"/>
+          <w:szCs w:val="32"/>
+          <w:rtl/>
+          <w:lang w:bidi="fa-IR"/>
+        </w:rPr>
+        <w:t xml:space="preserve"> صفر شود یعنی اینکه تصویر بازسازی شده دقیقا برابر با تصویر اصلی است، مقدار </w:t>
+      </w:r>
+      <w:r>
+        <w:rPr>
+          <w:rFonts w:ascii="Cascadia Mono Light" w:hAnsi="Cascadia Mono Light" w:cs="B Lotus"/>
+          <w:sz w:val="32"/>
+          <w:szCs w:val="32"/>
+          <w:lang w:bidi="fa-IR"/>
+        </w:rPr>
+        <w:t>PSNR</w:t>
+      </w:r>
+      <w:r>
+        <w:rPr>
+          <w:rFonts w:ascii="Cascadia Mono Light" w:hAnsi="Cascadia Mono Light" w:cs="B Lotus" w:hint="cs"/>
+          <w:sz w:val="32"/>
+          <w:szCs w:val="32"/>
+          <w:rtl/>
+          <w:lang w:bidi="fa-IR"/>
+        </w:rPr>
+        <w:t xml:space="preserve"> بینهایت میشود. </w:t>
+      </w:r>
+    </w:p>
+    <w:p>
+      <w:pPr>
+        <w:bidi/>
+        <w:jc w:val="both"/>
+        <w:rPr>
+          <w:rFonts w:ascii="Cascadia Mono Light" w:hAnsi="Cascadia Mono Light" w:cs="B Lotus"/>
+          <w:sz w:val="32"/>
+          <w:szCs w:val="32"/>
+          <w:rtl/>
+          <w:lang w:bidi="fa-IR"/>
+        </w:rPr>
+      </w:pPr>
       <w:r>
         <w:rPr>
           <w:rFonts w:ascii="Cascadia Mono Light" w:hAnsi="Cascadia Mono Light" w:cs="B Lotus" w:hint="cs"/>
@@ -771,65 +2286,85 @@
           <w:lang w:bidi="fa-IR"/>
         </w:rPr>
         <w:lastRenderedPageBreak/>
-        <w:t xml:space="preserve">نسبت سیگنال به نویز را میسنجد یعنی چه مقدار نویز در حین پردازش این تصویر افزوده شده اند نسبت به مقدار عکس اولیه. </w:t>
-      </w:r>
-      <w:r>
-        <w:rPr>
-          <w:rFonts w:ascii="Cascadia Mono Light" w:hAnsi="Cascadia Mono Light" w:cs="B Lotus" w:hint="cs"/>
-          <w:sz w:val="32"/>
-          <w:szCs w:val="32"/>
-          <w:rtl/>
-          <w:lang w:bidi="fa-IR"/>
-        </w:rPr>
-        <w:t xml:space="preserve">این معیار از روش </w:t>
-      </w:r>
-      <w:r>
-        <w:rPr>
-          <w:rFonts w:ascii="Cascadia Mono Light" w:hAnsi="Cascadia Mono Light" w:cs="B Lotus"/>
-          <w:sz w:val="32"/>
-          <w:szCs w:val="32"/>
-          <w:lang w:bidi="fa-IR"/>
-        </w:rPr>
-        <w:t>MSE</w:t>
-      </w:r>
-      <w:r>
-        <w:rPr>
-          <w:rFonts w:ascii="Cascadia Mono Light" w:hAnsi="Cascadia Mono Light" w:cs="B Lotus" w:hint="cs"/>
-          <w:sz w:val="32"/>
-          <w:szCs w:val="32"/>
-          <w:rtl/>
-          <w:lang w:bidi="fa-IR"/>
-        </w:rPr>
-        <w:t xml:space="preserve"> برای تعریف تابع هزینه خود استفاده میکند به این شکل که برای هر پیکسل تفاوت بین مقدار اصلی آن با مقدار بازسازی شده آن را بدست میاورد و بعد از آن به توان 2 میرساند و در نهایت همه این مقادیر را با هم جمع میکند. </w:t>
-      </w:r>
-      <w:r>
-        <w:rPr>
-          <w:rFonts w:ascii="Cascadia Mono Light" w:hAnsi="Cascadia Mono Light" w:cs="B Lotus" w:hint="cs"/>
-          <w:sz w:val="32"/>
-          <w:szCs w:val="32"/>
-          <w:rtl/>
-          <w:lang w:bidi="fa-IR"/>
-        </w:rPr>
-        <w:t xml:space="preserve">بعد از محاسبه </w:t>
-      </w:r>
-      <w:r>
-        <w:rPr>
-          <w:rFonts w:ascii="Cascadia Mono Light" w:hAnsi="Cascadia Mono Light" w:cs="B Lotus"/>
-          <w:sz w:val="32"/>
-          <w:szCs w:val="32"/>
-          <w:lang w:bidi="fa-IR"/>
-        </w:rPr>
-        <w:t>MSE</w:t>
-      </w:r>
-      <w:r>
-        <w:rPr>
-          <w:rFonts w:ascii="Cascadia Mono Light" w:hAnsi="Cascadia Mono Light" w:cs="B Lotus" w:hint="cs"/>
-          <w:sz w:val="32"/>
-          <w:szCs w:val="32"/>
-          <w:rtl/>
-          <w:lang w:bidi="fa-IR"/>
-        </w:rPr>
-        <w:t xml:space="preserve">، خود </w:t>
+        <w:t xml:space="preserve">در هر بخش توضیح گزارش کار مربوط به آن بخش را آوردیم. </w:t>
+      </w:r>
+    </w:p>
+    <w:p>
+      <w:pPr>
+        <w:bidi/>
+        <w:rPr>
+          <w:rFonts w:ascii="Cascadia Mono Light" w:hAnsi="Cascadia Mono Light" w:cs="B Lotus"/>
+          <w:sz w:val="32"/>
+          <w:szCs w:val="32"/>
+          <w:rtl/>
+          <w:lang w:bidi="fa-IR"/>
+        </w:rPr>
+      </w:pPr>
+    </w:p>
+    <w:p>
+      <w:pPr>
+        <w:bidi/>
+        <w:rPr>
+          <w:rFonts w:ascii="Cascadia Mono Light" w:hAnsi="Cascadia Mono Light" w:cs="B Lotus"/>
+          <w:sz w:val="32"/>
+          <w:szCs w:val="32"/>
+          <w:rtl/>
+          <w:lang w:bidi="fa-IR"/>
+        </w:rPr>
+      </w:pPr>
+    </w:p>
+    <w:p>
+      <w:pPr>
+        <w:pStyle w:val="Heading2"/>
+        <w:shd w:val="clear" w:color="auto" w:fill="60EEEB"/>
+        <w:bidi/>
+        <w:jc w:val="center"/>
+        <w:rPr>
+          <w:rFonts w:cs="B Lotus"/>
+          <w:b/>
+          <w:bCs/>
+          <w:color w:val="000000" w:themeColor="text1"/>
+          <w:sz w:val="40"/>
+          <w:szCs w:val="40"/>
+          <w:rtl/>
+          <w:lang w:bidi="fa-IR"/>
+        </w:rPr>
+      </w:pPr>
+      <w:r>
+        <w:rPr>
+          <w:rFonts w:cs="B Lotus" w:hint="cs"/>
+          <w:b/>
+          <w:bCs/>
+          <w:color w:val="000000" w:themeColor="text1"/>
+          <w:sz w:val="40"/>
+          <w:szCs w:val="40"/>
+          <w:rtl/>
+          <w:lang w:bidi="fa-IR"/>
+        </w:rPr>
+        <w:t>بخش الف</w:t>
+      </w:r>
+    </w:p>
+    <w:p>
+      <w:pPr>
+        <w:bidi/>
+        <w:jc w:val="both"/>
+        <w:rPr>
+          <w:rFonts w:ascii="Cascadia Mono Light" w:hAnsi="Cascadia Mono Light" w:cs="B Lotus"/>
+          <w:sz w:val="32"/>
+          <w:szCs w:val="32"/>
+          <w:rtl/>
+          <w:lang w:bidi="fa-IR"/>
+        </w:rPr>
+      </w:pPr>
+      <w:r>
+        <w:rPr>
+          <w:rFonts w:ascii="Cascadia Mono Light" w:hAnsi="Cascadia Mono Light" w:cs="B Lotus" w:hint="cs"/>
+          <w:sz w:val="32"/>
+          <w:szCs w:val="32"/>
+          <w:rtl/>
+          <w:lang w:bidi="fa-IR"/>
+        </w:rPr>
+        <w:t xml:space="preserve">در این بخش یک ماسک ایده آل ایجاد کردیم و 3 بار شعاع آن را افزایش دادیم و نتایج مختلف بدست آوردیم و در پایین هر مرحله مقدار </w:t>
       </w:r>
       <w:r>
         <w:rPr>
@@ -848,84 +2383,7 @@
           <w:rtl/>
           <w:lang w:bidi="fa-IR"/>
         </w:rPr>
-        <w:t xml:space="preserve"> را محاسبه میکنیم با فرمول زیر:</w:t>
-      </w:r>
-    </w:p>
-    <w:p>
-      <w:pPr>
-        <w:rPr>
-          <w:rFonts w:ascii="Cascadia Mono Light" w:hAnsi="Cascadia Mono Light" w:cs="B Lotus"/>
-          <w:sz w:val="32"/>
-          <w:szCs w:val="32"/>
-          <w:lang w:bidi="fa-IR"/>
-        </w:rPr>
-      </w:pPr>
-      <w:r>
-        <w:rPr>
-          <w:rFonts w:ascii="Cascadia Mono Light" w:hAnsi="Cascadia Mono Light" w:cs="B Lotus"/>
-          <w:sz w:val="32"/>
-          <w:szCs w:val="32"/>
-          <w:lang w:bidi="fa-IR"/>
-        </w:rPr>
-        <w:t xml:space="preserve">PSNR = 10 * LOG10 </w:t>
-      </w:r>
-      <w:proofErr w:type="gramStart"/>
-      <w:r>
-        <w:rPr>
-          <w:rFonts w:ascii="Cascadia Mono Light" w:hAnsi="Cascadia Mono Light" w:cs="B Lotus"/>
-          <w:sz w:val="32"/>
-          <w:szCs w:val="32"/>
-          <w:lang w:bidi="fa-IR"/>
-        </w:rPr>
-        <w:t>( (</w:t>
-      </w:r>
-      <w:proofErr w:type="gramEnd"/>
-      <w:r>
-        <w:rPr>
-          <w:rFonts w:ascii="Cascadia Mono Light" w:hAnsi="Cascadia Mono Light" w:cs="B Lotus"/>
-          <w:sz w:val="32"/>
-          <w:szCs w:val="32"/>
-          <w:lang w:bidi="fa-IR"/>
-        </w:rPr>
-        <w:t>MAX</w:t>
-      </w:r>
-      <w:r>
-        <w:rPr>
-          <w:rFonts w:ascii="Cascadia Mono Light" w:hAnsi="Cascadia Mono Light" w:cs="B Lotus"/>
-          <w:sz w:val="32"/>
-          <w:szCs w:val="32"/>
-          <w:vertAlign w:val="subscript"/>
-          <w:lang w:bidi="fa-IR"/>
-        </w:rPr>
-        <w:t>I</w:t>
-      </w:r>
-      <w:r>
-        <w:rPr>
-          <w:rFonts w:ascii="Cascadia Mono Light" w:hAnsi="Cascadia Mono Light" w:cs="B Lotus"/>
-          <w:sz w:val="32"/>
-          <w:szCs w:val="32"/>
-          <w:lang w:bidi="fa-IR"/>
-        </w:rPr>
-        <w:t>)</w:t>
-      </w:r>
-      <w:r>
-        <w:rPr>
-          <w:rFonts w:ascii="Cascadia Mono Light" w:hAnsi="Cascadia Mono Light" w:cs="B Lotus"/>
-          <w:sz w:val="32"/>
-          <w:szCs w:val="32"/>
-          <w:vertAlign w:val="superscript"/>
-          <w:lang w:bidi="fa-IR"/>
-        </w:rPr>
-        <w:t>2</w:t>
-      </w:r>
-      <w:r>
-        <w:rPr>
-          <w:rFonts w:ascii="Cascadia Mono Light" w:hAnsi="Cascadia Mono Light" w:cs="B Lotus"/>
-          <w:sz w:val="32"/>
-          <w:szCs w:val="32"/>
-          <w:lang w:bidi="fa-IR"/>
-        </w:rPr>
-        <w:t xml:space="preserve"> / MSE)</w:t>
+        <w:t xml:space="preserve"> آن را گزارش کردیم. </w:t>
       </w:r>
     </w:p>
     <w:p>
@@ -940,64 +2398,6 @@
           <w:lang w:bidi="fa-IR"/>
         </w:rPr>
       </w:pPr>
-      <w:r>
-        <w:rPr>
-          <w:rFonts w:ascii="Cascadia Mono Light" w:hAnsi="Cascadia Mono Light" w:cs="B Lotus" w:hint="cs"/>
-          <w:sz w:val="32"/>
-          <w:szCs w:val="32"/>
-          <w:rtl/>
-          <w:lang w:bidi="fa-IR"/>
-        </w:rPr>
-        <w:t xml:space="preserve">که </w:t>
-      </w:r>
-      <w:r>
-        <w:rPr>
-          <w:rFonts w:ascii="Cascadia Mono Light" w:hAnsi="Cascadia Mono Light" w:cs="B Lotus"/>
-          <w:sz w:val="32"/>
-          <w:szCs w:val="32"/>
-          <w:lang w:bidi="fa-IR"/>
-        </w:rPr>
-        <w:t>MAX</w:t>
-      </w:r>
-      <w:r>
-        <w:rPr>
-          <w:rFonts w:ascii="Cascadia Mono Light" w:hAnsi="Cascadia Mono Light" w:cs="B Lotus"/>
-          <w:sz w:val="32"/>
-          <w:szCs w:val="32"/>
-          <w:vertAlign w:val="subscript"/>
-          <w:lang w:bidi="fa-IR"/>
-        </w:rPr>
-        <w:t>I</w:t>
-      </w:r>
-      <w:r>
-        <w:rPr>
-          <w:rFonts w:ascii="Cascadia Mono Light" w:hAnsi="Cascadia Mono Light" w:cs="B Lotus" w:hint="cs"/>
-          <w:sz w:val="32"/>
-          <w:szCs w:val="32"/>
-          <w:rtl/>
-          <w:lang w:bidi="fa-IR"/>
-        </w:rPr>
-        <w:t xml:space="preserve"> در واقع بیشترین مقدار ممکن برای یک پیکسل هست (مثلا در 8 بیت میشود 255). در نهایت خروجی به صورت </w:t>
-      </w:r>
-      <w:r>
-        <w:rPr>
-          <w:rFonts w:ascii="Cascadia Mono Light" w:hAnsi="Cascadia Mono Light" w:cs="B Lotus"/>
-          <w:sz w:val="32"/>
-          <w:szCs w:val="32"/>
-          <w:lang w:bidi="fa-IR"/>
-        </w:rPr>
-        <w:t>decibels</w:t>
-      </w:r>
-      <w:r>
-        <w:rPr>
-          <w:rFonts w:ascii="Cascadia Mono Light" w:hAnsi="Cascadia Mono Light" w:cs="B Lotus" w:hint="cs"/>
-          <w:sz w:val="32"/>
-          <w:szCs w:val="32"/>
-          <w:rtl/>
-          <w:lang w:bidi="fa-IR"/>
-        </w:rPr>
-        <w:t xml:space="preserve"> ظاهر میشود. </w:t>
-      </w:r>
     </w:p>
     <w:p>
       <w:pPr>
@@ -1011,210 +2411,35 @@
           <w:lang w:bidi="fa-IR"/>
         </w:rPr>
       </w:pPr>
-      <w:r>
-        <w:rPr>
-          <w:rFonts w:ascii="Cascadia Mono Light" w:hAnsi="Cascadia Mono Light" w:cs="B Lotus" w:hint="cs"/>
-          <w:sz w:val="32"/>
-          <w:szCs w:val="32"/>
-          <w:rtl/>
-          <w:lang w:bidi="fa-IR"/>
-        </w:rPr>
-        <w:t xml:space="preserve">هر چه قدر میزان </w:t>
-      </w:r>
-      <w:r>
-        <w:rPr>
-          <w:rFonts w:ascii="Cascadia Mono Light" w:hAnsi="Cascadia Mono Light" w:cs="B Lotus"/>
-          <w:sz w:val="32"/>
-          <w:szCs w:val="32"/>
-          <w:lang w:bidi="fa-IR"/>
-        </w:rPr>
-        <w:t>PSNR</w:t>
-      </w:r>
-      <w:r>
-        <w:rPr>
-          <w:rFonts w:ascii="Cascadia Mono Light" w:hAnsi="Cascadia Mono Light" w:cs="B Lotus" w:hint="cs"/>
-          <w:sz w:val="32"/>
-          <w:szCs w:val="32"/>
-          <w:rtl/>
-          <w:lang w:bidi="fa-IR"/>
-        </w:rPr>
-        <w:t xml:space="preserve"> بالاتر باشد به این معنی است که تصویر بازسازی شده کیفیت بالاتری دارد، یعنی به تصویر اصلی بسیار نزدیک است و نویز کمی دارد. اگر مقدار </w:t>
-      </w:r>
-      <w:r>
-        <w:rPr>
-          <w:rFonts w:ascii="Cascadia Mono Light" w:hAnsi="Cascadia Mono Light" w:cs="B Lotus"/>
-          <w:sz w:val="32"/>
-          <w:szCs w:val="32"/>
-          <w:lang w:bidi="fa-IR"/>
-        </w:rPr>
-        <w:t>MSE</w:t>
-      </w:r>
-      <w:r>
-        <w:rPr>
-          <w:rFonts w:ascii="Cascadia Mono Light" w:hAnsi="Cascadia Mono Light" w:cs="B Lotus" w:hint="cs"/>
-          <w:sz w:val="32"/>
-          <w:szCs w:val="32"/>
-          <w:rtl/>
-          <w:lang w:bidi="fa-IR"/>
-        </w:rPr>
-        <w:t xml:space="preserve"> صفر شود یعنی اینکه تصویر بازسازی شده دقیقا برابر با تصویر اصلی است، مقدار </w:t>
-      </w:r>
-      <w:r>
-        <w:rPr>
-          <w:rFonts w:ascii="Cascadia Mono Light" w:hAnsi="Cascadia Mono Light" w:cs="B Lotus"/>
-          <w:sz w:val="32"/>
-          <w:szCs w:val="32"/>
-          <w:lang w:bidi="fa-IR"/>
-        </w:rPr>
-        <w:t>PSNR</w:t>
-      </w:r>
-      <w:r>
-        <w:rPr>
-          <w:rFonts w:ascii="Cascadia Mono Light" w:hAnsi="Cascadia Mono Light" w:cs="B Lotus" w:hint="cs"/>
-          <w:sz w:val="32"/>
-          <w:szCs w:val="32"/>
-          <w:rtl/>
-          <w:lang w:bidi="fa-IR"/>
-        </w:rPr>
-        <w:t xml:space="preserve"> بینهایت میشود. </w:t>
-      </w:r>
-    </w:p>
-    <w:p>
-      <w:pPr>
-        <w:bidi/>
-        <w:rPr>
-          <w:rFonts w:ascii="Cascadia Mono Light" w:hAnsi="Cascadia Mono Light" w:cs="B Lotus"/>
-          <w:sz w:val="32"/>
-          <w:szCs w:val="32"/>
-          <w:rtl/>
-          <w:lang w:bidi="fa-IR"/>
-        </w:rPr>
-      </w:pPr>
-    </w:p>
-    <w:p>
-      <w:pPr>
-        <w:bidi/>
-        <w:rPr>
-          <w:rFonts w:ascii="Cascadia Mono Light" w:hAnsi="Cascadia Mono Light" w:cs="B Lotus"/>
-          <w:sz w:val="32"/>
-          <w:szCs w:val="32"/>
-          <w:rtl/>
-          <w:lang w:bidi="fa-IR"/>
-        </w:rPr>
-      </w:pPr>
-      <w:r>
-        <w:rPr>
-          <w:rFonts w:ascii="Cascadia Mono Light" w:hAnsi="Cascadia Mono Light" w:cs="B Lotus" w:hint="cs"/>
-          <w:sz w:val="32"/>
-          <w:szCs w:val="32"/>
-          <w:rtl/>
-          <w:lang w:bidi="fa-IR"/>
-        </w:rPr>
-        <w:t>بخش الف</w:t>
-      </w:r>
-    </w:p>
-    <w:p>
-      <w:pPr>
-        <w:bidi/>
-        <w:jc w:val="both"/>
-        <w:rPr>
-          <w:rFonts w:ascii="Cascadia Mono Light" w:hAnsi="Cascadia Mono Light" w:cs="B Lotus"/>
-          <w:sz w:val="32"/>
-          <w:szCs w:val="32"/>
-          <w:rtl/>
-          <w:lang w:bidi="fa-IR"/>
-        </w:rPr>
-      </w:pPr>
-      <w:r>
-        <w:rPr>
-          <w:rFonts w:ascii="Cascadia Mono Light" w:hAnsi="Cascadia Mono Light" w:cs="B Lotus" w:hint="cs"/>
-          <w:sz w:val="32"/>
-          <w:szCs w:val="32"/>
-          <w:rtl/>
-          <w:lang w:bidi="fa-IR"/>
-        </w:rPr>
-        <w:t xml:space="preserve">در این بخش یک ماسک ایده آل ایجاد کردیم و 3 بار شعاع آن را افزایش دادیم و نتایج مختلف بدست آوردیم و در پایین هر مرحله مقدار </w:t>
-      </w:r>
-      <w:r>
-        <w:rPr>
-          <w:rFonts w:ascii="Cascadia Mono Light" w:hAnsi="Cascadia Mono Light" w:cs="B Lotus"/>
-          <w:sz w:val="32"/>
-          <w:szCs w:val="32"/>
-          <w:lang w:bidi="fa-IR"/>
-        </w:rPr>
-        <w:t>PSNR</w:t>
-      </w:r>
-      <w:r>
-        <w:rPr>
-          <w:rFonts w:ascii="Cascadia Mono Light" w:hAnsi="Cascadia Mono Light" w:cs="B Lotus" w:hint="cs"/>
-          <w:sz w:val="32"/>
-          <w:szCs w:val="32"/>
-          <w:rtl/>
-          <w:lang w:bidi="fa-IR"/>
-        </w:rPr>
-        <w:t xml:space="preserve"> آن را گزارش کردیم. </w:t>
-      </w:r>
-    </w:p>
-    <w:p>
-      <w:pPr>
-        <w:bidi/>
-        <w:jc w:val="both"/>
-        <w:rPr>
-          <w:rFonts w:ascii="Cascadia Mono Light" w:hAnsi="Cascadia Mono Light" w:cs="B Lotus"/>
-          <w:sz w:val="32"/>
-          <w:szCs w:val="32"/>
-          <w:rtl/>
-          <w:lang w:bidi="fa-IR"/>
-        </w:rPr>
-      </w:pPr>
-    </w:p>
-    <w:p>
-      <w:pPr>
-        <w:bidi/>
-        <w:jc w:val="both"/>
-        <w:rPr>
-          <w:rFonts w:ascii="Cascadia Mono Light" w:hAnsi="Cascadia Mono Light" w:cs="B Lotus"/>
-          <w:sz w:val="32"/>
-          <w:szCs w:val="32"/>
-          <w:rtl/>
-          <w:lang w:bidi="fa-IR"/>
-        </w:rPr>
-      </w:pPr>
-    </w:p>
-    <w:p>
-      <w:pPr>
-        <w:bidi/>
-        <w:jc w:val="both"/>
-        <w:rPr>
-          <w:rFonts w:ascii="Cascadia Mono Light" w:hAnsi="Cascadia Mono Light" w:cs="B Lotus"/>
-          <w:sz w:val="32"/>
-          <w:szCs w:val="32"/>
-          <w:rtl/>
-          <w:lang w:bidi="fa-IR"/>
-        </w:rPr>
-      </w:pPr>
-    </w:p>
-    <w:p>
-      <w:pPr>
-        <w:bidi/>
-        <w:jc w:val="both"/>
-        <w:rPr>
-          <w:rFonts w:ascii="Cascadia Mono Light" w:hAnsi="Cascadia Mono Light" w:cs="B Lotus"/>
-          <w:sz w:val="32"/>
-          <w:szCs w:val="32"/>
-          <w:rtl/>
-          <w:lang w:bidi="fa-IR"/>
-        </w:rPr>
-      </w:pPr>
-      <w:r>
-        <w:rPr>
-          <w:rFonts w:ascii="Cascadia Mono Light" w:hAnsi="Cascadia Mono Light" w:cs="B Lotus" w:hint="cs"/>
-          <w:sz w:val="32"/>
-          <w:szCs w:val="32"/>
-          <w:rtl/>
-          <w:lang w:bidi="fa-IR"/>
-        </w:rPr>
-        <w:lastRenderedPageBreak/>
+    </w:p>
+    <w:p>
+      <w:pPr>
+        <w:pStyle w:val="Heading3"/>
+        <w:shd w:val="clear" w:color="auto" w:fill="FFA3C1" w:themeFill="background2" w:themeFillTint="99"/>
+        <w:bidi/>
+        <w:jc w:val="center"/>
+        <w:rPr>
+          <w:rFonts w:cs="B Lotus"/>
+          <w:b/>
+          <w:bCs/>
+          <w:color w:val="000000" w:themeColor="text1"/>
+          <w:sz w:val="36"/>
+          <w:szCs w:val="36"/>
+          <w:rtl/>
+          <w:lang w:bidi="fa-IR"/>
+        </w:rPr>
+      </w:pPr>
+      <w:r>
+        <w:rPr>
+          <w:rFonts w:cs="B Lotus" w:hint="cs"/>
+          <w:b/>
+          <w:bCs/>
+          <w:color w:val="000000" w:themeColor="text1"/>
+          <w:sz w:val="36"/>
+          <w:szCs w:val="36"/>
+          <w:rtl/>
+          <w:lang w:bidi="fa-IR"/>
+        </w:rPr>
         <w:t>گزارش کار</w:t>
       </w:r>
     </w:p>
@@ -1383,6 +2608,7 @@
         <w:rPr>
           <w:noProof/>
         </w:rPr>
+        <w:lastRenderedPageBreak/>
         <w:drawing>
           <wp:inline distT="0" distB="0" distL="0" distR="0" wp14:anchorId="13C333AA" wp14:editId="42A1CC36">
             <wp:extent cx="4333875" cy="1447800"/>
@@ -8524,6 +9750,101 @@
     <w:uiPriority w:val="99"/>
     <w:rsid w:val="00DF70E5"/>
   </w:style>
+  <w:style w:type="table" w:styleId="TableGrid">
+    <w:name w:val="Table Grid"/>
+    <w:basedOn w:val="TableNormal"/>
+    <w:uiPriority w:val="39"/>
+    <w:rsid w:val="00497588"/>
+    <w:pPr>
+      <w:spacing w:after="0" w:line="240" w:lineRule="auto"/>
+    </w:pPr>
+    <w:tblPr>
+      <w:tblBorders>
+        <w:top w:val="single" w:sz="4" w:space="0" w:color="auto"/>
+        <w:left w:val="single" w:sz="4" w:space="0" w:color="auto"/>
+        <w:bottom w:val="single" w:sz="4" w:space="0" w:color="auto"/>
+        <w:right w:val="single" w:sz="4" w:space="0" w:color="auto"/>
+        <w:insideH w:val="single" w:sz="4" w:space="0" w:color="auto"/>
+        <w:insideV w:val="single" w:sz="4" w:space="0" w:color="auto"/>
+      </w:tblBorders>
+    </w:tblPr>
+  </w:style>
+  <w:style w:type="table" w:styleId="GridTable4-Accent4">
+    <w:name w:val="Grid Table 4 Accent 4"/>
+    <w:basedOn w:val="TableNormal"/>
+    <w:uiPriority w:val="49"/>
+    <w:rsid w:val="00497588"/>
+    <w:pPr>
+      <w:spacing w:after="0" w:line="240" w:lineRule="auto"/>
+    </w:pPr>
+    <w:tblPr>
+      <w:tblStyleRowBandSize w:val="1"/>
+      <w:tblStyleColBandSize w:val="1"/>
+      <w:tblBorders>
+        <w:top w:val="single" w:sz="4" w:space="0" w:color="FFD966" w:themeColor="accent4" w:themeTint="99"/>
+        <w:left w:val="single" w:sz="4" w:space="0" w:color="FFD966" w:themeColor="accent4" w:themeTint="99"/>
+        <w:bottom w:val="single" w:sz="4" w:space="0" w:color="FFD966" w:themeColor="accent4" w:themeTint="99"/>
+        <w:right w:val="single" w:sz="4" w:space="0" w:color="FFD966" w:themeColor="accent4" w:themeTint="99"/>
+        <w:insideH w:val="single" w:sz="4" w:space="0" w:color="FFD966" w:themeColor="accent4" w:themeTint="99"/>
+        <w:insideV w:val="single" w:sz="4" w:space="0" w:color="FFD966" w:themeColor="accent4" w:themeTint="99"/>
+      </w:tblBorders>
+    </w:tblPr>
+    <w:tblStylePr w:type="firstRow">
+      <w:rPr>
+        <w:b/>
+        <w:bCs/>
+        <w:color w:val="FFFFFF" w:themeColor="background1"/>
+      </w:rPr>
+      <w:tblPr/>
+      <w:tcPr>
+        <w:tcBorders>
+          <w:top w:val="single" w:sz="4" w:space="0" w:color="FFC000" w:themeColor="accent4"/>
+          <w:left w:val="single" w:sz="4" w:space="0" w:color="FFC000" w:themeColor="accent4"/>
+          <w:bottom w:val="single" w:sz="4" w:space="0" w:color="FFC000" w:themeColor="accent4"/>
+          <w:right w:val="single" w:sz="4" w:space="0" w:color="FFC000" w:themeColor="accent4"/>
+          <w:insideH w:val="nil"/>
+          <w:insideV w:val="nil"/>
+        </w:tcBorders>
+        <w:shd w:val="clear" w:color="auto" w:fill="FFC000" w:themeFill="accent4"/>
+      </w:tcPr>
+    </w:tblStylePr>
+    <w:tblStylePr w:type="lastRow">
+      <w:rPr>
+        <w:b/>
+        <w:bCs/>
+      </w:rPr>
+      <w:tblPr/>
+      <w:tcPr>
+        <w:tcBorders>
+          <w:top w:val="double" w:sz="4" w:space="0" w:color="FFC000" w:themeColor="accent4"/>
+        </w:tcBorders>
+      </w:tcPr>
+    </w:tblStylePr>
+    <w:tblStylePr w:type="firstCol">
+      <w:rPr>
+        <w:b/>
+        <w:bCs/>
+      </w:rPr>
+    </w:tblStylePr>
+    <w:tblStylePr w:type="lastCol">
+      <w:rPr>
+        <w:b/>
+        <w:bCs/>
+      </w:rPr>
+    </w:tblStylePr>
+    <w:tblStylePr w:type="band1Vert">
+      <w:tblPr/>
+      <w:tcPr>
+        <w:shd w:val="clear" w:color="auto" w:fill="FFF2CC" w:themeFill="accent4" w:themeFillTint="33"/>
+      </w:tcPr>
+    </w:tblStylePr>
+    <w:tblStylePr w:type="band1Horz">
+      <w:tblPr/>
+      <w:tcPr>
+        <w:shd w:val="clear" w:color="auto" w:fill="FFF2CC" w:themeFill="accent4" w:themeFillTint="33"/>
+      </w:tcPr>
+    </w:tblStylePr>
+  </w:style>
 </w:styles>
 </file>
 

</xml_diff>